<commit_message>
Work on Functional Design. Database Changes
Changed the schema of database to make ZIP into a text field. Also
shrunk down some text field lengths to be more realistic. Removed car
description field from Person table.
Finished a few more sections of the functional design doc.
</commit_message>
<xml_diff>
--- a/Functional Design.docx
+++ b/Functional Design.docx
@@ -3949,8 +3949,6 @@
       <w:r>
         <w:t>Carpooling for the Green Initiative</w:t>
       </w:r>
-      <w:bookmarkStart w:id="17" w:name="_GoBack"/>
-      <w:bookmarkEnd w:id="17"/>
       <w:r>
         <w:t xml:space="preserve"> won’t do the following:</w:t>
       </w:r>
@@ -4151,17 +4149,18 @@
         <w:spacing w:before="240" w:after="200" w:line="240" w:lineRule="auto"/>
         <w:ind w:left="1170" w:hanging="810"/>
       </w:pPr>
-      <w:bookmarkStart w:id="18" w:name="_Toc393267012"/>
-      <w:bookmarkStart w:id="19" w:name="_Toc414242854"/>
-      <w:bookmarkStart w:id="20" w:name="_Toc418404114"/>
-      <w:bookmarkStart w:id="21" w:name="_Toc418422051"/>
-      <w:bookmarkStart w:id="22" w:name="_Toc418422169"/>
-      <w:bookmarkStart w:id="23" w:name="_Toc99856521"/>
-      <w:bookmarkStart w:id="24" w:name="_Toc350264346"/>
-      <w:bookmarkStart w:id="25" w:name="_Toc358376244"/>
+      <w:bookmarkStart w:id="17" w:name="_Toc393267012"/>
+      <w:bookmarkStart w:id="18" w:name="_Toc414242854"/>
+      <w:bookmarkStart w:id="19" w:name="_Toc418404114"/>
+      <w:bookmarkStart w:id="20" w:name="_Toc418422051"/>
+      <w:bookmarkStart w:id="21" w:name="_Toc418422169"/>
+      <w:bookmarkStart w:id="22" w:name="_Toc99856521"/>
+      <w:bookmarkStart w:id="23" w:name="_Toc350264346"/>
+      <w:bookmarkStart w:id="24" w:name="_Toc358376244"/>
       <w:r>
         <w:t>Terminology</w:t>
       </w:r>
+      <w:bookmarkEnd w:id="17"/>
       <w:bookmarkEnd w:id="18"/>
       <w:bookmarkEnd w:id="19"/>
       <w:bookmarkEnd w:id="20"/>
@@ -4169,7 +4168,6 @@
       <w:bookmarkEnd w:id="22"/>
       <w:bookmarkEnd w:id="23"/>
       <w:bookmarkEnd w:id="24"/>
-      <w:bookmarkEnd w:id="25"/>
     </w:p>
     <w:p>
       <w:pPr>
@@ -4389,10 +4387,10 @@
       <w:pPr>
         <w:pStyle w:val="BodyText"/>
       </w:pPr>
-      <w:bookmarkStart w:id="26" w:name="_Toc414242855"/>
-      <w:bookmarkStart w:id="27" w:name="_Toc418404115"/>
-      <w:bookmarkStart w:id="28" w:name="_Toc418422052"/>
-      <w:bookmarkStart w:id="29" w:name="_Toc418422170"/>
+      <w:bookmarkStart w:id="25" w:name="_Toc414242855"/>
+      <w:bookmarkStart w:id="26" w:name="_Toc418404115"/>
+      <w:bookmarkStart w:id="27" w:name="_Toc418422052"/>
+      <w:bookmarkStart w:id="28" w:name="_Toc418422170"/>
     </w:p>
     <w:p>
       <w:pPr>
@@ -4406,18 +4404,18 @@
         <w:spacing w:before="240" w:after="200" w:line="240" w:lineRule="auto"/>
         <w:ind w:left="1170" w:hanging="810"/>
       </w:pPr>
-      <w:bookmarkStart w:id="30" w:name="_Ref68325232"/>
-      <w:bookmarkStart w:id="31" w:name="_Toc99856522"/>
-      <w:bookmarkStart w:id="32" w:name="_Toc350264347"/>
-      <w:bookmarkStart w:id="33" w:name="_Toc358376245"/>
+      <w:bookmarkStart w:id="29" w:name="_Ref68325232"/>
+      <w:bookmarkStart w:id="30" w:name="_Toc99856522"/>
+      <w:bookmarkStart w:id="31" w:name="_Toc350264347"/>
+      <w:bookmarkStart w:id="32" w:name="_Toc358376245"/>
       <w:r>
         <w:lastRenderedPageBreak/>
         <w:t>General Assumptions</w:t>
       </w:r>
+      <w:bookmarkEnd w:id="29"/>
       <w:bookmarkEnd w:id="30"/>
       <w:bookmarkEnd w:id="31"/>
       <w:bookmarkEnd w:id="32"/>
-      <w:bookmarkEnd w:id="33"/>
     </w:p>
     <w:p>
       <w:pPr>
@@ -4620,22 +4618,23 @@
         <w:ind w:left="720" w:hanging="720"/>
         <w:contextualSpacing w:val="0"/>
       </w:pPr>
-      <w:bookmarkStart w:id="34" w:name="_Toc414242856"/>
-      <w:bookmarkStart w:id="35" w:name="_Toc418404116"/>
-      <w:bookmarkStart w:id="36" w:name="_Toc418422053"/>
-      <w:bookmarkStart w:id="37" w:name="_Toc418422171"/>
-      <w:bookmarkStart w:id="38" w:name="_Ref67998250"/>
-      <w:bookmarkStart w:id="39" w:name="_Ref68325710"/>
-      <w:bookmarkStart w:id="40" w:name="_Toc99856524"/>
-      <w:bookmarkStart w:id="41" w:name="_Toc350264348"/>
-      <w:bookmarkStart w:id="42" w:name="_Toc358376246"/>
+      <w:bookmarkStart w:id="33" w:name="_Toc414242856"/>
+      <w:bookmarkStart w:id="34" w:name="_Toc418404116"/>
+      <w:bookmarkStart w:id="35" w:name="_Toc418422053"/>
+      <w:bookmarkStart w:id="36" w:name="_Toc418422171"/>
+      <w:bookmarkStart w:id="37" w:name="_Ref67998250"/>
+      <w:bookmarkStart w:id="38" w:name="_Ref68325710"/>
+      <w:bookmarkStart w:id="39" w:name="_Toc99856524"/>
+      <w:bookmarkStart w:id="40" w:name="_Toc350264348"/>
+      <w:bookmarkStart w:id="41" w:name="_Toc358376246"/>
+      <w:bookmarkEnd w:id="25"/>
       <w:bookmarkEnd w:id="26"/>
       <w:bookmarkEnd w:id="27"/>
       <w:bookmarkEnd w:id="28"/>
-      <w:bookmarkEnd w:id="29"/>
       <w:r>
         <w:t>Functionality</w:t>
       </w:r>
+      <w:bookmarkEnd w:id="33"/>
       <w:bookmarkEnd w:id="34"/>
       <w:bookmarkEnd w:id="35"/>
       <w:bookmarkEnd w:id="36"/>
@@ -4644,7 +4643,6 @@
       <w:bookmarkEnd w:id="39"/>
       <w:bookmarkEnd w:id="40"/>
       <w:bookmarkEnd w:id="41"/>
-      <w:bookmarkEnd w:id="42"/>
     </w:p>
     <w:p>
       <w:pPr>
@@ -4867,25 +4865,25 @@
         <w:spacing w:before="240" w:after="200" w:line="240" w:lineRule="auto"/>
         <w:ind w:left="1170" w:hanging="810"/>
       </w:pPr>
-      <w:bookmarkStart w:id="43" w:name="_Toc418404117"/>
-      <w:bookmarkStart w:id="44" w:name="_Toc418422054"/>
-      <w:bookmarkStart w:id="45" w:name="_Toc418422172"/>
-      <w:bookmarkStart w:id="46" w:name="_Toc99856525"/>
-      <w:bookmarkStart w:id="47" w:name="_Toc350264349"/>
-      <w:bookmarkStart w:id="48" w:name="_Toc358376247"/>
-      <w:bookmarkStart w:id="49" w:name="_Toc414242857"/>
+      <w:bookmarkStart w:id="42" w:name="_Toc418404117"/>
+      <w:bookmarkStart w:id="43" w:name="_Toc418422054"/>
+      <w:bookmarkStart w:id="44" w:name="_Toc418422172"/>
+      <w:bookmarkStart w:id="45" w:name="_Toc99856525"/>
+      <w:bookmarkStart w:id="46" w:name="_Toc350264349"/>
+      <w:bookmarkStart w:id="47" w:name="_Toc358376247"/>
+      <w:bookmarkStart w:id="48" w:name="_Toc414242857"/>
       <w:r>
         <w:t>&lt;Detailed</w:t>
       </w:r>
       <w:r>
         <w:t xml:space="preserve"> Functional Description&gt;</w:t>
       </w:r>
+      <w:bookmarkEnd w:id="42"/>
       <w:bookmarkEnd w:id="43"/>
       <w:bookmarkEnd w:id="44"/>
       <w:bookmarkEnd w:id="45"/>
       <w:bookmarkEnd w:id="46"/>
       <w:bookmarkEnd w:id="47"/>
-      <w:bookmarkEnd w:id="48"/>
     </w:p>
     <w:p>
       <w:pPr>
@@ -4927,21 +4925,21 @@
         <w:spacing w:before="240" w:after="200" w:line="240" w:lineRule="auto"/>
         <w:ind w:left="1170" w:hanging="810"/>
       </w:pPr>
-      <w:bookmarkStart w:id="50" w:name="_Toc418404118"/>
-      <w:bookmarkStart w:id="51" w:name="_Toc418422055"/>
-      <w:bookmarkStart w:id="52" w:name="_Toc418422173"/>
-      <w:bookmarkStart w:id="53" w:name="_Toc99856526"/>
-      <w:bookmarkStart w:id="54" w:name="_Toc350264350"/>
-      <w:bookmarkStart w:id="55" w:name="_Toc358376248"/>
+      <w:bookmarkStart w:id="49" w:name="_Toc418404118"/>
+      <w:bookmarkStart w:id="50" w:name="_Toc418422055"/>
+      <w:bookmarkStart w:id="51" w:name="_Toc418422173"/>
+      <w:bookmarkStart w:id="52" w:name="_Toc99856526"/>
+      <w:bookmarkStart w:id="53" w:name="_Toc350264350"/>
+      <w:bookmarkStart w:id="54" w:name="_Toc358376248"/>
       <w:r>
         <w:t>&lt;Detailed Functional Description&gt;</w:t>
       </w:r>
+      <w:bookmarkEnd w:id="49"/>
       <w:bookmarkEnd w:id="50"/>
       <w:bookmarkEnd w:id="51"/>
       <w:bookmarkEnd w:id="52"/>
       <w:bookmarkEnd w:id="53"/>
       <w:bookmarkEnd w:id="54"/>
-      <w:bookmarkEnd w:id="55"/>
     </w:p>
     <w:p>
       <w:pPr>
@@ -4950,12 +4948,12 @@
           <w:color w:val="4F81BD" w:themeColor="accent1"/>
         </w:rPr>
       </w:pPr>
-      <w:bookmarkStart w:id="56" w:name="_Toc418404119"/>
-      <w:bookmarkStart w:id="57" w:name="_Toc418422056"/>
-      <w:bookmarkStart w:id="58" w:name="_Toc418422174"/>
-      <w:bookmarkStart w:id="59" w:name="_Toc99856527"/>
-      <w:bookmarkStart w:id="60" w:name="_Toc350264351"/>
-      <w:bookmarkStart w:id="61" w:name="_Toc358376249"/>
+      <w:bookmarkStart w:id="55" w:name="_Toc418404119"/>
+      <w:bookmarkStart w:id="56" w:name="_Toc418422056"/>
+      <w:bookmarkStart w:id="57" w:name="_Toc418422174"/>
+      <w:bookmarkStart w:id="58" w:name="_Toc99856527"/>
+      <w:bookmarkStart w:id="59" w:name="_Toc350264351"/>
+      <w:bookmarkStart w:id="60" w:name="_Toc358376249"/>
       <w:proofErr w:type="gramStart"/>
       <w:r>
         <w:rPr>
@@ -4981,12 +4979,12 @@
         <w:lastRenderedPageBreak/>
         <w:t>&lt;Detailed Functional Description&gt;</w:t>
       </w:r>
+      <w:bookmarkEnd w:id="55"/>
       <w:bookmarkEnd w:id="56"/>
       <w:bookmarkEnd w:id="57"/>
       <w:bookmarkEnd w:id="58"/>
       <w:bookmarkEnd w:id="59"/>
       <w:bookmarkEnd w:id="60"/>
-      <w:bookmarkEnd w:id="61"/>
     </w:p>
     <w:p>
       <w:pPr>
@@ -4995,12 +4993,12 @@
           <w:color w:val="4F81BD" w:themeColor="accent1"/>
         </w:rPr>
       </w:pPr>
-      <w:bookmarkStart w:id="62" w:name="_Toc418404120"/>
-      <w:bookmarkStart w:id="63" w:name="_Toc418422057"/>
-      <w:bookmarkStart w:id="64" w:name="_Toc418422175"/>
-      <w:bookmarkStart w:id="65" w:name="_Toc99856528"/>
-      <w:bookmarkStart w:id="66" w:name="_Toc350264352"/>
-      <w:bookmarkStart w:id="67" w:name="_Toc358376250"/>
+      <w:bookmarkStart w:id="61" w:name="_Toc418404120"/>
+      <w:bookmarkStart w:id="62" w:name="_Toc418422057"/>
+      <w:bookmarkStart w:id="63" w:name="_Toc418422175"/>
+      <w:bookmarkStart w:id="64" w:name="_Toc99856528"/>
+      <w:bookmarkStart w:id="65" w:name="_Toc350264352"/>
+      <w:bookmarkStart w:id="66" w:name="_Toc358376250"/>
       <w:proofErr w:type="gramStart"/>
       <w:r>
         <w:rPr>
@@ -5025,12 +5023,12 @@
       <w:r>
         <w:t>&lt;Detailed Functional Description&gt;</w:t>
       </w:r>
+      <w:bookmarkEnd w:id="61"/>
       <w:bookmarkEnd w:id="62"/>
       <w:bookmarkEnd w:id="63"/>
       <w:bookmarkEnd w:id="64"/>
       <w:bookmarkEnd w:id="65"/>
       <w:bookmarkEnd w:id="66"/>
-      <w:bookmarkEnd w:id="67"/>
     </w:p>
     <w:p>
       <w:pPr>
@@ -5039,12 +5037,12 @@
           <w:color w:val="4F81BD" w:themeColor="accent1"/>
         </w:rPr>
       </w:pPr>
-      <w:bookmarkStart w:id="68" w:name="_Toc418404121"/>
-      <w:bookmarkStart w:id="69" w:name="_Toc418422058"/>
-      <w:bookmarkStart w:id="70" w:name="_Toc418422176"/>
-      <w:bookmarkStart w:id="71" w:name="_Toc99856529"/>
-      <w:bookmarkStart w:id="72" w:name="_Toc350264353"/>
-      <w:bookmarkStart w:id="73" w:name="_Toc358376251"/>
+      <w:bookmarkStart w:id="67" w:name="_Toc418404121"/>
+      <w:bookmarkStart w:id="68" w:name="_Toc418422058"/>
+      <w:bookmarkStart w:id="69" w:name="_Toc418422176"/>
+      <w:bookmarkStart w:id="70" w:name="_Toc99856529"/>
+      <w:bookmarkStart w:id="71" w:name="_Toc350264353"/>
+      <w:bookmarkStart w:id="72" w:name="_Toc358376251"/>
       <w:proofErr w:type="gramStart"/>
       <w:r>
         <w:rPr>
@@ -5069,14 +5067,14 @@
       <w:r>
         <w:t>&lt;Detailed Functional Description&gt;</w:t>
       </w:r>
+      <w:bookmarkEnd w:id="67"/>
       <w:bookmarkEnd w:id="68"/>
       <w:bookmarkEnd w:id="69"/>
       <w:bookmarkEnd w:id="70"/>
       <w:bookmarkEnd w:id="71"/>
       <w:bookmarkEnd w:id="72"/>
-      <w:bookmarkEnd w:id="73"/>
-    </w:p>
-    <w:bookmarkEnd w:id="49"/>
+    </w:p>
+    <w:bookmarkEnd w:id="48"/>
     <w:p>
       <w:pPr>
         <w:pStyle w:val="BodyText"/>
@@ -5119,18 +5117,18 @@
         <w:ind w:left="720" w:hanging="720"/>
         <w:contextualSpacing w:val="0"/>
       </w:pPr>
-      <w:bookmarkStart w:id="74" w:name="_Toc350264355"/>
-      <w:bookmarkStart w:id="75" w:name="_Toc358376253"/>
-      <w:bookmarkStart w:id="76" w:name="_Toc414242869"/>
-      <w:bookmarkStart w:id="77" w:name="_Toc418404145"/>
-      <w:bookmarkStart w:id="78" w:name="_Toc418422082"/>
-      <w:bookmarkStart w:id="79" w:name="_Toc418422200"/>
+      <w:bookmarkStart w:id="73" w:name="_Toc350264355"/>
+      <w:bookmarkStart w:id="74" w:name="_Toc358376253"/>
+      <w:bookmarkStart w:id="75" w:name="_Toc414242869"/>
+      <w:bookmarkStart w:id="76" w:name="_Toc418404145"/>
+      <w:bookmarkStart w:id="77" w:name="_Toc418422082"/>
+      <w:bookmarkStart w:id="78" w:name="_Toc418422200"/>
       <w:r>
         <w:lastRenderedPageBreak/>
         <w:t>Special Character/ Unicode Considerations</w:t>
       </w:r>
+      <w:bookmarkEnd w:id="73"/>
       <w:bookmarkEnd w:id="74"/>
-      <w:bookmarkEnd w:id="75"/>
     </w:p>
     <w:p>
       <w:pPr>
@@ -5166,6 +5164,15 @@
     <w:tbl>
       <w:tblPr>
         <w:tblW w:w="0" w:type="auto"/>
+        <w:tblBorders>
+          <w:top w:val="single" w:sz="4" w:space="0" w:color="auto"/>
+          <w:left w:val="single" w:sz="4" w:space="0" w:color="auto"/>
+          <w:bottom w:val="single" w:sz="4" w:space="0" w:color="auto"/>
+          <w:right w:val="single" w:sz="4" w:space="0" w:color="auto"/>
+          <w:insideH w:val="single" w:sz="4" w:space="0" w:color="auto"/>
+          <w:insideV w:val="single" w:sz="4" w:space="0" w:color="auto"/>
+        </w:tblBorders>
+        <w:tblLayout w:type="fixed"/>
         <w:tblCellMar>
           <w:left w:w="0" w:type="dxa"/>
           <w:right w:w="0" w:type="dxa"/>
@@ -5173,149 +5180,149 @@
         <w:tblLook w:val="04A0" w:firstRow="1" w:lastRow="0" w:firstColumn="1" w:lastColumn="0" w:noHBand="0" w:noVBand="1"/>
       </w:tblPr>
       <w:tblGrid>
-        <w:gridCol w:w="1915"/>
-        <w:gridCol w:w="1915"/>
-        <w:gridCol w:w="1915"/>
-        <w:gridCol w:w="1915"/>
-        <w:gridCol w:w="1916"/>
+        <w:gridCol w:w="2448"/>
+        <w:gridCol w:w="1124"/>
+        <w:gridCol w:w="883"/>
+        <w:gridCol w:w="1556"/>
+        <w:gridCol w:w="2917"/>
       </w:tblGrid>
       <w:tr>
         <w:tc>
           <w:tcPr>
-            <w:tcW w:w="1915" w:type="dxa"/>
-            <w:tcBorders>
-              <w:top w:val="single" w:sz="8" w:space="0" w:color="auto"/>
-              <w:left w:val="single" w:sz="8" w:space="0" w:color="auto"/>
-              <w:bottom w:val="single" w:sz="8" w:space="0" w:color="auto"/>
-              <w:right w:val="single" w:sz="8" w:space="0" w:color="auto"/>
-            </w:tcBorders>
+            <w:tcW w:w="2448" w:type="dxa"/>
             <w:tcMar>
               <w:top w:w="0" w:type="dxa"/>
               <w:left w:w="108" w:type="dxa"/>
               <w:bottom w:w="0" w:type="dxa"/>
               <w:right w:w="108" w:type="dxa"/>
             </w:tcMar>
+            <w:vAlign w:val="center"/>
             <w:hideMark/>
           </w:tcPr>
           <w:p>
             <w:pPr>
-              <w:rPr>
-                <w:rFonts w:ascii="Calibri" w:eastAsia="Calibri" w:hAnsi="Calibri"/>
+              <w:jc w:val="center"/>
+              <w:rPr>
+                <w:rFonts w:ascii="Calibri" w:eastAsia="Calibri" w:hAnsi="Calibri"/>
+                <w:b/>
               </w:rPr>
             </w:pPr>
             <w:r>
+              <w:rPr>
+                <w:b/>
+              </w:rPr>
               <w:t>Field Name</w:t>
             </w:r>
           </w:p>
         </w:tc>
         <w:tc>
           <w:tcPr>
-            <w:tcW w:w="1915" w:type="dxa"/>
-            <w:tcBorders>
-              <w:top w:val="single" w:sz="8" w:space="0" w:color="auto"/>
-              <w:left w:val="nil"/>
-              <w:bottom w:val="single" w:sz="8" w:space="0" w:color="auto"/>
-              <w:right w:val="single" w:sz="8" w:space="0" w:color="auto"/>
-            </w:tcBorders>
+            <w:tcW w:w="1124" w:type="dxa"/>
             <w:tcMar>
               <w:top w:w="0" w:type="dxa"/>
               <w:left w:w="108" w:type="dxa"/>
               <w:bottom w:w="0" w:type="dxa"/>
               <w:right w:w="108" w:type="dxa"/>
             </w:tcMar>
+            <w:vAlign w:val="center"/>
             <w:hideMark/>
           </w:tcPr>
           <w:p>
             <w:pPr>
-              <w:rPr>
-                <w:rFonts w:ascii="Calibri" w:eastAsia="Calibri" w:hAnsi="Calibri"/>
+              <w:jc w:val="center"/>
+              <w:rPr>
+                <w:rFonts w:ascii="Calibri" w:eastAsia="Calibri" w:hAnsi="Calibri"/>
+                <w:b/>
               </w:rPr>
             </w:pPr>
             <w:r>
+              <w:rPr>
+                <w:b/>
+              </w:rPr>
               <w:t>Required (Y/N)</w:t>
             </w:r>
           </w:p>
         </w:tc>
         <w:tc>
           <w:tcPr>
-            <w:tcW w:w="1915" w:type="dxa"/>
-            <w:tcBorders>
-              <w:top w:val="single" w:sz="8" w:space="0" w:color="auto"/>
-              <w:left w:val="nil"/>
-              <w:bottom w:val="single" w:sz="8" w:space="0" w:color="auto"/>
-              <w:right w:val="single" w:sz="8" w:space="0" w:color="auto"/>
-            </w:tcBorders>
+            <w:tcW w:w="883" w:type="dxa"/>
             <w:tcMar>
               <w:top w:w="0" w:type="dxa"/>
               <w:left w:w="108" w:type="dxa"/>
               <w:bottom w:w="0" w:type="dxa"/>
               <w:right w:w="108" w:type="dxa"/>
             </w:tcMar>
+            <w:vAlign w:val="center"/>
             <w:hideMark/>
           </w:tcPr>
           <w:p>
             <w:pPr>
-              <w:rPr>
-                <w:rFonts w:ascii="Calibri" w:eastAsia="Calibri" w:hAnsi="Calibri"/>
+              <w:jc w:val="center"/>
+              <w:rPr>
+                <w:rFonts w:ascii="Calibri" w:eastAsia="Calibri" w:hAnsi="Calibri"/>
+                <w:b/>
               </w:rPr>
             </w:pPr>
             <w:r>
+              <w:rPr>
+                <w:b/>
+              </w:rPr>
               <w:t>Length</w:t>
             </w:r>
           </w:p>
         </w:tc>
         <w:tc>
           <w:tcPr>
-            <w:tcW w:w="1915" w:type="dxa"/>
-            <w:tcBorders>
-              <w:top w:val="single" w:sz="8" w:space="0" w:color="auto"/>
-              <w:left w:val="nil"/>
-              <w:bottom w:val="single" w:sz="8" w:space="0" w:color="auto"/>
-              <w:right w:val="single" w:sz="8" w:space="0" w:color="auto"/>
-            </w:tcBorders>
+            <w:tcW w:w="1556" w:type="dxa"/>
             <w:tcMar>
               <w:top w:w="0" w:type="dxa"/>
               <w:left w:w="108" w:type="dxa"/>
               <w:bottom w:w="0" w:type="dxa"/>
               <w:right w:w="108" w:type="dxa"/>
             </w:tcMar>
+            <w:vAlign w:val="center"/>
             <w:hideMark/>
           </w:tcPr>
           <w:p>
             <w:pPr>
-              <w:rPr>
-                <w:rFonts w:ascii="Calibri" w:eastAsia="Calibri" w:hAnsi="Calibri"/>
+              <w:jc w:val="center"/>
+              <w:rPr>
+                <w:rFonts w:ascii="Calibri" w:eastAsia="Calibri" w:hAnsi="Calibri"/>
+                <w:b/>
               </w:rPr>
             </w:pPr>
             <w:r>
+              <w:rPr>
+                <w:b/>
+              </w:rPr>
               <w:t>Character Type</w:t>
             </w:r>
           </w:p>
         </w:tc>
         <w:tc>
           <w:tcPr>
-            <w:tcW w:w="1916" w:type="dxa"/>
-            <w:tcBorders>
-              <w:top w:val="single" w:sz="8" w:space="0" w:color="auto"/>
-              <w:left w:val="nil"/>
-              <w:bottom w:val="single" w:sz="8" w:space="0" w:color="auto"/>
-              <w:right w:val="single" w:sz="8" w:space="0" w:color="auto"/>
-            </w:tcBorders>
+            <w:tcW w:w="2917" w:type="dxa"/>
             <w:tcMar>
               <w:top w:w="0" w:type="dxa"/>
               <w:left w:w="108" w:type="dxa"/>
               <w:bottom w:w="0" w:type="dxa"/>
               <w:right w:w="108" w:type="dxa"/>
             </w:tcMar>
+            <w:vAlign w:val="center"/>
             <w:hideMark/>
           </w:tcPr>
           <w:p>
             <w:pPr>
-              <w:rPr>
-                <w:rFonts w:ascii="Calibri" w:eastAsia="Calibri" w:hAnsi="Calibri"/>
+              <w:jc w:val="center"/>
+              <w:rPr>
+                <w:rFonts w:ascii="Calibri" w:eastAsia="Calibri" w:hAnsi="Calibri"/>
+                <w:b/>
               </w:rPr>
             </w:pPr>
             <w:r>
+              <w:rPr>
+                <w:b/>
+              </w:rPr>
               <w:t>Unicode/Special Character Accepted (Y/N)</w:t>
             </w:r>
           </w:p>
@@ -5324,13 +5331,7 @@
       <w:tr>
         <w:tc>
           <w:tcPr>
-            <w:tcW w:w="1915" w:type="dxa"/>
-            <w:tcBorders>
-              <w:top w:val="nil"/>
-              <w:left w:val="single" w:sz="8" w:space="0" w:color="auto"/>
-              <w:bottom w:val="single" w:sz="8" w:space="0" w:color="auto"/>
-              <w:right w:val="single" w:sz="8" w:space="0" w:color="auto"/>
-            </w:tcBorders>
+            <w:tcW w:w="2448" w:type="dxa"/>
             <w:tcMar>
               <w:top w:w="0" w:type="dxa"/>
               <w:left w:w="108" w:type="dxa"/>
@@ -5344,17 +5345,125 @@
                 <w:rFonts w:ascii="Calibri" w:eastAsia="Calibri" w:hAnsi="Calibri"/>
               </w:rPr>
             </w:pPr>
+            <w:proofErr w:type="spellStart"/>
+            <w:r>
+              <w:rPr>
+                <w:rFonts w:ascii="Calibri" w:eastAsia="Calibri" w:hAnsi="Calibri"/>
+              </w:rPr>
+              <w:t>Person.FirstName</w:t>
+            </w:r>
+            <w:proofErr w:type="spellEnd"/>
           </w:p>
         </w:tc>
         <w:tc>
           <w:tcPr>
-            <w:tcW w:w="1915" w:type="dxa"/>
-            <w:tcBorders>
-              <w:top w:val="nil"/>
-              <w:left w:val="nil"/>
-              <w:bottom w:val="single" w:sz="8" w:space="0" w:color="auto"/>
-              <w:right w:val="single" w:sz="8" w:space="0" w:color="auto"/>
-            </w:tcBorders>
+            <w:tcW w:w="1124" w:type="dxa"/>
+            <w:tcMar>
+              <w:top w:w="0" w:type="dxa"/>
+              <w:left w:w="108" w:type="dxa"/>
+              <w:bottom w:w="0" w:type="dxa"/>
+              <w:right w:w="108" w:type="dxa"/>
+            </w:tcMar>
+            <w:vAlign w:val="center"/>
+          </w:tcPr>
+          <w:p>
+            <w:pPr>
+              <w:jc w:val="center"/>
+              <w:rPr>
+                <w:rFonts w:ascii="Calibri" w:eastAsia="Calibri" w:hAnsi="Calibri"/>
+              </w:rPr>
+            </w:pPr>
+            <w:r>
+              <w:rPr>
+                <w:rFonts w:ascii="Calibri" w:eastAsia="Calibri" w:hAnsi="Calibri"/>
+              </w:rPr>
+              <w:t>Y</w:t>
+            </w:r>
+          </w:p>
+        </w:tc>
+        <w:tc>
+          <w:tcPr>
+            <w:tcW w:w="883" w:type="dxa"/>
+            <w:tcMar>
+              <w:top w:w="0" w:type="dxa"/>
+              <w:left w:w="108" w:type="dxa"/>
+              <w:bottom w:w="0" w:type="dxa"/>
+              <w:right w:w="108" w:type="dxa"/>
+            </w:tcMar>
+            <w:vAlign w:val="center"/>
+          </w:tcPr>
+          <w:p>
+            <w:pPr>
+              <w:jc w:val="center"/>
+              <w:rPr>
+                <w:rFonts w:ascii="Calibri" w:eastAsia="Calibri" w:hAnsi="Calibri"/>
+              </w:rPr>
+            </w:pPr>
+            <w:r>
+              <w:rPr>
+                <w:rFonts w:ascii="Calibri" w:eastAsia="Calibri" w:hAnsi="Calibri"/>
+              </w:rPr>
+              <w:t>25</w:t>
+            </w:r>
+          </w:p>
+        </w:tc>
+        <w:tc>
+          <w:tcPr>
+            <w:tcW w:w="1556" w:type="dxa"/>
+            <w:tcMar>
+              <w:top w:w="0" w:type="dxa"/>
+              <w:left w:w="108" w:type="dxa"/>
+              <w:bottom w:w="0" w:type="dxa"/>
+              <w:right w:w="108" w:type="dxa"/>
+            </w:tcMar>
+            <w:vAlign w:val="center"/>
+          </w:tcPr>
+          <w:p>
+            <w:pPr>
+              <w:jc w:val="center"/>
+              <w:rPr>
+                <w:rFonts w:ascii="Calibri" w:eastAsia="Calibri" w:hAnsi="Calibri"/>
+              </w:rPr>
+            </w:pPr>
+            <w:r>
+              <w:rPr>
+                <w:rFonts w:ascii="Calibri" w:eastAsia="Calibri" w:hAnsi="Calibri"/>
+              </w:rPr>
+              <w:t>Text</w:t>
+            </w:r>
+          </w:p>
+        </w:tc>
+        <w:tc>
+          <w:tcPr>
+            <w:tcW w:w="2917" w:type="dxa"/>
+            <w:tcMar>
+              <w:top w:w="0" w:type="dxa"/>
+              <w:left w:w="108" w:type="dxa"/>
+              <w:bottom w:w="0" w:type="dxa"/>
+              <w:right w:w="108" w:type="dxa"/>
+            </w:tcMar>
+            <w:vAlign w:val="center"/>
+          </w:tcPr>
+          <w:p>
+            <w:pPr>
+              <w:jc w:val="center"/>
+              <w:rPr>
+                <w:rFonts w:ascii="Calibri" w:eastAsia="Calibri" w:hAnsi="Calibri"/>
+              </w:rPr>
+            </w:pPr>
+            <w:r>
+              <w:rPr>
+                <w:rFonts w:ascii="Calibri" w:eastAsia="Calibri" w:hAnsi="Calibri"/>
+              </w:rPr>
+              <w:t>Y</w:t>
+            </w:r>
+          </w:p>
+        </w:tc>
+      </w:tr>
+      <w:tr>
+        <w:tc>
+          <w:tcPr>
+            <w:tcW w:w="2448" w:type="dxa"/>
             <w:tcMar>
               <w:top w:w="0" w:type="dxa"/>
               <w:left w:w="108" w:type="dxa"/>
@@ -5368,17 +5477,125 @@
                 <w:rFonts w:ascii="Calibri" w:eastAsia="Calibri" w:hAnsi="Calibri"/>
               </w:rPr>
             </w:pPr>
+            <w:proofErr w:type="spellStart"/>
+            <w:r>
+              <w:rPr>
+                <w:rFonts w:ascii="Calibri" w:eastAsia="Calibri" w:hAnsi="Calibri"/>
+              </w:rPr>
+              <w:t>Person.LastName</w:t>
+            </w:r>
+            <w:proofErr w:type="spellEnd"/>
           </w:p>
         </w:tc>
         <w:tc>
           <w:tcPr>
-            <w:tcW w:w="1915" w:type="dxa"/>
-            <w:tcBorders>
-              <w:top w:val="nil"/>
-              <w:left w:val="nil"/>
-              <w:bottom w:val="single" w:sz="8" w:space="0" w:color="auto"/>
-              <w:right w:val="single" w:sz="8" w:space="0" w:color="auto"/>
-            </w:tcBorders>
+            <w:tcW w:w="1124" w:type="dxa"/>
+            <w:tcMar>
+              <w:top w:w="0" w:type="dxa"/>
+              <w:left w:w="108" w:type="dxa"/>
+              <w:bottom w:w="0" w:type="dxa"/>
+              <w:right w:w="108" w:type="dxa"/>
+            </w:tcMar>
+            <w:vAlign w:val="center"/>
+          </w:tcPr>
+          <w:p>
+            <w:pPr>
+              <w:jc w:val="center"/>
+              <w:rPr>
+                <w:rFonts w:ascii="Calibri" w:eastAsia="Calibri" w:hAnsi="Calibri"/>
+              </w:rPr>
+            </w:pPr>
+            <w:r>
+              <w:rPr>
+                <w:rFonts w:ascii="Calibri" w:eastAsia="Calibri" w:hAnsi="Calibri"/>
+              </w:rPr>
+              <w:t>Y</w:t>
+            </w:r>
+          </w:p>
+        </w:tc>
+        <w:tc>
+          <w:tcPr>
+            <w:tcW w:w="883" w:type="dxa"/>
+            <w:tcMar>
+              <w:top w:w="0" w:type="dxa"/>
+              <w:left w:w="108" w:type="dxa"/>
+              <w:bottom w:w="0" w:type="dxa"/>
+              <w:right w:w="108" w:type="dxa"/>
+            </w:tcMar>
+            <w:vAlign w:val="center"/>
+          </w:tcPr>
+          <w:p>
+            <w:pPr>
+              <w:jc w:val="center"/>
+              <w:rPr>
+                <w:rFonts w:ascii="Calibri" w:eastAsia="Calibri" w:hAnsi="Calibri"/>
+              </w:rPr>
+            </w:pPr>
+            <w:r>
+              <w:rPr>
+                <w:rFonts w:ascii="Calibri" w:eastAsia="Calibri" w:hAnsi="Calibri"/>
+              </w:rPr>
+              <w:t>25</w:t>
+            </w:r>
+          </w:p>
+        </w:tc>
+        <w:tc>
+          <w:tcPr>
+            <w:tcW w:w="1556" w:type="dxa"/>
+            <w:tcMar>
+              <w:top w:w="0" w:type="dxa"/>
+              <w:left w:w="108" w:type="dxa"/>
+              <w:bottom w:w="0" w:type="dxa"/>
+              <w:right w:w="108" w:type="dxa"/>
+            </w:tcMar>
+            <w:vAlign w:val="center"/>
+          </w:tcPr>
+          <w:p>
+            <w:pPr>
+              <w:jc w:val="center"/>
+              <w:rPr>
+                <w:rFonts w:ascii="Calibri" w:eastAsia="Calibri" w:hAnsi="Calibri"/>
+              </w:rPr>
+            </w:pPr>
+            <w:r>
+              <w:rPr>
+                <w:rFonts w:ascii="Calibri" w:eastAsia="Calibri" w:hAnsi="Calibri"/>
+              </w:rPr>
+              <w:t>Text</w:t>
+            </w:r>
+          </w:p>
+        </w:tc>
+        <w:tc>
+          <w:tcPr>
+            <w:tcW w:w="2917" w:type="dxa"/>
+            <w:tcMar>
+              <w:top w:w="0" w:type="dxa"/>
+              <w:left w:w="108" w:type="dxa"/>
+              <w:bottom w:w="0" w:type="dxa"/>
+              <w:right w:w="108" w:type="dxa"/>
+            </w:tcMar>
+            <w:vAlign w:val="center"/>
+          </w:tcPr>
+          <w:p>
+            <w:pPr>
+              <w:jc w:val="center"/>
+              <w:rPr>
+                <w:rFonts w:ascii="Calibri" w:eastAsia="Calibri" w:hAnsi="Calibri"/>
+              </w:rPr>
+            </w:pPr>
+            <w:r>
+              <w:rPr>
+                <w:rFonts w:ascii="Calibri" w:eastAsia="Calibri" w:hAnsi="Calibri"/>
+              </w:rPr>
+              <w:t>Y</w:t>
+            </w:r>
+          </w:p>
+        </w:tc>
+      </w:tr>
+      <w:tr>
+        <w:tc>
+          <w:tcPr>
+            <w:tcW w:w="2448" w:type="dxa"/>
             <w:tcMar>
               <w:top w:w="0" w:type="dxa"/>
               <w:left w:w="108" w:type="dxa"/>
@@ -5392,17 +5609,125 @@
                 <w:rFonts w:ascii="Calibri" w:eastAsia="Calibri" w:hAnsi="Calibri"/>
               </w:rPr>
             </w:pPr>
+            <w:proofErr w:type="spellStart"/>
+            <w:r>
+              <w:rPr>
+                <w:rFonts w:ascii="Calibri" w:eastAsia="Calibri" w:hAnsi="Calibri"/>
+              </w:rPr>
+              <w:t>Person.AddressStreet</w:t>
+            </w:r>
+            <w:proofErr w:type="spellEnd"/>
           </w:p>
         </w:tc>
         <w:tc>
           <w:tcPr>
-            <w:tcW w:w="1915" w:type="dxa"/>
-            <w:tcBorders>
-              <w:top w:val="nil"/>
-              <w:left w:val="nil"/>
-              <w:bottom w:val="single" w:sz="8" w:space="0" w:color="auto"/>
-              <w:right w:val="single" w:sz="8" w:space="0" w:color="auto"/>
-            </w:tcBorders>
+            <w:tcW w:w="1124" w:type="dxa"/>
+            <w:tcMar>
+              <w:top w:w="0" w:type="dxa"/>
+              <w:left w:w="108" w:type="dxa"/>
+              <w:bottom w:w="0" w:type="dxa"/>
+              <w:right w:w="108" w:type="dxa"/>
+            </w:tcMar>
+            <w:vAlign w:val="center"/>
+          </w:tcPr>
+          <w:p>
+            <w:pPr>
+              <w:jc w:val="center"/>
+              <w:rPr>
+                <w:rFonts w:ascii="Calibri" w:eastAsia="Calibri" w:hAnsi="Calibri"/>
+              </w:rPr>
+            </w:pPr>
+            <w:r>
+              <w:rPr>
+                <w:rFonts w:ascii="Calibri" w:eastAsia="Calibri" w:hAnsi="Calibri"/>
+              </w:rPr>
+              <w:t>Y</w:t>
+            </w:r>
+          </w:p>
+        </w:tc>
+        <w:tc>
+          <w:tcPr>
+            <w:tcW w:w="883" w:type="dxa"/>
+            <w:tcMar>
+              <w:top w:w="0" w:type="dxa"/>
+              <w:left w:w="108" w:type="dxa"/>
+              <w:bottom w:w="0" w:type="dxa"/>
+              <w:right w:w="108" w:type="dxa"/>
+            </w:tcMar>
+            <w:vAlign w:val="center"/>
+          </w:tcPr>
+          <w:p>
+            <w:pPr>
+              <w:jc w:val="center"/>
+              <w:rPr>
+                <w:rFonts w:ascii="Calibri" w:eastAsia="Calibri" w:hAnsi="Calibri"/>
+              </w:rPr>
+            </w:pPr>
+            <w:r>
+              <w:rPr>
+                <w:rFonts w:ascii="Calibri" w:eastAsia="Calibri" w:hAnsi="Calibri"/>
+              </w:rPr>
+              <w:t>255</w:t>
+            </w:r>
+          </w:p>
+        </w:tc>
+        <w:tc>
+          <w:tcPr>
+            <w:tcW w:w="1556" w:type="dxa"/>
+            <w:tcMar>
+              <w:top w:w="0" w:type="dxa"/>
+              <w:left w:w="108" w:type="dxa"/>
+              <w:bottom w:w="0" w:type="dxa"/>
+              <w:right w:w="108" w:type="dxa"/>
+            </w:tcMar>
+            <w:vAlign w:val="center"/>
+          </w:tcPr>
+          <w:p>
+            <w:pPr>
+              <w:jc w:val="center"/>
+              <w:rPr>
+                <w:rFonts w:ascii="Calibri" w:eastAsia="Calibri" w:hAnsi="Calibri"/>
+              </w:rPr>
+            </w:pPr>
+            <w:r>
+              <w:rPr>
+                <w:rFonts w:ascii="Calibri" w:eastAsia="Calibri" w:hAnsi="Calibri"/>
+              </w:rPr>
+              <w:t>Text</w:t>
+            </w:r>
+          </w:p>
+        </w:tc>
+        <w:tc>
+          <w:tcPr>
+            <w:tcW w:w="2917" w:type="dxa"/>
+            <w:tcMar>
+              <w:top w:w="0" w:type="dxa"/>
+              <w:left w:w="108" w:type="dxa"/>
+              <w:bottom w:w="0" w:type="dxa"/>
+              <w:right w:w="108" w:type="dxa"/>
+            </w:tcMar>
+            <w:vAlign w:val="center"/>
+          </w:tcPr>
+          <w:p>
+            <w:pPr>
+              <w:jc w:val="center"/>
+              <w:rPr>
+                <w:rFonts w:ascii="Calibri" w:eastAsia="Calibri" w:hAnsi="Calibri"/>
+              </w:rPr>
+            </w:pPr>
+            <w:r>
+              <w:rPr>
+                <w:rFonts w:ascii="Calibri" w:eastAsia="Calibri" w:hAnsi="Calibri"/>
+              </w:rPr>
+              <w:t>Y</w:t>
+            </w:r>
+          </w:p>
+        </w:tc>
+      </w:tr>
+      <w:tr>
+        <w:tc>
+          <w:tcPr>
+            <w:tcW w:w="2448" w:type="dxa"/>
             <w:tcMar>
               <w:top w:w="0" w:type="dxa"/>
               <w:left w:w="108" w:type="dxa"/>
@@ -5416,17 +5741,125 @@
                 <w:rFonts w:ascii="Calibri" w:eastAsia="Calibri" w:hAnsi="Calibri"/>
               </w:rPr>
             </w:pPr>
+            <w:proofErr w:type="spellStart"/>
+            <w:r>
+              <w:rPr>
+                <w:rFonts w:ascii="Calibri" w:eastAsia="Calibri" w:hAnsi="Calibri"/>
+              </w:rPr>
+              <w:t>Person.AddressCity</w:t>
+            </w:r>
+            <w:proofErr w:type="spellEnd"/>
           </w:p>
         </w:tc>
         <w:tc>
           <w:tcPr>
-            <w:tcW w:w="1916" w:type="dxa"/>
-            <w:tcBorders>
-              <w:top w:val="nil"/>
-              <w:left w:val="nil"/>
-              <w:bottom w:val="single" w:sz="8" w:space="0" w:color="auto"/>
-              <w:right w:val="single" w:sz="8" w:space="0" w:color="auto"/>
-            </w:tcBorders>
+            <w:tcW w:w="1124" w:type="dxa"/>
+            <w:tcMar>
+              <w:top w:w="0" w:type="dxa"/>
+              <w:left w:w="108" w:type="dxa"/>
+              <w:bottom w:w="0" w:type="dxa"/>
+              <w:right w:w="108" w:type="dxa"/>
+            </w:tcMar>
+            <w:vAlign w:val="center"/>
+          </w:tcPr>
+          <w:p>
+            <w:pPr>
+              <w:jc w:val="center"/>
+              <w:rPr>
+                <w:rFonts w:ascii="Calibri" w:eastAsia="Calibri" w:hAnsi="Calibri"/>
+              </w:rPr>
+            </w:pPr>
+            <w:r>
+              <w:rPr>
+                <w:rFonts w:ascii="Calibri" w:eastAsia="Calibri" w:hAnsi="Calibri"/>
+              </w:rPr>
+              <w:t>Y</w:t>
+            </w:r>
+          </w:p>
+        </w:tc>
+        <w:tc>
+          <w:tcPr>
+            <w:tcW w:w="883" w:type="dxa"/>
+            <w:tcMar>
+              <w:top w:w="0" w:type="dxa"/>
+              <w:left w:w="108" w:type="dxa"/>
+              <w:bottom w:w="0" w:type="dxa"/>
+              <w:right w:w="108" w:type="dxa"/>
+            </w:tcMar>
+            <w:vAlign w:val="center"/>
+          </w:tcPr>
+          <w:p>
+            <w:pPr>
+              <w:jc w:val="center"/>
+              <w:rPr>
+                <w:rFonts w:ascii="Calibri" w:eastAsia="Calibri" w:hAnsi="Calibri"/>
+              </w:rPr>
+            </w:pPr>
+            <w:r>
+              <w:rPr>
+                <w:rFonts w:ascii="Calibri" w:eastAsia="Calibri" w:hAnsi="Calibri"/>
+              </w:rPr>
+              <w:t>255</w:t>
+            </w:r>
+          </w:p>
+        </w:tc>
+        <w:tc>
+          <w:tcPr>
+            <w:tcW w:w="1556" w:type="dxa"/>
+            <w:tcMar>
+              <w:top w:w="0" w:type="dxa"/>
+              <w:left w:w="108" w:type="dxa"/>
+              <w:bottom w:w="0" w:type="dxa"/>
+              <w:right w:w="108" w:type="dxa"/>
+            </w:tcMar>
+            <w:vAlign w:val="center"/>
+          </w:tcPr>
+          <w:p>
+            <w:pPr>
+              <w:jc w:val="center"/>
+              <w:rPr>
+                <w:rFonts w:ascii="Calibri" w:eastAsia="Calibri" w:hAnsi="Calibri"/>
+              </w:rPr>
+            </w:pPr>
+            <w:r>
+              <w:rPr>
+                <w:rFonts w:ascii="Calibri" w:eastAsia="Calibri" w:hAnsi="Calibri"/>
+              </w:rPr>
+              <w:t>Text</w:t>
+            </w:r>
+          </w:p>
+        </w:tc>
+        <w:tc>
+          <w:tcPr>
+            <w:tcW w:w="2917" w:type="dxa"/>
+            <w:tcMar>
+              <w:top w:w="0" w:type="dxa"/>
+              <w:left w:w="108" w:type="dxa"/>
+              <w:bottom w:w="0" w:type="dxa"/>
+              <w:right w:w="108" w:type="dxa"/>
+            </w:tcMar>
+            <w:vAlign w:val="center"/>
+          </w:tcPr>
+          <w:p>
+            <w:pPr>
+              <w:jc w:val="center"/>
+              <w:rPr>
+                <w:rFonts w:ascii="Calibri" w:eastAsia="Calibri" w:hAnsi="Calibri"/>
+              </w:rPr>
+            </w:pPr>
+            <w:r>
+              <w:rPr>
+                <w:rFonts w:ascii="Calibri" w:eastAsia="Calibri" w:hAnsi="Calibri"/>
+              </w:rPr>
+              <w:t>Y</w:t>
+            </w:r>
+          </w:p>
+        </w:tc>
+      </w:tr>
+      <w:tr>
+        <w:tc>
+          <w:tcPr>
+            <w:tcW w:w="2448" w:type="dxa"/>
             <w:tcMar>
               <w:top w:w="0" w:type="dxa"/>
               <w:left w:w="108" w:type="dxa"/>
@@ -5440,6 +5873,3518 @@
                 <w:rFonts w:ascii="Calibri" w:eastAsia="Calibri" w:hAnsi="Calibri"/>
               </w:rPr>
             </w:pPr>
+            <w:proofErr w:type="spellStart"/>
+            <w:r>
+              <w:rPr>
+                <w:rFonts w:ascii="Calibri" w:eastAsia="Calibri" w:hAnsi="Calibri"/>
+              </w:rPr>
+              <w:t>Person.AddressState</w:t>
+            </w:r>
+            <w:proofErr w:type="spellEnd"/>
+          </w:p>
+        </w:tc>
+        <w:tc>
+          <w:tcPr>
+            <w:tcW w:w="1124" w:type="dxa"/>
+            <w:tcMar>
+              <w:top w:w="0" w:type="dxa"/>
+              <w:left w:w="108" w:type="dxa"/>
+              <w:bottom w:w="0" w:type="dxa"/>
+              <w:right w:w="108" w:type="dxa"/>
+            </w:tcMar>
+            <w:vAlign w:val="center"/>
+          </w:tcPr>
+          <w:p>
+            <w:pPr>
+              <w:jc w:val="center"/>
+              <w:rPr>
+                <w:rFonts w:ascii="Calibri" w:eastAsia="Calibri" w:hAnsi="Calibri"/>
+              </w:rPr>
+            </w:pPr>
+            <w:r>
+              <w:rPr>
+                <w:rFonts w:ascii="Calibri" w:eastAsia="Calibri" w:hAnsi="Calibri"/>
+              </w:rPr>
+              <w:t>Y</w:t>
+            </w:r>
+          </w:p>
+        </w:tc>
+        <w:tc>
+          <w:tcPr>
+            <w:tcW w:w="883" w:type="dxa"/>
+            <w:tcMar>
+              <w:top w:w="0" w:type="dxa"/>
+              <w:left w:w="108" w:type="dxa"/>
+              <w:bottom w:w="0" w:type="dxa"/>
+              <w:right w:w="108" w:type="dxa"/>
+            </w:tcMar>
+            <w:vAlign w:val="center"/>
+          </w:tcPr>
+          <w:p>
+            <w:pPr>
+              <w:jc w:val="center"/>
+              <w:rPr>
+                <w:rFonts w:ascii="Calibri" w:eastAsia="Calibri" w:hAnsi="Calibri"/>
+              </w:rPr>
+            </w:pPr>
+            <w:r>
+              <w:rPr>
+                <w:rFonts w:ascii="Calibri" w:eastAsia="Calibri" w:hAnsi="Calibri"/>
+              </w:rPr>
+              <w:t>255</w:t>
+            </w:r>
+          </w:p>
+        </w:tc>
+        <w:tc>
+          <w:tcPr>
+            <w:tcW w:w="1556" w:type="dxa"/>
+            <w:tcMar>
+              <w:top w:w="0" w:type="dxa"/>
+              <w:left w:w="108" w:type="dxa"/>
+              <w:bottom w:w="0" w:type="dxa"/>
+              <w:right w:w="108" w:type="dxa"/>
+            </w:tcMar>
+            <w:vAlign w:val="center"/>
+          </w:tcPr>
+          <w:p>
+            <w:pPr>
+              <w:jc w:val="center"/>
+              <w:rPr>
+                <w:rFonts w:ascii="Calibri" w:eastAsia="Calibri" w:hAnsi="Calibri"/>
+              </w:rPr>
+            </w:pPr>
+            <w:r>
+              <w:rPr>
+                <w:rFonts w:ascii="Calibri" w:eastAsia="Calibri" w:hAnsi="Calibri"/>
+              </w:rPr>
+              <w:t>Text</w:t>
+            </w:r>
+          </w:p>
+        </w:tc>
+        <w:tc>
+          <w:tcPr>
+            <w:tcW w:w="2917" w:type="dxa"/>
+            <w:tcMar>
+              <w:top w:w="0" w:type="dxa"/>
+              <w:left w:w="108" w:type="dxa"/>
+              <w:bottom w:w="0" w:type="dxa"/>
+              <w:right w:w="108" w:type="dxa"/>
+            </w:tcMar>
+            <w:vAlign w:val="center"/>
+          </w:tcPr>
+          <w:p>
+            <w:pPr>
+              <w:jc w:val="center"/>
+              <w:rPr>
+                <w:rFonts w:ascii="Calibri" w:eastAsia="Calibri" w:hAnsi="Calibri"/>
+              </w:rPr>
+            </w:pPr>
+            <w:r>
+              <w:rPr>
+                <w:rFonts w:ascii="Calibri" w:eastAsia="Calibri" w:hAnsi="Calibri"/>
+              </w:rPr>
+              <w:t>Y</w:t>
+            </w:r>
+          </w:p>
+        </w:tc>
+      </w:tr>
+      <w:tr>
+        <w:tc>
+          <w:tcPr>
+            <w:tcW w:w="2448" w:type="dxa"/>
+            <w:tcMar>
+              <w:top w:w="0" w:type="dxa"/>
+              <w:left w:w="108" w:type="dxa"/>
+              <w:bottom w:w="0" w:type="dxa"/>
+              <w:right w:w="108" w:type="dxa"/>
+            </w:tcMar>
+          </w:tcPr>
+          <w:p>
+            <w:pPr>
+              <w:rPr>
+                <w:rFonts w:ascii="Calibri" w:eastAsia="Calibri" w:hAnsi="Calibri"/>
+              </w:rPr>
+            </w:pPr>
+            <w:proofErr w:type="spellStart"/>
+            <w:r>
+              <w:rPr>
+                <w:rFonts w:ascii="Calibri" w:eastAsia="Calibri" w:hAnsi="Calibri"/>
+              </w:rPr>
+              <w:t>Person.AddressZip</w:t>
+            </w:r>
+            <w:proofErr w:type="spellEnd"/>
+          </w:p>
+        </w:tc>
+        <w:tc>
+          <w:tcPr>
+            <w:tcW w:w="1124" w:type="dxa"/>
+            <w:tcMar>
+              <w:top w:w="0" w:type="dxa"/>
+              <w:left w:w="108" w:type="dxa"/>
+              <w:bottom w:w="0" w:type="dxa"/>
+              <w:right w:w="108" w:type="dxa"/>
+            </w:tcMar>
+            <w:vAlign w:val="center"/>
+          </w:tcPr>
+          <w:p>
+            <w:pPr>
+              <w:jc w:val="center"/>
+              <w:rPr>
+                <w:rFonts w:ascii="Calibri" w:eastAsia="Calibri" w:hAnsi="Calibri"/>
+              </w:rPr>
+            </w:pPr>
+            <w:r>
+              <w:rPr>
+                <w:rFonts w:ascii="Calibri" w:eastAsia="Calibri" w:hAnsi="Calibri"/>
+              </w:rPr>
+              <w:t>Y</w:t>
+            </w:r>
+          </w:p>
+        </w:tc>
+        <w:tc>
+          <w:tcPr>
+            <w:tcW w:w="883" w:type="dxa"/>
+            <w:tcMar>
+              <w:top w:w="0" w:type="dxa"/>
+              <w:left w:w="108" w:type="dxa"/>
+              <w:bottom w:w="0" w:type="dxa"/>
+              <w:right w:w="108" w:type="dxa"/>
+            </w:tcMar>
+            <w:vAlign w:val="center"/>
+          </w:tcPr>
+          <w:p>
+            <w:pPr>
+              <w:jc w:val="center"/>
+              <w:rPr>
+                <w:rFonts w:ascii="Calibri" w:eastAsia="Calibri" w:hAnsi="Calibri"/>
+              </w:rPr>
+            </w:pPr>
+            <w:r>
+              <w:rPr>
+                <w:rFonts w:ascii="Calibri" w:eastAsia="Calibri" w:hAnsi="Calibri"/>
+              </w:rPr>
+              <w:t>10</w:t>
+            </w:r>
+          </w:p>
+        </w:tc>
+        <w:tc>
+          <w:tcPr>
+            <w:tcW w:w="1556" w:type="dxa"/>
+            <w:tcMar>
+              <w:top w:w="0" w:type="dxa"/>
+              <w:left w:w="108" w:type="dxa"/>
+              <w:bottom w:w="0" w:type="dxa"/>
+              <w:right w:w="108" w:type="dxa"/>
+            </w:tcMar>
+            <w:vAlign w:val="center"/>
+          </w:tcPr>
+          <w:p>
+            <w:pPr>
+              <w:jc w:val="center"/>
+              <w:rPr>
+                <w:rFonts w:ascii="Calibri" w:eastAsia="Calibri" w:hAnsi="Calibri"/>
+              </w:rPr>
+            </w:pPr>
+            <w:r>
+              <w:rPr>
+                <w:rFonts w:ascii="Calibri" w:eastAsia="Calibri" w:hAnsi="Calibri"/>
+              </w:rPr>
+              <w:t>Text</w:t>
+            </w:r>
+          </w:p>
+        </w:tc>
+        <w:tc>
+          <w:tcPr>
+            <w:tcW w:w="2917" w:type="dxa"/>
+            <w:tcMar>
+              <w:top w:w="0" w:type="dxa"/>
+              <w:left w:w="108" w:type="dxa"/>
+              <w:bottom w:w="0" w:type="dxa"/>
+              <w:right w:w="108" w:type="dxa"/>
+            </w:tcMar>
+            <w:vAlign w:val="center"/>
+          </w:tcPr>
+          <w:p>
+            <w:pPr>
+              <w:jc w:val="center"/>
+              <w:rPr>
+                <w:rFonts w:ascii="Calibri" w:eastAsia="Calibri" w:hAnsi="Calibri"/>
+              </w:rPr>
+            </w:pPr>
+            <w:r>
+              <w:rPr>
+                <w:rFonts w:ascii="Calibri" w:eastAsia="Calibri" w:hAnsi="Calibri"/>
+              </w:rPr>
+              <w:t>Y</w:t>
+            </w:r>
+          </w:p>
+        </w:tc>
+      </w:tr>
+      <w:tr>
+        <w:tc>
+          <w:tcPr>
+            <w:tcW w:w="2448" w:type="dxa"/>
+            <w:tcMar>
+              <w:top w:w="0" w:type="dxa"/>
+              <w:left w:w="108" w:type="dxa"/>
+              <w:bottom w:w="0" w:type="dxa"/>
+              <w:right w:w="108" w:type="dxa"/>
+            </w:tcMar>
+          </w:tcPr>
+          <w:p>
+            <w:pPr>
+              <w:rPr>
+                <w:rFonts w:ascii="Calibri" w:eastAsia="Calibri" w:hAnsi="Calibri"/>
+              </w:rPr>
+            </w:pPr>
+            <w:proofErr w:type="spellStart"/>
+            <w:r>
+              <w:rPr>
+                <w:rFonts w:ascii="Calibri" w:eastAsia="Calibri" w:hAnsi="Calibri"/>
+              </w:rPr>
+              <w:t>Person.WorkStart</w:t>
+            </w:r>
+            <w:proofErr w:type="spellEnd"/>
+          </w:p>
+        </w:tc>
+        <w:tc>
+          <w:tcPr>
+            <w:tcW w:w="1124" w:type="dxa"/>
+            <w:tcMar>
+              <w:top w:w="0" w:type="dxa"/>
+              <w:left w:w="108" w:type="dxa"/>
+              <w:bottom w:w="0" w:type="dxa"/>
+              <w:right w:w="108" w:type="dxa"/>
+            </w:tcMar>
+            <w:vAlign w:val="center"/>
+          </w:tcPr>
+          <w:p>
+            <w:pPr>
+              <w:jc w:val="center"/>
+              <w:rPr>
+                <w:rFonts w:ascii="Calibri" w:eastAsia="Calibri" w:hAnsi="Calibri"/>
+              </w:rPr>
+            </w:pPr>
+            <w:r>
+              <w:rPr>
+                <w:rFonts w:ascii="Calibri" w:eastAsia="Calibri" w:hAnsi="Calibri"/>
+              </w:rPr>
+              <w:t>Y</w:t>
+            </w:r>
+          </w:p>
+        </w:tc>
+        <w:tc>
+          <w:tcPr>
+            <w:tcW w:w="883" w:type="dxa"/>
+            <w:tcMar>
+              <w:top w:w="0" w:type="dxa"/>
+              <w:left w:w="108" w:type="dxa"/>
+              <w:bottom w:w="0" w:type="dxa"/>
+              <w:right w:w="108" w:type="dxa"/>
+            </w:tcMar>
+            <w:vAlign w:val="center"/>
+          </w:tcPr>
+          <w:p>
+            <w:pPr>
+              <w:jc w:val="center"/>
+              <w:rPr>
+                <w:rFonts w:ascii="Calibri" w:eastAsia="Calibri" w:hAnsi="Calibri"/>
+              </w:rPr>
+            </w:pPr>
+            <w:r>
+              <w:rPr>
+                <w:rFonts w:ascii="Calibri" w:eastAsia="Calibri" w:hAnsi="Calibri"/>
+              </w:rPr>
+              <w:t>N/A</w:t>
+            </w:r>
+          </w:p>
+        </w:tc>
+        <w:tc>
+          <w:tcPr>
+            <w:tcW w:w="1556" w:type="dxa"/>
+            <w:tcMar>
+              <w:top w:w="0" w:type="dxa"/>
+              <w:left w:w="108" w:type="dxa"/>
+              <w:bottom w:w="0" w:type="dxa"/>
+              <w:right w:w="108" w:type="dxa"/>
+            </w:tcMar>
+            <w:vAlign w:val="center"/>
+          </w:tcPr>
+          <w:p>
+            <w:pPr>
+              <w:jc w:val="center"/>
+              <w:rPr>
+                <w:rFonts w:ascii="Calibri" w:eastAsia="Calibri" w:hAnsi="Calibri"/>
+              </w:rPr>
+            </w:pPr>
+            <w:r>
+              <w:rPr>
+                <w:rFonts w:ascii="Calibri" w:eastAsia="Calibri" w:hAnsi="Calibri"/>
+              </w:rPr>
+              <w:t>Date/Time</w:t>
+            </w:r>
+          </w:p>
+        </w:tc>
+        <w:tc>
+          <w:tcPr>
+            <w:tcW w:w="2917" w:type="dxa"/>
+            <w:tcMar>
+              <w:top w:w="0" w:type="dxa"/>
+              <w:left w:w="108" w:type="dxa"/>
+              <w:bottom w:w="0" w:type="dxa"/>
+              <w:right w:w="108" w:type="dxa"/>
+            </w:tcMar>
+            <w:vAlign w:val="center"/>
+          </w:tcPr>
+          <w:p>
+            <w:pPr>
+              <w:jc w:val="center"/>
+              <w:rPr>
+                <w:rFonts w:ascii="Calibri" w:eastAsia="Calibri" w:hAnsi="Calibri"/>
+              </w:rPr>
+            </w:pPr>
+            <w:r>
+              <w:rPr>
+                <w:rFonts w:ascii="Calibri" w:eastAsia="Calibri" w:hAnsi="Calibri"/>
+              </w:rPr>
+              <w:t>N/A</w:t>
+            </w:r>
+          </w:p>
+        </w:tc>
+      </w:tr>
+      <w:tr>
+        <w:tc>
+          <w:tcPr>
+            <w:tcW w:w="2448" w:type="dxa"/>
+            <w:tcMar>
+              <w:top w:w="0" w:type="dxa"/>
+              <w:left w:w="108" w:type="dxa"/>
+              <w:bottom w:w="0" w:type="dxa"/>
+              <w:right w:w="108" w:type="dxa"/>
+            </w:tcMar>
+          </w:tcPr>
+          <w:p>
+            <w:pPr>
+              <w:rPr>
+                <w:rFonts w:ascii="Calibri" w:eastAsia="Calibri" w:hAnsi="Calibri"/>
+              </w:rPr>
+            </w:pPr>
+            <w:proofErr w:type="spellStart"/>
+            <w:r>
+              <w:rPr>
+                <w:rFonts w:ascii="Calibri" w:eastAsia="Calibri" w:hAnsi="Calibri"/>
+              </w:rPr>
+              <w:t>Person.WorkLeave</w:t>
+            </w:r>
+            <w:proofErr w:type="spellEnd"/>
+          </w:p>
+        </w:tc>
+        <w:tc>
+          <w:tcPr>
+            <w:tcW w:w="1124" w:type="dxa"/>
+            <w:tcMar>
+              <w:top w:w="0" w:type="dxa"/>
+              <w:left w:w="108" w:type="dxa"/>
+              <w:bottom w:w="0" w:type="dxa"/>
+              <w:right w:w="108" w:type="dxa"/>
+            </w:tcMar>
+            <w:vAlign w:val="center"/>
+          </w:tcPr>
+          <w:p>
+            <w:pPr>
+              <w:jc w:val="center"/>
+              <w:rPr>
+                <w:rFonts w:ascii="Calibri" w:eastAsia="Calibri" w:hAnsi="Calibri"/>
+              </w:rPr>
+            </w:pPr>
+            <w:r>
+              <w:rPr>
+                <w:rFonts w:ascii="Calibri" w:eastAsia="Calibri" w:hAnsi="Calibri"/>
+              </w:rPr>
+              <w:t>Y</w:t>
+            </w:r>
+          </w:p>
+        </w:tc>
+        <w:tc>
+          <w:tcPr>
+            <w:tcW w:w="883" w:type="dxa"/>
+            <w:tcMar>
+              <w:top w:w="0" w:type="dxa"/>
+              <w:left w:w="108" w:type="dxa"/>
+              <w:bottom w:w="0" w:type="dxa"/>
+              <w:right w:w="108" w:type="dxa"/>
+            </w:tcMar>
+            <w:vAlign w:val="center"/>
+          </w:tcPr>
+          <w:p>
+            <w:pPr>
+              <w:jc w:val="center"/>
+              <w:rPr>
+                <w:rFonts w:ascii="Calibri" w:eastAsia="Calibri" w:hAnsi="Calibri"/>
+              </w:rPr>
+            </w:pPr>
+            <w:r>
+              <w:rPr>
+                <w:rFonts w:ascii="Calibri" w:eastAsia="Calibri" w:hAnsi="Calibri"/>
+              </w:rPr>
+              <w:t>N/A</w:t>
+            </w:r>
+          </w:p>
+        </w:tc>
+        <w:tc>
+          <w:tcPr>
+            <w:tcW w:w="1556" w:type="dxa"/>
+            <w:tcMar>
+              <w:top w:w="0" w:type="dxa"/>
+              <w:left w:w="108" w:type="dxa"/>
+              <w:bottom w:w="0" w:type="dxa"/>
+              <w:right w:w="108" w:type="dxa"/>
+            </w:tcMar>
+            <w:vAlign w:val="center"/>
+          </w:tcPr>
+          <w:p>
+            <w:pPr>
+              <w:jc w:val="center"/>
+              <w:rPr>
+                <w:rFonts w:ascii="Calibri" w:eastAsia="Calibri" w:hAnsi="Calibri"/>
+              </w:rPr>
+            </w:pPr>
+            <w:r>
+              <w:rPr>
+                <w:rFonts w:ascii="Calibri" w:eastAsia="Calibri" w:hAnsi="Calibri"/>
+              </w:rPr>
+              <w:t>Date/Time</w:t>
+            </w:r>
+          </w:p>
+        </w:tc>
+        <w:tc>
+          <w:tcPr>
+            <w:tcW w:w="2917" w:type="dxa"/>
+            <w:tcMar>
+              <w:top w:w="0" w:type="dxa"/>
+              <w:left w:w="108" w:type="dxa"/>
+              <w:bottom w:w="0" w:type="dxa"/>
+              <w:right w:w="108" w:type="dxa"/>
+            </w:tcMar>
+            <w:vAlign w:val="center"/>
+          </w:tcPr>
+          <w:p>
+            <w:pPr>
+              <w:jc w:val="center"/>
+              <w:rPr>
+                <w:rFonts w:ascii="Calibri" w:eastAsia="Calibri" w:hAnsi="Calibri"/>
+              </w:rPr>
+            </w:pPr>
+            <w:r>
+              <w:rPr>
+                <w:rFonts w:ascii="Calibri" w:eastAsia="Calibri" w:hAnsi="Calibri"/>
+              </w:rPr>
+              <w:t>N/A</w:t>
+            </w:r>
+          </w:p>
+        </w:tc>
+      </w:tr>
+      <w:tr>
+        <w:tc>
+          <w:tcPr>
+            <w:tcW w:w="2448" w:type="dxa"/>
+            <w:tcMar>
+              <w:top w:w="0" w:type="dxa"/>
+              <w:left w:w="108" w:type="dxa"/>
+              <w:bottom w:w="0" w:type="dxa"/>
+              <w:right w:w="108" w:type="dxa"/>
+            </w:tcMar>
+          </w:tcPr>
+          <w:p>
+            <w:pPr>
+              <w:rPr>
+                <w:rFonts w:ascii="Calibri" w:eastAsia="Calibri" w:hAnsi="Calibri"/>
+              </w:rPr>
+            </w:pPr>
+            <w:proofErr w:type="spellStart"/>
+            <w:r>
+              <w:rPr>
+                <w:rFonts w:ascii="Calibri" w:eastAsia="Calibri" w:hAnsi="Calibri"/>
+              </w:rPr>
+              <w:t>Person.PhoneNum</w:t>
+            </w:r>
+            <w:proofErr w:type="spellEnd"/>
+          </w:p>
+        </w:tc>
+        <w:tc>
+          <w:tcPr>
+            <w:tcW w:w="1124" w:type="dxa"/>
+            <w:tcMar>
+              <w:top w:w="0" w:type="dxa"/>
+              <w:left w:w="108" w:type="dxa"/>
+              <w:bottom w:w="0" w:type="dxa"/>
+              <w:right w:w="108" w:type="dxa"/>
+            </w:tcMar>
+            <w:vAlign w:val="center"/>
+          </w:tcPr>
+          <w:p>
+            <w:pPr>
+              <w:jc w:val="center"/>
+              <w:rPr>
+                <w:rFonts w:ascii="Calibri" w:eastAsia="Calibri" w:hAnsi="Calibri"/>
+              </w:rPr>
+            </w:pPr>
+            <w:r>
+              <w:rPr>
+                <w:rFonts w:ascii="Calibri" w:eastAsia="Calibri" w:hAnsi="Calibri"/>
+              </w:rPr>
+              <w:t>Y</w:t>
+            </w:r>
+          </w:p>
+        </w:tc>
+        <w:tc>
+          <w:tcPr>
+            <w:tcW w:w="883" w:type="dxa"/>
+            <w:tcMar>
+              <w:top w:w="0" w:type="dxa"/>
+              <w:left w:w="108" w:type="dxa"/>
+              <w:bottom w:w="0" w:type="dxa"/>
+              <w:right w:w="108" w:type="dxa"/>
+            </w:tcMar>
+            <w:vAlign w:val="center"/>
+          </w:tcPr>
+          <w:p>
+            <w:pPr>
+              <w:jc w:val="center"/>
+              <w:rPr>
+                <w:rFonts w:ascii="Calibri" w:eastAsia="Calibri" w:hAnsi="Calibri"/>
+              </w:rPr>
+            </w:pPr>
+            <w:r>
+              <w:rPr>
+                <w:rFonts w:ascii="Calibri" w:eastAsia="Calibri" w:hAnsi="Calibri"/>
+              </w:rPr>
+              <w:t>14</w:t>
+            </w:r>
+          </w:p>
+        </w:tc>
+        <w:tc>
+          <w:tcPr>
+            <w:tcW w:w="1556" w:type="dxa"/>
+            <w:tcMar>
+              <w:top w:w="0" w:type="dxa"/>
+              <w:left w:w="108" w:type="dxa"/>
+              <w:bottom w:w="0" w:type="dxa"/>
+              <w:right w:w="108" w:type="dxa"/>
+            </w:tcMar>
+            <w:vAlign w:val="center"/>
+          </w:tcPr>
+          <w:p>
+            <w:pPr>
+              <w:jc w:val="center"/>
+              <w:rPr>
+                <w:rFonts w:ascii="Calibri" w:eastAsia="Calibri" w:hAnsi="Calibri"/>
+              </w:rPr>
+            </w:pPr>
+            <w:r>
+              <w:rPr>
+                <w:rFonts w:ascii="Calibri" w:eastAsia="Calibri" w:hAnsi="Calibri"/>
+              </w:rPr>
+              <w:t>Text</w:t>
+            </w:r>
+          </w:p>
+        </w:tc>
+        <w:tc>
+          <w:tcPr>
+            <w:tcW w:w="2917" w:type="dxa"/>
+            <w:tcMar>
+              <w:top w:w="0" w:type="dxa"/>
+              <w:left w:w="108" w:type="dxa"/>
+              <w:bottom w:w="0" w:type="dxa"/>
+              <w:right w:w="108" w:type="dxa"/>
+            </w:tcMar>
+            <w:vAlign w:val="center"/>
+          </w:tcPr>
+          <w:p>
+            <w:pPr>
+              <w:jc w:val="center"/>
+              <w:rPr>
+                <w:rFonts w:ascii="Calibri" w:eastAsia="Calibri" w:hAnsi="Calibri"/>
+              </w:rPr>
+            </w:pPr>
+            <w:r>
+              <w:rPr>
+                <w:rFonts w:ascii="Calibri" w:eastAsia="Calibri" w:hAnsi="Calibri"/>
+              </w:rPr>
+              <w:t>Y</w:t>
+            </w:r>
+          </w:p>
+        </w:tc>
+      </w:tr>
+      <w:tr>
+        <w:tc>
+          <w:tcPr>
+            <w:tcW w:w="2448" w:type="dxa"/>
+            <w:tcMar>
+              <w:top w:w="0" w:type="dxa"/>
+              <w:left w:w="108" w:type="dxa"/>
+              <w:bottom w:w="0" w:type="dxa"/>
+              <w:right w:w="108" w:type="dxa"/>
+            </w:tcMar>
+          </w:tcPr>
+          <w:p>
+            <w:pPr>
+              <w:rPr>
+                <w:rFonts w:ascii="Calibri" w:eastAsia="Calibri" w:hAnsi="Calibri"/>
+              </w:rPr>
+            </w:pPr>
+            <w:proofErr w:type="spellStart"/>
+            <w:r>
+              <w:rPr>
+                <w:rFonts w:ascii="Calibri" w:eastAsia="Calibri" w:hAnsi="Calibri"/>
+              </w:rPr>
+              <w:t>Person.DriveSun</w:t>
+            </w:r>
+            <w:proofErr w:type="spellEnd"/>
+          </w:p>
+        </w:tc>
+        <w:tc>
+          <w:tcPr>
+            <w:tcW w:w="1124" w:type="dxa"/>
+            <w:tcMar>
+              <w:top w:w="0" w:type="dxa"/>
+              <w:left w:w="108" w:type="dxa"/>
+              <w:bottom w:w="0" w:type="dxa"/>
+              <w:right w:w="108" w:type="dxa"/>
+            </w:tcMar>
+            <w:vAlign w:val="center"/>
+          </w:tcPr>
+          <w:p>
+            <w:pPr>
+              <w:jc w:val="center"/>
+              <w:rPr>
+                <w:rFonts w:ascii="Calibri" w:eastAsia="Calibri" w:hAnsi="Calibri"/>
+              </w:rPr>
+            </w:pPr>
+            <w:r>
+              <w:rPr>
+                <w:rFonts w:ascii="Calibri" w:eastAsia="Calibri" w:hAnsi="Calibri"/>
+              </w:rPr>
+              <w:t>N/A</w:t>
+            </w:r>
+          </w:p>
+        </w:tc>
+        <w:tc>
+          <w:tcPr>
+            <w:tcW w:w="883" w:type="dxa"/>
+            <w:tcMar>
+              <w:top w:w="0" w:type="dxa"/>
+              <w:left w:w="108" w:type="dxa"/>
+              <w:bottom w:w="0" w:type="dxa"/>
+              <w:right w:w="108" w:type="dxa"/>
+            </w:tcMar>
+            <w:vAlign w:val="center"/>
+          </w:tcPr>
+          <w:p>
+            <w:pPr>
+              <w:jc w:val="center"/>
+              <w:rPr>
+                <w:rFonts w:ascii="Calibri" w:eastAsia="Calibri" w:hAnsi="Calibri"/>
+              </w:rPr>
+            </w:pPr>
+            <w:r>
+              <w:rPr>
+                <w:rFonts w:ascii="Calibri" w:eastAsia="Calibri" w:hAnsi="Calibri"/>
+              </w:rPr>
+              <w:t>N/A</w:t>
+            </w:r>
+          </w:p>
+        </w:tc>
+        <w:tc>
+          <w:tcPr>
+            <w:tcW w:w="1556" w:type="dxa"/>
+            <w:tcMar>
+              <w:top w:w="0" w:type="dxa"/>
+              <w:left w:w="108" w:type="dxa"/>
+              <w:bottom w:w="0" w:type="dxa"/>
+              <w:right w:w="108" w:type="dxa"/>
+            </w:tcMar>
+            <w:vAlign w:val="center"/>
+          </w:tcPr>
+          <w:p>
+            <w:pPr>
+              <w:jc w:val="center"/>
+              <w:rPr>
+                <w:rFonts w:ascii="Calibri" w:eastAsia="Calibri" w:hAnsi="Calibri"/>
+              </w:rPr>
+            </w:pPr>
+            <w:r>
+              <w:rPr>
+                <w:rFonts w:ascii="Calibri" w:eastAsia="Calibri" w:hAnsi="Calibri"/>
+              </w:rPr>
+              <w:t>Yes/No</w:t>
+            </w:r>
+          </w:p>
+        </w:tc>
+        <w:tc>
+          <w:tcPr>
+            <w:tcW w:w="2917" w:type="dxa"/>
+            <w:tcMar>
+              <w:top w:w="0" w:type="dxa"/>
+              <w:left w:w="108" w:type="dxa"/>
+              <w:bottom w:w="0" w:type="dxa"/>
+              <w:right w:w="108" w:type="dxa"/>
+            </w:tcMar>
+            <w:vAlign w:val="center"/>
+          </w:tcPr>
+          <w:p>
+            <w:pPr>
+              <w:jc w:val="center"/>
+              <w:rPr>
+                <w:rFonts w:ascii="Calibri" w:eastAsia="Calibri" w:hAnsi="Calibri"/>
+              </w:rPr>
+            </w:pPr>
+            <w:r>
+              <w:rPr>
+                <w:rFonts w:ascii="Calibri" w:eastAsia="Calibri" w:hAnsi="Calibri"/>
+              </w:rPr>
+              <w:t>N/A</w:t>
+            </w:r>
+          </w:p>
+        </w:tc>
+      </w:tr>
+      <w:tr>
+        <w:tc>
+          <w:tcPr>
+            <w:tcW w:w="2448" w:type="dxa"/>
+            <w:tcMar>
+              <w:top w:w="0" w:type="dxa"/>
+              <w:left w:w="108" w:type="dxa"/>
+              <w:bottom w:w="0" w:type="dxa"/>
+              <w:right w:w="108" w:type="dxa"/>
+            </w:tcMar>
+          </w:tcPr>
+          <w:p>
+            <w:pPr>
+              <w:rPr>
+                <w:rFonts w:ascii="Calibri" w:eastAsia="Calibri" w:hAnsi="Calibri"/>
+              </w:rPr>
+            </w:pPr>
+            <w:proofErr w:type="spellStart"/>
+            <w:r>
+              <w:rPr>
+                <w:rFonts w:ascii="Calibri" w:eastAsia="Calibri" w:hAnsi="Calibri"/>
+              </w:rPr>
+              <w:t>Person.DriveMon</w:t>
+            </w:r>
+            <w:proofErr w:type="spellEnd"/>
+          </w:p>
+        </w:tc>
+        <w:tc>
+          <w:tcPr>
+            <w:tcW w:w="1124" w:type="dxa"/>
+            <w:tcMar>
+              <w:top w:w="0" w:type="dxa"/>
+              <w:left w:w="108" w:type="dxa"/>
+              <w:bottom w:w="0" w:type="dxa"/>
+              <w:right w:w="108" w:type="dxa"/>
+            </w:tcMar>
+            <w:vAlign w:val="center"/>
+          </w:tcPr>
+          <w:p>
+            <w:pPr>
+              <w:jc w:val="center"/>
+              <w:rPr>
+                <w:rFonts w:ascii="Calibri" w:eastAsia="Calibri" w:hAnsi="Calibri"/>
+              </w:rPr>
+            </w:pPr>
+            <w:r>
+              <w:rPr>
+                <w:rFonts w:ascii="Calibri" w:eastAsia="Calibri" w:hAnsi="Calibri"/>
+              </w:rPr>
+              <w:t>N/A</w:t>
+            </w:r>
+          </w:p>
+        </w:tc>
+        <w:tc>
+          <w:tcPr>
+            <w:tcW w:w="883" w:type="dxa"/>
+            <w:tcMar>
+              <w:top w:w="0" w:type="dxa"/>
+              <w:left w:w="108" w:type="dxa"/>
+              <w:bottom w:w="0" w:type="dxa"/>
+              <w:right w:w="108" w:type="dxa"/>
+            </w:tcMar>
+            <w:vAlign w:val="center"/>
+          </w:tcPr>
+          <w:p>
+            <w:pPr>
+              <w:jc w:val="center"/>
+              <w:rPr>
+                <w:rFonts w:ascii="Calibri" w:eastAsia="Calibri" w:hAnsi="Calibri"/>
+              </w:rPr>
+            </w:pPr>
+            <w:r>
+              <w:rPr>
+                <w:rFonts w:ascii="Calibri" w:eastAsia="Calibri" w:hAnsi="Calibri"/>
+              </w:rPr>
+              <w:t>N/A</w:t>
+            </w:r>
+          </w:p>
+        </w:tc>
+        <w:tc>
+          <w:tcPr>
+            <w:tcW w:w="1556" w:type="dxa"/>
+            <w:tcMar>
+              <w:top w:w="0" w:type="dxa"/>
+              <w:left w:w="108" w:type="dxa"/>
+              <w:bottom w:w="0" w:type="dxa"/>
+              <w:right w:w="108" w:type="dxa"/>
+            </w:tcMar>
+            <w:vAlign w:val="center"/>
+          </w:tcPr>
+          <w:p>
+            <w:pPr>
+              <w:jc w:val="center"/>
+              <w:rPr>
+                <w:rFonts w:ascii="Calibri" w:eastAsia="Calibri" w:hAnsi="Calibri"/>
+              </w:rPr>
+            </w:pPr>
+            <w:r>
+              <w:rPr>
+                <w:rFonts w:ascii="Calibri" w:eastAsia="Calibri" w:hAnsi="Calibri"/>
+              </w:rPr>
+              <w:t>Yes/No</w:t>
+            </w:r>
+          </w:p>
+        </w:tc>
+        <w:tc>
+          <w:tcPr>
+            <w:tcW w:w="2917" w:type="dxa"/>
+            <w:tcMar>
+              <w:top w:w="0" w:type="dxa"/>
+              <w:left w:w="108" w:type="dxa"/>
+              <w:bottom w:w="0" w:type="dxa"/>
+              <w:right w:w="108" w:type="dxa"/>
+            </w:tcMar>
+            <w:vAlign w:val="center"/>
+          </w:tcPr>
+          <w:p>
+            <w:pPr>
+              <w:jc w:val="center"/>
+              <w:rPr>
+                <w:rFonts w:ascii="Calibri" w:eastAsia="Calibri" w:hAnsi="Calibri"/>
+              </w:rPr>
+            </w:pPr>
+            <w:r>
+              <w:rPr>
+                <w:rFonts w:ascii="Calibri" w:eastAsia="Calibri" w:hAnsi="Calibri"/>
+              </w:rPr>
+              <w:t>N/A</w:t>
+            </w:r>
+          </w:p>
+        </w:tc>
+      </w:tr>
+      <w:tr>
+        <w:tc>
+          <w:tcPr>
+            <w:tcW w:w="2448" w:type="dxa"/>
+            <w:tcMar>
+              <w:top w:w="0" w:type="dxa"/>
+              <w:left w:w="108" w:type="dxa"/>
+              <w:bottom w:w="0" w:type="dxa"/>
+              <w:right w:w="108" w:type="dxa"/>
+            </w:tcMar>
+          </w:tcPr>
+          <w:p>
+            <w:pPr>
+              <w:rPr>
+                <w:rFonts w:ascii="Calibri" w:eastAsia="Calibri" w:hAnsi="Calibri"/>
+              </w:rPr>
+            </w:pPr>
+            <w:proofErr w:type="spellStart"/>
+            <w:r>
+              <w:rPr>
+                <w:rFonts w:ascii="Calibri" w:eastAsia="Calibri" w:hAnsi="Calibri"/>
+              </w:rPr>
+              <w:t>Person.DriveTue</w:t>
+            </w:r>
+            <w:proofErr w:type="spellEnd"/>
+          </w:p>
+        </w:tc>
+        <w:tc>
+          <w:tcPr>
+            <w:tcW w:w="1124" w:type="dxa"/>
+            <w:tcMar>
+              <w:top w:w="0" w:type="dxa"/>
+              <w:left w:w="108" w:type="dxa"/>
+              <w:bottom w:w="0" w:type="dxa"/>
+              <w:right w:w="108" w:type="dxa"/>
+            </w:tcMar>
+            <w:vAlign w:val="center"/>
+          </w:tcPr>
+          <w:p>
+            <w:pPr>
+              <w:jc w:val="center"/>
+              <w:rPr>
+                <w:rFonts w:ascii="Calibri" w:eastAsia="Calibri" w:hAnsi="Calibri"/>
+              </w:rPr>
+            </w:pPr>
+            <w:r>
+              <w:rPr>
+                <w:rFonts w:ascii="Calibri" w:eastAsia="Calibri" w:hAnsi="Calibri"/>
+              </w:rPr>
+              <w:t>N/A</w:t>
+            </w:r>
+          </w:p>
+        </w:tc>
+        <w:tc>
+          <w:tcPr>
+            <w:tcW w:w="883" w:type="dxa"/>
+            <w:tcMar>
+              <w:top w:w="0" w:type="dxa"/>
+              <w:left w:w="108" w:type="dxa"/>
+              <w:bottom w:w="0" w:type="dxa"/>
+              <w:right w:w="108" w:type="dxa"/>
+            </w:tcMar>
+            <w:vAlign w:val="center"/>
+          </w:tcPr>
+          <w:p>
+            <w:pPr>
+              <w:jc w:val="center"/>
+              <w:rPr>
+                <w:rFonts w:ascii="Calibri" w:eastAsia="Calibri" w:hAnsi="Calibri"/>
+              </w:rPr>
+            </w:pPr>
+            <w:r>
+              <w:rPr>
+                <w:rFonts w:ascii="Calibri" w:eastAsia="Calibri" w:hAnsi="Calibri"/>
+              </w:rPr>
+              <w:t>N/A</w:t>
+            </w:r>
+          </w:p>
+        </w:tc>
+        <w:tc>
+          <w:tcPr>
+            <w:tcW w:w="1556" w:type="dxa"/>
+            <w:tcMar>
+              <w:top w:w="0" w:type="dxa"/>
+              <w:left w:w="108" w:type="dxa"/>
+              <w:bottom w:w="0" w:type="dxa"/>
+              <w:right w:w="108" w:type="dxa"/>
+            </w:tcMar>
+            <w:vAlign w:val="center"/>
+          </w:tcPr>
+          <w:p>
+            <w:pPr>
+              <w:jc w:val="center"/>
+              <w:rPr>
+                <w:rFonts w:ascii="Calibri" w:eastAsia="Calibri" w:hAnsi="Calibri"/>
+              </w:rPr>
+            </w:pPr>
+            <w:r>
+              <w:rPr>
+                <w:rFonts w:ascii="Calibri" w:eastAsia="Calibri" w:hAnsi="Calibri"/>
+              </w:rPr>
+              <w:t>Yes/No</w:t>
+            </w:r>
+          </w:p>
+        </w:tc>
+        <w:tc>
+          <w:tcPr>
+            <w:tcW w:w="2917" w:type="dxa"/>
+            <w:tcMar>
+              <w:top w:w="0" w:type="dxa"/>
+              <w:left w:w="108" w:type="dxa"/>
+              <w:bottom w:w="0" w:type="dxa"/>
+              <w:right w:w="108" w:type="dxa"/>
+            </w:tcMar>
+            <w:vAlign w:val="center"/>
+          </w:tcPr>
+          <w:p>
+            <w:pPr>
+              <w:jc w:val="center"/>
+              <w:rPr>
+                <w:rFonts w:ascii="Calibri" w:eastAsia="Calibri" w:hAnsi="Calibri"/>
+              </w:rPr>
+            </w:pPr>
+            <w:r>
+              <w:rPr>
+                <w:rFonts w:ascii="Calibri" w:eastAsia="Calibri" w:hAnsi="Calibri"/>
+              </w:rPr>
+              <w:t>N/A</w:t>
+            </w:r>
+          </w:p>
+        </w:tc>
+      </w:tr>
+      <w:tr>
+        <w:tc>
+          <w:tcPr>
+            <w:tcW w:w="2448" w:type="dxa"/>
+            <w:tcMar>
+              <w:top w:w="0" w:type="dxa"/>
+              <w:left w:w="108" w:type="dxa"/>
+              <w:bottom w:w="0" w:type="dxa"/>
+              <w:right w:w="108" w:type="dxa"/>
+            </w:tcMar>
+          </w:tcPr>
+          <w:p>
+            <w:pPr>
+              <w:rPr>
+                <w:rFonts w:ascii="Calibri" w:eastAsia="Calibri" w:hAnsi="Calibri"/>
+              </w:rPr>
+            </w:pPr>
+            <w:proofErr w:type="spellStart"/>
+            <w:r>
+              <w:rPr>
+                <w:rFonts w:ascii="Calibri" w:eastAsia="Calibri" w:hAnsi="Calibri"/>
+              </w:rPr>
+              <w:t>Person.DriveWed</w:t>
+            </w:r>
+            <w:proofErr w:type="spellEnd"/>
+          </w:p>
+        </w:tc>
+        <w:tc>
+          <w:tcPr>
+            <w:tcW w:w="1124" w:type="dxa"/>
+            <w:tcMar>
+              <w:top w:w="0" w:type="dxa"/>
+              <w:left w:w="108" w:type="dxa"/>
+              <w:bottom w:w="0" w:type="dxa"/>
+              <w:right w:w="108" w:type="dxa"/>
+            </w:tcMar>
+            <w:vAlign w:val="center"/>
+          </w:tcPr>
+          <w:p>
+            <w:pPr>
+              <w:jc w:val="center"/>
+              <w:rPr>
+                <w:rFonts w:ascii="Calibri" w:eastAsia="Calibri" w:hAnsi="Calibri"/>
+              </w:rPr>
+            </w:pPr>
+            <w:r>
+              <w:rPr>
+                <w:rFonts w:ascii="Calibri" w:eastAsia="Calibri" w:hAnsi="Calibri"/>
+              </w:rPr>
+              <w:t>N/A</w:t>
+            </w:r>
+          </w:p>
+        </w:tc>
+        <w:tc>
+          <w:tcPr>
+            <w:tcW w:w="883" w:type="dxa"/>
+            <w:tcMar>
+              <w:top w:w="0" w:type="dxa"/>
+              <w:left w:w="108" w:type="dxa"/>
+              <w:bottom w:w="0" w:type="dxa"/>
+              <w:right w:w="108" w:type="dxa"/>
+            </w:tcMar>
+            <w:vAlign w:val="center"/>
+          </w:tcPr>
+          <w:p>
+            <w:pPr>
+              <w:jc w:val="center"/>
+              <w:rPr>
+                <w:rFonts w:ascii="Calibri" w:eastAsia="Calibri" w:hAnsi="Calibri"/>
+              </w:rPr>
+            </w:pPr>
+            <w:r>
+              <w:rPr>
+                <w:rFonts w:ascii="Calibri" w:eastAsia="Calibri" w:hAnsi="Calibri"/>
+              </w:rPr>
+              <w:t>N/A</w:t>
+            </w:r>
+          </w:p>
+        </w:tc>
+        <w:tc>
+          <w:tcPr>
+            <w:tcW w:w="1556" w:type="dxa"/>
+            <w:tcMar>
+              <w:top w:w="0" w:type="dxa"/>
+              <w:left w:w="108" w:type="dxa"/>
+              <w:bottom w:w="0" w:type="dxa"/>
+              <w:right w:w="108" w:type="dxa"/>
+            </w:tcMar>
+            <w:vAlign w:val="center"/>
+          </w:tcPr>
+          <w:p>
+            <w:pPr>
+              <w:jc w:val="center"/>
+              <w:rPr>
+                <w:rFonts w:ascii="Calibri" w:eastAsia="Calibri" w:hAnsi="Calibri"/>
+              </w:rPr>
+            </w:pPr>
+            <w:r>
+              <w:rPr>
+                <w:rFonts w:ascii="Calibri" w:eastAsia="Calibri" w:hAnsi="Calibri"/>
+              </w:rPr>
+              <w:t>Yes/No</w:t>
+            </w:r>
+          </w:p>
+        </w:tc>
+        <w:tc>
+          <w:tcPr>
+            <w:tcW w:w="2917" w:type="dxa"/>
+            <w:tcMar>
+              <w:top w:w="0" w:type="dxa"/>
+              <w:left w:w="108" w:type="dxa"/>
+              <w:bottom w:w="0" w:type="dxa"/>
+              <w:right w:w="108" w:type="dxa"/>
+            </w:tcMar>
+            <w:vAlign w:val="center"/>
+          </w:tcPr>
+          <w:p>
+            <w:pPr>
+              <w:jc w:val="center"/>
+              <w:rPr>
+                <w:rFonts w:ascii="Calibri" w:eastAsia="Calibri" w:hAnsi="Calibri"/>
+              </w:rPr>
+            </w:pPr>
+            <w:r>
+              <w:rPr>
+                <w:rFonts w:ascii="Calibri" w:eastAsia="Calibri" w:hAnsi="Calibri"/>
+              </w:rPr>
+              <w:t>N/A</w:t>
+            </w:r>
+          </w:p>
+        </w:tc>
+      </w:tr>
+      <w:tr>
+        <w:tc>
+          <w:tcPr>
+            <w:tcW w:w="2448" w:type="dxa"/>
+            <w:tcMar>
+              <w:top w:w="0" w:type="dxa"/>
+              <w:left w:w="108" w:type="dxa"/>
+              <w:bottom w:w="0" w:type="dxa"/>
+              <w:right w:w="108" w:type="dxa"/>
+            </w:tcMar>
+          </w:tcPr>
+          <w:p>
+            <w:pPr>
+              <w:rPr>
+                <w:rFonts w:ascii="Calibri" w:eastAsia="Calibri" w:hAnsi="Calibri"/>
+              </w:rPr>
+            </w:pPr>
+            <w:proofErr w:type="spellStart"/>
+            <w:r>
+              <w:rPr>
+                <w:rFonts w:ascii="Calibri" w:eastAsia="Calibri" w:hAnsi="Calibri"/>
+              </w:rPr>
+              <w:t>Person.DriveThu</w:t>
+            </w:r>
+            <w:proofErr w:type="spellEnd"/>
+          </w:p>
+        </w:tc>
+        <w:tc>
+          <w:tcPr>
+            <w:tcW w:w="1124" w:type="dxa"/>
+            <w:tcMar>
+              <w:top w:w="0" w:type="dxa"/>
+              <w:left w:w="108" w:type="dxa"/>
+              <w:bottom w:w="0" w:type="dxa"/>
+              <w:right w:w="108" w:type="dxa"/>
+            </w:tcMar>
+            <w:vAlign w:val="center"/>
+          </w:tcPr>
+          <w:p>
+            <w:pPr>
+              <w:jc w:val="center"/>
+              <w:rPr>
+                <w:rFonts w:ascii="Calibri" w:eastAsia="Calibri" w:hAnsi="Calibri"/>
+              </w:rPr>
+            </w:pPr>
+            <w:r>
+              <w:rPr>
+                <w:rFonts w:ascii="Calibri" w:eastAsia="Calibri" w:hAnsi="Calibri"/>
+              </w:rPr>
+              <w:t>N/A</w:t>
+            </w:r>
+          </w:p>
+        </w:tc>
+        <w:tc>
+          <w:tcPr>
+            <w:tcW w:w="883" w:type="dxa"/>
+            <w:tcMar>
+              <w:top w:w="0" w:type="dxa"/>
+              <w:left w:w="108" w:type="dxa"/>
+              <w:bottom w:w="0" w:type="dxa"/>
+              <w:right w:w="108" w:type="dxa"/>
+            </w:tcMar>
+            <w:vAlign w:val="center"/>
+          </w:tcPr>
+          <w:p>
+            <w:pPr>
+              <w:jc w:val="center"/>
+              <w:rPr>
+                <w:rFonts w:ascii="Calibri" w:eastAsia="Calibri" w:hAnsi="Calibri"/>
+              </w:rPr>
+            </w:pPr>
+            <w:r>
+              <w:rPr>
+                <w:rFonts w:ascii="Calibri" w:eastAsia="Calibri" w:hAnsi="Calibri"/>
+              </w:rPr>
+              <w:t>N/A</w:t>
+            </w:r>
+          </w:p>
+        </w:tc>
+        <w:tc>
+          <w:tcPr>
+            <w:tcW w:w="1556" w:type="dxa"/>
+            <w:tcMar>
+              <w:top w:w="0" w:type="dxa"/>
+              <w:left w:w="108" w:type="dxa"/>
+              <w:bottom w:w="0" w:type="dxa"/>
+              <w:right w:w="108" w:type="dxa"/>
+            </w:tcMar>
+            <w:vAlign w:val="center"/>
+          </w:tcPr>
+          <w:p>
+            <w:pPr>
+              <w:jc w:val="center"/>
+              <w:rPr>
+                <w:rFonts w:ascii="Calibri" w:eastAsia="Calibri" w:hAnsi="Calibri"/>
+              </w:rPr>
+            </w:pPr>
+            <w:r>
+              <w:rPr>
+                <w:rFonts w:ascii="Calibri" w:eastAsia="Calibri" w:hAnsi="Calibri"/>
+              </w:rPr>
+              <w:t>Yes/No</w:t>
+            </w:r>
+          </w:p>
+        </w:tc>
+        <w:tc>
+          <w:tcPr>
+            <w:tcW w:w="2917" w:type="dxa"/>
+            <w:tcMar>
+              <w:top w:w="0" w:type="dxa"/>
+              <w:left w:w="108" w:type="dxa"/>
+              <w:bottom w:w="0" w:type="dxa"/>
+              <w:right w:w="108" w:type="dxa"/>
+            </w:tcMar>
+            <w:vAlign w:val="center"/>
+          </w:tcPr>
+          <w:p>
+            <w:pPr>
+              <w:jc w:val="center"/>
+              <w:rPr>
+                <w:rFonts w:ascii="Calibri" w:eastAsia="Calibri" w:hAnsi="Calibri"/>
+              </w:rPr>
+            </w:pPr>
+            <w:r>
+              <w:rPr>
+                <w:rFonts w:ascii="Calibri" w:eastAsia="Calibri" w:hAnsi="Calibri"/>
+              </w:rPr>
+              <w:t>N/A</w:t>
+            </w:r>
+          </w:p>
+        </w:tc>
+      </w:tr>
+      <w:tr>
+        <w:tc>
+          <w:tcPr>
+            <w:tcW w:w="2448" w:type="dxa"/>
+            <w:tcMar>
+              <w:top w:w="0" w:type="dxa"/>
+              <w:left w:w="108" w:type="dxa"/>
+              <w:bottom w:w="0" w:type="dxa"/>
+              <w:right w:w="108" w:type="dxa"/>
+            </w:tcMar>
+          </w:tcPr>
+          <w:p>
+            <w:pPr>
+              <w:rPr>
+                <w:rFonts w:ascii="Calibri" w:eastAsia="Calibri" w:hAnsi="Calibri"/>
+              </w:rPr>
+            </w:pPr>
+            <w:proofErr w:type="spellStart"/>
+            <w:r>
+              <w:rPr>
+                <w:rFonts w:ascii="Calibri" w:eastAsia="Calibri" w:hAnsi="Calibri"/>
+              </w:rPr>
+              <w:t>Person.DriveFri</w:t>
+            </w:r>
+            <w:proofErr w:type="spellEnd"/>
+          </w:p>
+        </w:tc>
+        <w:tc>
+          <w:tcPr>
+            <w:tcW w:w="1124" w:type="dxa"/>
+            <w:tcMar>
+              <w:top w:w="0" w:type="dxa"/>
+              <w:left w:w="108" w:type="dxa"/>
+              <w:bottom w:w="0" w:type="dxa"/>
+              <w:right w:w="108" w:type="dxa"/>
+            </w:tcMar>
+            <w:vAlign w:val="center"/>
+          </w:tcPr>
+          <w:p>
+            <w:pPr>
+              <w:jc w:val="center"/>
+              <w:rPr>
+                <w:rFonts w:ascii="Calibri" w:eastAsia="Calibri" w:hAnsi="Calibri"/>
+              </w:rPr>
+            </w:pPr>
+            <w:r>
+              <w:rPr>
+                <w:rFonts w:ascii="Calibri" w:eastAsia="Calibri" w:hAnsi="Calibri"/>
+              </w:rPr>
+              <w:t>N/A</w:t>
+            </w:r>
+          </w:p>
+        </w:tc>
+        <w:tc>
+          <w:tcPr>
+            <w:tcW w:w="883" w:type="dxa"/>
+            <w:tcMar>
+              <w:top w:w="0" w:type="dxa"/>
+              <w:left w:w="108" w:type="dxa"/>
+              <w:bottom w:w="0" w:type="dxa"/>
+              <w:right w:w="108" w:type="dxa"/>
+            </w:tcMar>
+            <w:vAlign w:val="center"/>
+          </w:tcPr>
+          <w:p>
+            <w:pPr>
+              <w:jc w:val="center"/>
+              <w:rPr>
+                <w:rFonts w:ascii="Calibri" w:eastAsia="Calibri" w:hAnsi="Calibri"/>
+              </w:rPr>
+            </w:pPr>
+            <w:r>
+              <w:rPr>
+                <w:rFonts w:ascii="Calibri" w:eastAsia="Calibri" w:hAnsi="Calibri"/>
+              </w:rPr>
+              <w:t>N/A</w:t>
+            </w:r>
+          </w:p>
+        </w:tc>
+        <w:tc>
+          <w:tcPr>
+            <w:tcW w:w="1556" w:type="dxa"/>
+            <w:tcMar>
+              <w:top w:w="0" w:type="dxa"/>
+              <w:left w:w="108" w:type="dxa"/>
+              <w:bottom w:w="0" w:type="dxa"/>
+              <w:right w:w="108" w:type="dxa"/>
+            </w:tcMar>
+            <w:vAlign w:val="center"/>
+          </w:tcPr>
+          <w:p>
+            <w:pPr>
+              <w:jc w:val="center"/>
+              <w:rPr>
+                <w:rFonts w:ascii="Calibri" w:eastAsia="Calibri" w:hAnsi="Calibri"/>
+              </w:rPr>
+            </w:pPr>
+            <w:r>
+              <w:rPr>
+                <w:rFonts w:ascii="Calibri" w:eastAsia="Calibri" w:hAnsi="Calibri"/>
+              </w:rPr>
+              <w:t>Yes/No</w:t>
+            </w:r>
+          </w:p>
+        </w:tc>
+        <w:tc>
+          <w:tcPr>
+            <w:tcW w:w="2917" w:type="dxa"/>
+            <w:tcMar>
+              <w:top w:w="0" w:type="dxa"/>
+              <w:left w:w="108" w:type="dxa"/>
+              <w:bottom w:w="0" w:type="dxa"/>
+              <w:right w:w="108" w:type="dxa"/>
+            </w:tcMar>
+            <w:vAlign w:val="center"/>
+          </w:tcPr>
+          <w:p>
+            <w:pPr>
+              <w:jc w:val="center"/>
+              <w:rPr>
+                <w:rFonts w:ascii="Calibri" w:eastAsia="Calibri" w:hAnsi="Calibri"/>
+              </w:rPr>
+            </w:pPr>
+            <w:r>
+              <w:rPr>
+                <w:rFonts w:ascii="Calibri" w:eastAsia="Calibri" w:hAnsi="Calibri"/>
+              </w:rPr>
+              <w:t>N/A</w:t>
+            </w:r>
+          </w:p>
+        </w:tc>
+      </w:tr>
+      <w:tr>
+        <w:tc>
+          <w:tcPr>
+            <w:tcW w:w="2448" w:type="dxa"/>
+            <w:tcMar>
+              <w:top w:w="0" w:type="dxa"/>
+              <w:left w:w="108" w:type="dxa"/>
+              <w:bottom w:w="0" w:type="dxa"/>
+              <w:right w:w="108" w:type="dxa"/>
+            </w:tcMar>
+          </w:tcPr>
+          <w:p>
+            <w:pPr>
+              <w:rPr>
+                <w:rFonts w:ascii="Calibri" w:eastAsia="Calibri" w:hAnsi="Calibri"/>
+              </w:rPr>
+            </w:pPr>
+            <w:proofErr w:type="spellStart"/>
+            <w:r>
+              <w:rPr>
+                <w:rFonts w:ascii="Calibri" w:eastAsia="Calibri" w:hAnsi="Calibri"/>
+              </w:rPr>
+              <w:t>Person.DriveSat</w:t>
+            </w:r>
+            <w:proofErr w:type="spellEnd"/>
+          </w:p>
+        </w:tc>
+        <w:tc>
+          <w:tcPr>
+            <w:tcW w:w="1124" w:type="dxa"/>
+            <w:tcMar>
+              <w:top w:w="0" w:type="dxa"/>
+              <w:left w:w="108" w:type="dxa"/>
+              <w:bottom w:w="0" w:type="dxa"/>
+              <w:right w:w="108" w:type="dxa"/>
+            </w:tcMar>
+            <w:vAlign w:val="center"/>
+          </w:tcPr>
+          <w:p>
+            <w:pPr>
+              <w:jc w:val="center"/>
+              <w:rPr>
+                <w:rFonts w:ascii="Calibri" w:eastAsia="Calibri" w:hAnsi="Calibri"/>
+              </w:rPr>
+            </w:pPr>
+            <w:r>
+              <w:rPr>
+                <w:rFonts w:ascii="Calibri" w:eastAsia="Calibri" w:hAnsi="Calibri"/>
+              </w:rPr>
+              <w:t>N/A</w:t>
+            </w:r>
+          </w:p>
+        </w:tc>
+        <w:tc>
+          <w:tcPr>
+            <w:tcW w:w="883" w:type="dxa"/>
+            <w:tcMar>
+              <w:top w:w="0" w:type="dxa"/>
+              <w:left w:w="108" w:type="dxa"/>
+              <w:bottom w:w="0" w:type="dxa"/>
+              <w:right w:w="108" w:type="dxa"/>
+            </w:tcMar>
+            <w:vAlign w:val="center"/>
+          </w:tcPr>
+          <w:p>
+            <w:pPr>
+              <w:jc w:val="center"/>
+              <w:rPr>
+                <w:rFonts w:ascii="Calibri" w:eastAsia="Calibri" w:hAnsi="Calibri"/>
+              </w:rPr>
+            </w:pPr>
+            <w:r>
+              <w:rPr>
+                <w:rFonts w:ascii="Calibri" w:eastAsia="Calibri" w:hAnsi="Calibri"/>
+              </w:rPr>
+              <w:t>N/A</w:t>
+            </w:r>
+          </w:p>
+        </w:tc>
+        <w:tc>
+          <w:tcPr>
+            <w:tcW w:w="1556" w:type="dxa"/>
+            <w:tcMar>
+              <w:top w:w="0" w:type="dxa"/>
+              <w:left w:w="108" w:type="dxa"/>
+              <w:bottom w:w="0" w:type="dxa"/>
+              <w:right w:w="108" w:type="dxa"/>
+            </w:tcMar>
+            <w:vAlign w:val="center"/>
+          </w:tcPr>
+          <w:p>
+            <w:pPr>
+              <w:jc w:val="center"/>
+              <w:rPr>
+                <w:rFonts w:ascii="Calibri" w:eastAsia="Calibri" w:hAnsi="Calibri"/>
+              </w:rPr>
+            </w:pPr>
+            <w:r>
+              <w:rPr>
+                <w:rFonts w:ascii="Calibri" w:eastAsia="Calibri" w:hAnsi="Calibri"/>
+              </w:rPr>
+              <w:t>Yes/No</w:t>
+            </w:r>
+          </w:p>
+        </w:tc>
+        <w:tc>
+          <w:tcPr>
+            <w:tcW w:w="2917" w:type="dxa"/>
+            <w:tcMar>
+              <w:top w:w="0" w:type="dxa"/>
+              <w:left w:w="108" w:type="dxa"/>
+              <w:bottom w:w="0" w:type="dxa"/>
+              <w:right w:w="108" w:type="dxa"/>
+            </w:tcMar>
+            <w:vAlign w:val="center"/>
+          </w:tcPr>
+          <w:p>
+            <w:pPr>
+              <w:jc w:val="center"/>
+              <w:rPr>
+                <w:rFonts w:ascii="Calibri" w:eastAsia="Calibri" w:hAnsi="Calibri"/>
+              </w:rPr>
+            </w:pPr>
+            <w:r>
+              <w:rPr>
+                <w:rFonts w:ascii="Calibri" w:eastAsia="Calibri" w:hAnsi="Calibri"/>
+              </w:rPr>
+              <w:t>N/A</w:t>
+            </w:r>
+          </w:p>
+        </w:tc>
+      </w:tr>
+      <w:tr>
+        <w:tc>
+          <w:tcPr>
+            <w:tcW w:w="2448" w:type="dxa"/>
+            <w:tcMar>
+              <w:top w:w="0" w:type="dxa"/>
+              <w:left w:w="108" w:type="dxa"/>
+              <w:bottom w:w="0" w:type="dxa"/>
+              <w:right w:w="108" w:type="dxa"/>
+            </w:tcMar>
+          </w:tcPr>
+          <w:p>
+            <w:pPr>
+              <w:rPr>
+                <w:rFonts w:ascii="Calibri" w:eastAsia="Calibri" w:hAnsi="Calibri"/>
+              </w:rPr>
+            </w:pPr>
+            <w:proofErr w:type="spellStart"/>
+            <w:r>
+              <w:rPr>
+                <w:rFonts w:ascii="Calibri" w:eastAsia="Calibri" w:hAnsi="Calibri"/>
+              </w:rPr>
+              <w:t>Person.WillDrive</w:t>
+            </w:r>
+            <w:proofErr w:type="spellEnd"/>
+          </w:p>
+        </w:tc>
+        <w:tc>
+          <w:tcPr>
+            <w:tcW w:w="1124" w:type="dxa"/>
+            <w:tcMar>
+              <w:top w:w="0" w:type="dxa"/>
+              <w:left w:w="108" w:type="dxa"/>
+              <w:bottom w:w="0" w:type="dxa"/>
+              <w:right w:w="108" w:type="dxa"/>
+            </w:tcMar>
+            <w:vAlign w:val="center"/>
+          </w:tcPr>
+          <w:p>
+            <w:pPr>
+              <w:jc w:val="center"/>
+              <w:rPr>
+                <w:rFonts w:ascii="Calibri" w:eastAsia="Calibri" w:hAnsi="Calibri"/>
+              </w:rPr>
+            </w:pPr>
+            <w:r>
+              <w:rPr>
+                <w:rFonts w:ascii="Calibri" w:eastAsia="Calibri" w:hAnsi="Calibri"/>
+              </w:rPr>
+              <w:t>N/A</w:t>
+            </w:r>
+          </w:p>
+        </w:tc>
+        <w:tc>
+          <w:tcPr>
+            <w:tcW w:w="883" w:type="dxa"/>
+            <w:tcMar>
+              <w:top w:w="0" w:type="dxa"/>
+              <w:left w:w="108" w:type="dxa"/>
+              <w:bottom w:w="0" w:type="dxa"/>
+              <w:right w:w="108" w:type="dxa"/>
+            </w:tcMar>
+            <w:vAlign w:val="center"/>
+          </w:tcPr>
+          <w:p>
+            <w:pPr>
+              <w:jc w:val="center"/>
+              <w:rPr>
+                <w:rFonts w:ascii="Calibri" w:eastAsia="Calibri" w:hAnsi="Calibri"/>
+              </w:rPr>
+            </w:pPr>
+            <w:r>
+              <w:rPr>
+                <w:rFonts w:ascii="Calibri" w:eastAsia="Calibri" w:hAnsi="Calibri"/>
+              </w:rPr>
+              <w:t>N/A</w:t>
+            </w:r>
+          </w:p>
+        </w:tc>
+        <w:tc>
+          <w:tcPr>
+            <w:tcW w:w="1556" w:type="dxa"/>
+            <w:tcMar>
+              <w:top w:w="0" w:type="dxa"/>
+              <w:left w:w="108" w:type="dxa"/>
+              <w:bottom w:w="0" w:type="dxa"/>
+              <w:right w:w="108" w:type="dxa"/>
+            </w:tcMar>
+            <w:vAlign w:val="center"/>
+          </w:tcPr>
+          <w:p>
+            <w:pPr>
+              <w:jc w:val="center"/>
+              <w:rPr>
+                <w:rFonts w:ascii="Calibri" w:eastAsia="Calibri" w:hAnsi="Calibri"/>
+              </w:rPr>
+            </w:pPr>
+            <w:r>
+              <w:rPr>
+                <w:rFonts w:ascii="Calibri" w:eastAsia="Calibri" w:hAnsi="Calibri"/>
+              </w:rPr>
+              <w:t>Yes/No</w:t>
+            </w:r>
+          </w:p>
+        </w:tc>
+        <w:tc>
+          <w:tcPr>
+            <w:tcW w:w="2917" w:type="dxa"/>
+            <w:tcMar>
+              <w:top w:w="0" w:type="dxa"/>
+              <w:left w:w="108" w:type="dxa"/>
+              <w:bottom w:w="0" w:type="dxa"/>
+              <w:right w:w="108" w:type="dxa"/>
+            </w:tcMar>
+            <w:vAlign w:val="center"/>
+          </w:tcPr>
+          <w:p>
+            <w:pPr>
+              <w:jc w:val="center"/>
+              <w:rPr>
+                <w:rFonts w:ascii="Calibri" w:eastAsia="Calibri" w:hAnsi="Calibri"/>
+              </w:rPr>
+            </w:pPr>
+            <w:r>
+              <w:rPr>
+                <w:rFonts w:ascii="Calibri" w:eastAsia="Calibri" w:hAnsi="Calibri"/>
+              </w:rPr>
+              <w:t>N/A</w:t>
+            </w:r>
+          </w:p>
+        </w:tc>
+      </w:tr>
+      <w:tr>
+        <w:tc>
+          <w:tcPr>
+            <w:tcW w:w="2448" w:type="dxa"/>
+            <w:tcMar>
+              <w:top w:w="0" w:type="dxa"/>
+              <w:left w:w="108" w:type="dxa"/>
+              <w:bottom w:w="0" w:type="dxa"/>
+              <w:right w:w="108" w:type="dxa"/>
+            </w:tcMar>
+          </w:tcPr>
+          <w:p>
+            <w:pPr>
+              <w:rPr>
+                <w:rFonts w:ascii="Calibri" w:eastAsia="Calibri" w:hAnsi="Calibri"/>
+              </w:rPr>
+            </w:pPr>
+            <w:proofErr w:type="spellStart"/>
+            <w:r>
+              <w:rPr>
+                <w:rFonts w:ascii="Calibri" w:eastAsia="Calibri" w:hAnsi="Calibri"/>
+              </w:rPr>
+              <w:t>Person.VehicleType</w:t>
+            </w:r>
+            <w:proofErr w:type="spellEnd"/>
+          </w:p>
+        </w:tc>
+        <w:tc>
+          <w:tcPr>
+            <w:tcW w:w="1124" w:type="dxa"/>
+            <w:tcMar>
+              <w:top w:w="0" w:type="dxa"/>
+              <w:left w:w="108" w:type="dxa"/>
+              <w:bottom w:w="0" w:type="dxa"/>
+              <w:right w:w="108" w:type="dxa"/>
+            </w:tcMar>
+            <w:vAlign w:val="center"/>
+          </w:tcPr>
+          <w:p>
+            <w:pPr>
+              <w:jc w:val="center"/>
+              <w:rPr>
+                <w:rFonts w:ascii="Calibri" w:eastAsia="Calibri" w:hAnsi="Calibri"/>
+              </w:rPr>
+            </w:pPr>
+            <w:r>
+              <w:rPr>
+                <w:rFonts w:ascii="Calibri" w:eastAsia="Calibri" w:hAnsi="Calibri"/>
+              </w:rPr>
+              <w:t>N</w:t>
+            </w:r>
+          </w:p>
+        </w:tc>
+        <w:tc>
+          <w:tcPr>
+            <w:tcW w:w="883" w:type="dxa"/>
+            <w:tcMar>
+              <w:top w:w="0" w:type="dxa"/>
+              <w:left w:w="108" w:type="dxa"/>
+              <w:bottom w:w="0" w:type="dxa"/>
+              <w:right w:w="108" w:type="dxa"/>
+            </w:tcMar>
+            <w:vAlign w:val="center"/>
+          </w:tcPr>
+          <w:p>
+            <w:pPr>
+              <w:jc w:val="center"/>
+              <w:rPr>
+                <w:rFonts w:ascii="Calibri" w:eastAsia="Calibri" w:hAnsi="Calibri"/>
+              </w:rPr>
+            </w:pPr>
+            <w:r>
+              <w:rPr>
+                <w:rFonts w:ascii="Calibri" w:eastAsia="Calibri" w:hAnsi="Calibri"/>
+              </w:rPr>
+              <w:t>15</w:t>
+            </w:r>
+          </w:p>
+        </w:tc>
+        <w:tc>
+          <w:tcPr>
+            <w:tcW w:w="1556" w:type="dxa"/>
+            <w:tcMar>
+              <w:top w:w="0" w:type="dxa"/>
+              <w:left w:w="108" w:type="dxa"/>
+              <w:bottom w:w="0" w:type="dxa"/>
+              <w:right w:w="108" w:type="dxa"/>
+            </w:tcMar>
+            <w:vAlign w:val="center"/>
+          </w:tcPr>
+          <w:p>
+            <w:pPr>
+              <w:jc w:val="center"/>
+              <w:rPr>
+                <w:rFonts w:ascii="Calibri" w:eastAsia="Calibri" w:hAnsi="Calibri"/>
+              </w:rPr>
+            </w:pPr>
+            <w:r>
+              <w:rPr>
+                <w:rFonts w:ascii="Calibri" w:eastAsia="Calibri" w:hAnsi="Calibri"/>
+              </w:rPr>
+              <w:t>Text</w:t>
+            </w:r>
+          </w:p>
+        </w:tc>
+        <w:tc>
+          <w:tcPr>
+            <w:tcW w:w="2917" w:type="dxa"/>
+            <w:tcMar>
+              <w:top w:w="0" w:type="dxa"/>
+              <w:left w:w="108" w:type="dxa"/>
+              <w:bottom w:w="0" w:type="dxa"/>
+              <w:right w:w="108" w:type="dxa"/>
+            </w:tcMar>
+            <w:vAlign w:val="center"/>
+          </w:tcPr>
+          <w:p>
+            <w:pPr>
+              <w:jc w:val="center"/>
+              <w:rPr>
+                <w:rFonts w:ascii="Calibri" w:eastAsia="Calibri" w:hAnsi="Calibri"/>
+              </w:rPr>
+            </w:pPr>
+            <w:r>
+              <w:rPr>
+                <w:rFonts w:ascii="Calibri" w:eastAsia="Calibri" w:hAnsi="Calibri"/>
+              </w:rPr>
+              <w:t>Y</w:t>
+            </w:r>
+          </w:p>
+        </w:tc>
+      </w:tr>
+      <w:tr>
+        <w:tc>
+          <w:tcPr>
+            <w:tcW w:w="2448" w:type="dxa"/>
+            <w:tcMar>
+              <w:top w:w="0" w:type="dxa"/>
+              <w:left w:w="108" w:type="dxa"/>
+              <w:bottom w:w="0" w:type="dxa"/>
+              <w:right w:w="108" w:type="dxa"/>
+            </w:tcMar>
+          </w:tcPr>
+          <w:p>
+            <w:pPr>
+              <w:rPr>
+                <w:rFonts w:ascii="Calibri" w:eastAsia="Calibri" w:hAnsi="Calibri"/>
+              </w:rPr>
+            </w:pPr>
+            <w:proofErr w:type="spellStart"/>
+            <w:r>
+              <w:rPr>
+                <w:rFonts w:ascii="Calibri" w:eastAsia="Calibri" w:hAnsi="Calibri"/>
+              </w:rPr>
+              <w:t>Person.MaxPassengers</w:t>
+            </w:r>
+            <w:proofErr w:type="spellEnd"/>
+          </w:p>
+        </w:tc>
+        <w:tc>
+          <w:tcPr>
+            <w:tcW w:w="1124" w:type="dxa"/>
+            <w:tcMar>
+              <w:top w:w="0" w:type="dxa"/>
+              <w:left w:w="108" w:type="dxa"/>
+              <w:bottom w:w="0" w:type="dxa"/>
+              <w:right w:w="108" w:type="dxa"/>
+            </w:tcMar>
+            <w:vAlign w:val="center"/>
+          </w:tcPr>
+          <w:p>
+            <w:pPr>
+              <w:jc w:val="center"/>
+              <w:rPr>
+                <w:rFonts w:ascii="Calibri" w:eastAsia="Calibri" w:hAnsi="Calibri"/>
+              </w:rPr>
+            </w:pPr>
+            <w:r>
+              <w:rPr>
+                <w:rFonts w:ascii="Calibri" w:eastAsia="Calibri" w:hAnsi="Calibri"/>
+              </w:rPr>
+              <w:t>N</w:t>
+            </w:r>
+          </w:p>
+        </w:tc>
+        <w:tc>
+          <w:tcPr>
+            <w:tcW w:w="883" w:type="dxa"/>
+            <w:tcMar>
+              <w:top w:w="0" w:type="dxa"/>
+              <w:left w:w="108" w:type="dxa"/>
+              <w:bottom w:w="0" w:type="dxa"/>
+              <w:right w:w="108" w:type="dxa"/>
+            </w:tcMar>
+            <w:vAlign w:val="center"/>
+          </w:tcPr>
+          <w:p>
+            <w:pPr>
+              <w:jc w:val="center"/>
+              <w:rPr>
+                <w:rFonts w:ascii="Calibri" w:eastAsia="Calibri" w:hAnsi="Calibri"/>
+              </w:rPr>
+            </w:pPr>
+            <w:r>
+              <w:rPr>
+                <w:rFonts w:ascii="Calibri" w:eastAsia="Calibri" w:hAnsi="Calibri"/>
+              </w:rPr>
+              <w:t>N/A</w:t>
+            </w:r>
+          </w:p>
+        </w:tc>
+        <w:tc>
+          <w:tcPr>
+            <w:tcW w:w="1556" w:type="dxa"/>
+            <w:tcMar>
+              <w:top w:w="0" w:type="dxa"/>
+              <w:left w:w="108" w:type="dxa"/>
+              <w:bottom w:w="0" w:type="dxa"/>
+              <w:right w:w="108" w:type="dxa"/>
+            </w:tcMar>
+            <w:vAlign w:val="center"/>
+          </w:tcPr>
+          <w:p>
+            <w:pPr>
+              <w:jc w:val="center"/>
+              <w:rPr>
+                <w:rFonts w:ascii="Calibri" w:eastAsia="Calibri" w:hAnsi="Calibri"/>
+              </w:rPr>
+            </w:pPr>
+            <w:r>
+              <w:rPr>
+                <w:rFonts w:ascii="Calibri" w:eastAsia="Calibri" w:hAnsi="Calibri"/>
+              </w:rPr>
+              <w:t>Number</w:t>
+            </w:r>
+          </w:p>
+        </w:tc>
+        <w:tc>
+          <w:tcPr>
+            <w:tcW w:w="2917" w:type="dxa"/>
+            <w:tcMar>
+              <w:top w:w="0" w:type="dxa"/>
+              <w:left w:w="108" w:type="dxa"/>
+              <w:bottom w:w="0" w:type="dxa"/>
+              <w:right w:w="108" w:type="dxa"/>
+            </w:tcMar>
+            <w:vAlign w:val="center"/>
+          </w:tcPr>
+          <w:p>
+            <w:pPr>
+              <w:jc w:val="center"/>
+              <w:rPr>
+                <w:rFonts w:ascii="Calibri" w:eastAsia="Calibri" w:hAnsi="Calibri"/>
+              </w:rPr>
+            </w:pPr>
+            <w:r>
+              <w:rPr>
+                <w:rFonts w:ascii="Calibri" w:eastAsia="Calibri" w:hAnsi="Calibri"/>
+              </w:rPr>
+              <w:t>N/A</w:t>
+            </w:r>
+          </w:p>
+        </w:tc>
+      </w:tr>
+      <w:tr>
+        <w:tc>
+          <w:tcPr>
+            <w:tcW w:w="2448" w:type="dxa"/>
+            <w:tcMar>
+              <w:top w:w="0" w:type="dxa"/>
+              <w:left w:w="108" w:type="dxa"/>
+              <w:bottom w:w="0" w:type="dxa"/>
+              <w:right w:w="108" w:type="dxa"/>
+            </w:tcMar>
+          </w:tcPr>
+          <w:p>
+            <w:pPr>
+              <w:rPr>
+                <w:rFonts w:ascii="Calibri" w:eastAsia="Calibri" w:hAnsi="Calibri"/>
+              </w:rPr>
+            </w:pPr>
+            <w:proofErr w:type="spellStart"/>
+            <w:r>
+              <w:rPr>
+                <w:rFonts w:ascii="Calibri" w:eastAsia="Calibri" w:hAnsi="Calibri"/>
+              </w:rPr>
+              <w:t>Person.Active</w:t>
+            </w:r>
+            <w:proofErr w:type="spellEnd"/>
+          </w:p>
+        </w:tc>
+        <w:tc>
+          <w:tcPr>
+            <w:tcW w:w="1124" w:type="dxa"/>
+            <w:tcMar>
+              <w:top w:w="0" w:type="dxa"/>
+              <w:left w:w="108" w:type="dxa"/>
+              <w:bottom w:w="0" w:type="dxa"/>
+              <w:right w:w="108" w:type="dxa"/>
+            </w:tcMar>
+            <w:vAlign w:val="center"/>
+          </w:tcPr>
+          <w:p>
+            <w:pPr>
+              <w:jc w:val="center"/>
+              <w:rPr>
+                <w:rFonts w:ascii="Calibri" w:eastAsia="Calibri" w:hAnsi="Calibri"/>
+              </w:rPr>
+            </w:pPr>
+            <w:r>
+              <w:rPr>
+                <w:rFonts w:ascii="Calibri" w:eastAsia="Calibri" w:hAnsi="Calibri"/>
+              </w:rPr>
+              <w:t>N</w:t>
+            </w:r>
+          </w:p>
+        </w:tc>
+        <w:tc>
+          <w:tcPr>
+            <w:tcW w:w="883" w:type="dxa"/>
+            <w:tcMar>
+              <w:top w:w="0" w:type="dxa"/>
+              <w:left w:w="108" w:type="dxa"/>
+              <w:bottom w:w="0" w:type="dxa"/>
+              <w:right w:w="108" w:type="dxa"/>
+            </w:tcMar>
+            <w:vAlign w:val="center"/>
+          </w:tcPr>
+          <w:p>
+            <w:pPr>
+              <w:jc w:val="center"/>
+              <w:rPr>
+                <w:rFonts w:ascii="Calibri" w:eastAsia="Calibri" w:hAnsi="Calibri"/>
+              </w:rPr>
+            </w:pPr>
+            <w:r>
+              <w:rPr>
+                <w:rFonts w:ascii="Calibri" w:eastAsia="Calibri" w:hAnsi="Calibri"/>
+              </w:rPr>
+              <w:t>N/A</w:t>
+            </w:r>
+          </w:p>
+        </w:tc>
+        <w:tc>
+          <w:tcPr>
+            <w:tcW w:w="1556" w:type="dxa"/>
+            <w:tcMar>
+              <w:top w:w="0" w:type="dxa"/>
+              <w:left w:w="108" w:type="dxa"/>
+              <w:bottom w:w="0" w:type="dxa"/>
+              <w:right w:w="108" w:type="dxa"/>
+            </w:tcMar>
+            <w:vAlign w:val="center"/>
+          </w:tcPr>
+          <w:p>
+            <w:pPr>
+              <w:jc w:val="center"/>
+              <w:rPr>
+                <w:rFonts w:ascii="Calibri" w:eastAsia="Calibri" w:hAnsi="Calibri"/>
+              </w:rPr>
+            </w:pPr>
+            <w:r>
+              <w:rPr>
+                <w:rFonts w:ascii="Calibri" w:eastAsia="Calibri" w:hAnsi="Calibri"/>
+              </w:rPr>
+              <w:t>Yes/No</w:t>
+            </w:r>
+          </w:p>
+        </w:tc>
+        <w:tc>
+          <w:tcPr>
+            <w:tcW w:w="2917" w:type="dxa"/>
+            <w:tcMar>
+              <w:top w:w="0" w:type="dxa"/>
+              <w:left w:w="108" w:type="dxa"/>
+              <w:bottom w:w="0" w:type="dxa"/>
+              <w:right w:w="108" w:type="dxa"/>
+            </w:tcMar>
+            <w:vAlign w:val="center"/>
+          </w:tcPr>
+          <w:p>
+            <w:pPr>
+              <w:jc w:val="center"/>
+              <w:rPr>
+                <w:rFonts w:ascii="Calibri" w:eastAsia="Calibri" w:hAnsi="Calibri"/>
+              </w:rPr>
+            </w:pPr>
+            <w:r>
+              <w:rPr>
+                <w:rFonts w:ascii="Calibri" w:eastAsia="Calibri" w:hAnsi="Calibri"/>
+              </w:rPr>
+              <w:t>N/A</w:t>
+            </w:r>
+          </w:p>
+        </w:tc>
+      </w:tr>
+      <w:tr>
+        <w:tc>
+          <w:tcPr>
+            <w:tcW w:w="2448" w:type="dxa"/>
+            <w:tcMar>
+              <w:top w:w="0" w:type="dxa"/>
+              <w:left w:w="108" w:type="dxa"/>
+              <w:bottom w:w="0" w:type="dxa"/>
+              <w:right w:w="108" w:type="dxa"/>
+            </w:tcMar>
+          </w:tcPr>
+          <w:p>
+            <w:pPr>
+              <w:rPr>
+                <w:rFonts w:ascii="Calibri" w:eastAsia="Calibri" w:hAnsi="Calibri"/>
+              </w:rPr>
+            </w:pPr>
+          </w:p>
+        </w:tc>
+        <w:tc>
+          <w:tcPr>
+            <w:tcW w:w="1124" w:type="dxa"/>
+            <w:tcMar>
+              <w:top w:w="0" w:type="dxa"/>
+              <w:left w:w="108" w:type="dxa"/>
+              <w:bottom w:w="0" w:type="dxa"/>
+              <w:right w:w="108" w:type="dxa"/>
+            </w:tcMar>
+            <w:vAlign w:val="center"/>
+          </w:tcPr>
+          <w:p>
+            <w:pPr>
+              <w:jc w:val="center"/>
+              <w:rPr>
+                <w:rFonts w:ascii="Calibri" w:eastAsia="Calibri" w:hAnsi="Calibri"/>
+              </w:rPr>
+            </w:pPr>
+          </w:p>
+        </w:tc>
+        <w:tc>
+          <w:tcPr>
+            <w:tcW w:w="883" w:type="dxa"/>
+            <w:tcMar>
+              <w:top w:w="0" w:type="dxa"/>
+              <w:left w:w="108" w:type="dxa"/>
+              <w:bottom w:w="0" w:type="dxa"/>
+              <w:right w:w="108" w:type="dxa"/>
+            </w:tcMar>
+            <w:vAlign w:val="center"/>
+          </w:tcPr>
+          <w:p>
+            <w:pPr>
+              <w:jc w:val="center"/>
+              <w:rPr>
+                <w:rFonts w:ascii="Calibri" w:eastAsia="Calibri" w:hAnsi="Calibri"/>
+              </w:rPr>
+            </w:pPr>
+          </w:p>
+        </w:tc>
+        <w:tc>
+          <w:tcPr>
+            <w:tcW w:w="1556" w:type="dxa"/>
+            <w:tcMar>
+              <w:top w:w="0" w:type="dxa"/>
+              <w:left w:w="108" w:type="dxa"/>
+              <w:bottom w:w="0" w:type="dxa"/>
+              <w:right w:w="108" w:type="dxa"/>
+            </w:tcMar>
+            <w:vAlign w:val="center"/>
+          </w:tcPr>
+          <w:p>
+            <w:pPr>
+              <w:jc w:val="center"/>
+              <w:rPr>
+                <w:rFonts w:ascii="Calibri" w:eastAsia="Calibri" w:hAnsi="Calibri"/>
+              </w:rPr>
+            </w:pPr>
+          </w:p>
+        </w:tc>
+        <w:tc>
+          <w:tcPr>
+            <w:tcW w:w="2917" w:type="dxa"/>
+            <w:tcMar>
+              <w:top w:w="0" w:type="dxa"/>
+              <w:left w:w="108" w:type="dxa"/>
+              <w:bottom w:w="0" w:type="dxa"/>
+              <w:right w:w="108" w:type="dxa"/>
+            </w:tcMar>
+            <w:vAlign w:val="center"/>
+          </w:tcPr>
+          <w:p>
+            <w:pPr>
+              <w:jc w:val="center"/>
+              <w:rPr>
+                <w:rFonts w:ascii="Calibri" w:eastAsia="Calibri" w:hAnsi="Calibri"/>
+              </w:rPr>
+            </w:pPr>
+          </w:p>
+        </w:tc>
+      </w:tr>
+      <w:tr>
+        <w:tc>
+          <w:tcPr>
+            <w:tcW w:w="2448" w:type="dxa"/>
+            <w:tcMar>
+              <w:top w:w="0" w:type="dxa"/>
+              <w:left w:w="108" w:type="dxa"/>
+              <w:bottom w:w="0" w:type="dxa"/>
+              <w:right w:w="108" w:type="dxa"/>
+            </w:tcMar>
+          </w:tcPr>
+          <w:p>
+            <w:pPr>
+              <w:rPr>
+                <w:rFonts w:ascii="Calibri" w:eastAsia="Calibri" w:hAnsi="Calibri"/>
+              </w:rPr>
+            </w:pPr>
+            <w:proofErr w:type="spellStart"/>
+            <w:r>
+              <w:rPr>
+                <w:rFonts w:ascii="Calibri" w:eastAsia="Calibri" w:hAnsi="Calibri"/>
+              </w:rPr>
+              <w:t>Group.AddressStreet</w:t>
+            </w:r>
+            <w:proofErr w:type="spellEnd"/>
+          </w:p>
+        </w:tc>
+        <w:tc>
+          <w:tcPr>
+            <w:tcW w:w="1124" w:type="dxa"/>
+            <w:tcMar>
+              <w:top w:w="0" w:type="dxa"/>
+              <w:left w:w="108" w:type="dxa"/>
+              <w:bottom w:w="0" w:type="dxa"/>
+              <w:right w:w="108" w:type="dxa"/>
+            </w:tcMar>
+            <w:vAlign w:val="center"/>
+          </w:tcPr>
+          <w:p>
+            <w:pPr>
+              <w:jc w:val="center"/>
+              <w:rPr>
+                <w:rFonts w:ascii="Calibri" w:eastAsia="Calibri" w:hAnsi="Calibri"/>
+              </w:rPr>
+            </w:pPr>
+            <w:r>
+              <w:rPr>
+                <w:rFonts w:ascii="Calibri" w:eastAsia="Calibri" w:hAnsi="Calibri"/>
+              </w:rPr>
+              <w:t>Y</w:t>
+            </w:r>
+          </w:p>
+        </w:tc>
+        <w:tc>
+          <w:tcPr>
+            <w:tcW w:w="883" w:type="dxa"/>
+            <w:tcMar>
+              <w:top w:w="0" w:type="dxa"/>
+              <w:left w:w="108" w:type="dxa"/>
+              <w:bottom w:w="0" w:type="dxa"/>
+              <w:right w:w="108" w:type="dxa"/>
+            </w:tcMar>
+            <w:vAlign w:val="center"/>
+          </w:tcPr>
+          <w:p>
+            <w:pPr>
+              <w:jc w:val="center"/>
+              <w:rPr>
+                <w:rFonts w:ascii="Calibri" w:eastAsia="Calibri" w:hAnsi="Calibri"/>
+              </w:rPr>
+            </w:pPr>
+            <w:r>
+              <w:rPr>
+                <w:rFonts w:ascii="Calibri" w:eastAsia="Calibri" w:hAnsi="Calibri"/>
+              </w:rPr>
+              <w:t>255</w:t>
+            </w:r>
+          </w:p>
+        </w:tc>
+        <w:tc>
+          <w:tcPr>
+            <w:tcW w:w="1556" w:type="dxa"/>
+            <w:tcMar>
+              <w:top w:w="0" w:type="dxa"/>
+              <w:left w:w="108" w:type="dxa"/>
+              <w:bottom w:w="0" w:type="dxa"/>
+              <w:right w:w="108" w:type="dxa"/>
+            </w:tcMar>
+            <w:vAlign w:val="center"/>
+          </w:tcPr>
+          <w:p>
+            <w:pPr>
+              <w:jc w:val="center"/>
+              <w:rPr>
+                <w:rFonts w:ascii="Calibri" w:eastAsia="Calibri" w:hAnsi="Calibri"/>
+              </w:rPr>
+            </w:pPr>
+            <w:r>
+              <w:rPr>
+                <w:rFonts w:ascii="Calibri" w:eastAsia="Calibri" w:hAnsi="Calibri"/>
+              </w:rPr>
+              <w:t>Text</w:t>
+            </w:r>
+          </w:p>
+        </w:tc>
+        <w:tc>
+          <w:tcPr>
+            <w:tcW w:w="2917" w:type="dxa"/>
+            <w:tcMar>
+              <w:top w:w="0" w:type="dxa"/>
+              <w:left w:w="108" w:type="dxa"/>
+              <w:bottom w:w="0" w:type="dxa"/>
+              <w:right w:w="108" w:type="dxa"/>
+            </w:tcMar>
+            <w:vAlign w:val="center"/>
+          </w:tcPr>
+          <w:p>
+            <w:pPr>
+              <w:jc w:val="center"/>
+              <w:rPr>
+                <w:rFonts w:ascii="Calibri" w:eastAsia="Calibri" w:hAnsi="Calibri"/>
+              </w:rPr>
+            </w:pPr>
+            <w:r>
+              <w:rPr>
+                <w:rFonts w:ascii="Calibri" w:eastAsia="Calibri" w:hAnsi="Calibri"/>
+              </w:rPr>
+              <w:t>Y</w:t>
+            </w:r>
+          </w:p>
+        </w:tc>
+      </w:tr>
+      <w:tr>
+        <w:tc>
+          <w:tcPr>
+            <w:tcW w:w="2448" w:type="dxa"/>
+            <w:tcMar>
+              <w:top w:w="0" w:type="dxa"/>
+              <w:left w:w="108" w:type="dxa"/>
+              <w:bottom w:w="0" w:type="dxa"/>
+              <w:right w:w="108" w:type="dxa"/>
+            </w:tcMar>
+          </w:tcPr>
+          <w:p>
+            <w:pPr>
+              <w:rPr>
+                <w:rFonts w:ascii="Calibri" w:eastAsia="Calibri" w:hAnsi="Calibri"/>
+              </w:rPr>
+            </w:pPr>
+            <w:proofErr w:type="spellStart"/>
+            <w:r>
+              <w:rPr>
+                <w:rFonts w:ascii="Calibri" w:eastAsia="Calibri" w:hAnsi="Calibri"/>
+              </w:rPr>
+              <w:t>Group.AddressCity</w:t>
+            </w:r>
+            <w:proofErr w:type="spellEnd"/>
+          </w:p>
+        </w:tc>
+        <w:tc>
+          <w:tcPr>
+            <w:tcW w:w="1124" w:type="dxa"/>
+            <w:tcMar>
+              <w:top w:w="0" w:type="dxa"/>
+              <w:left w:w="108" w:type="dxa"/>
+              <w:bottom w:w="0" w:type="dxa"/>
+              <w:right w:w="108" w:type="dxa"/>
+            </w:tcMar>
+            <w:vAlign w:val="center"/>
+          </w:tcPr>
+          <w:p>
+            <w:pPr>
+              <w:jc w:val="center"/>
+              <w:rPr>
+                <w:rFonts w:ascii="Calibri" w:eastAsia="Calibri" w:hAnsi="Calibri"/>
+              </w:rPr>
+            </w:pPr>
+            <w:r>
+              <w:rPr>
+                <w:rFonts w:ascii="Calibri" w:eastAsia="Calibri" w:hAnsi="Calibri"/>
+              </w:rPr>
+              <w:t>Y</w:t>
+            </w:r>
+          </w:p>
+        </w:tc>
+        <w:tc>
+          <w:tcPr>
+            <w:tcW w:w="883" w:type="dxa"/>
+            <w:tcMar>
+              <w:top w:w="0" w:type="dxa"/>
+              <w:left w:w="108" w:type="dxa"/>
+              <w:bottom w:w="0" w:type="dxa"/>
+              <w:right w:w="108" w:type="dxa"/>
+            </w:tcMar>
+            <w:vAlign w:val="center"/>
+          </w:tcPr>
+          <w:p>
+            <w:pPr>
+              <w:jc w:val="center"/>
+              <w:rPr>
+                <w:rFonts w:ascii="Calibri" w:eastAsia="Calibri" w:hAnsi="Calibri"/>
+              </w:rPr>
+            </w:pPr>
+            <w:r>
+              <w:rPr>
+                <w:rFonts w:ascii="Calibri" w:eastAsia="Calibri" w:hAnsi="Calibri"/>
+              </w:rPr>
+              <w:t>255</w:t>
+            </w:r>
+          </w:p>
+        </w:tc>
+        <w:tc>
+          <w:tcPr>
+            <w:tcW w:w="1556" w:type="dxa"/>
+            <w:tcMar>
+              <w:top w:w="0" w:type="dxa"/>
+              <w:left w:w="108" w:type="dxa"/>
+              <w:bottom w:w="0" w:type="dxa"/>
+              <w:right w:w="108" w:type="dxa"/>
+            </w:tcMar>
+            <w:vAlign w:val="center"/>
+          </w:tcPr>
+          <w:p>
+            <w:pPr>
+              <w:jc w:val="center"/>
+              <w:rPr>
+                <w:rFonts w:ascii="Calibri" w:eastAsia="Calibri" w:hAnsi="Calibri"/>
+              </w:rPr>
+            </w:pPr>
+            <w:r>
+              <w:rPr>
+                <w:rFonts w:ascii="Calibri" w:eastAsia="Calibri" w:hAnsi="Calibri"/>
+              </w:rPr>
+              <w:t>Text</w:t>
+            </w:r>
+          </w:p>
+        </w:tc>
+        <w:tc>
+          <w:tcPr>
+            <w:tcW w:w="2917" w:type="dxa"/>
+            <w:tcMar>
+              <w:top w:w="0" w:type="dxa"/>
+              <w:left w:w="108" w:type="dxa"/>
+              <w:bottom w:w="0" w:type="dxa"/>
+              <w:right w:w="108" w:type="dxa"/>
+            </w:tcMar>
+            <w:vAlign w:val="center"/>
+          </w:tcPr>
+          <w:p>
+            <w:pPr>
+              <w:jc w:val="center"/>
+              <w:rPr>
+                <w:rFonts w:ascii="Calibri" w:eastAsia="Calibri" w:hAnsi="Calibri"/>
+              </w:rPr>
+            </w:pPr>
+            <w:r>
+              <w:rPr>
+                <w:rFonts w:ascii="Calibri" w:eastAsia="Calibri" w:hAnsi="Calibri"/>
+              </w:rPr>
+              <w:t>Y</w:t>
+            </w:r>
+          </w:p>
+        </w:tc>
+      </w:tr>
+      <w:tr>
+        <w:tc>
+          <w:tcPr>
+            <w:tcW w:w="2448" w:type="dxa"/>
+            <w:tcMar>
+              <w:top w:w="0" w:type="dxa"/>
+              <w:left w:w="108" w:type="dxa"/>
+              <w:bottom w:w="0" w:type="dxa"/>
+              <w:right w:w="108" w:type="dxa"/>
+            </w:tcMar>
+          </w:tcPr>
+          <w:p>
+            <w:pPr>
+              <w:rPr>
+                <w:rFonts w:ascii="Calibri" w:eastAsia="Calibri" w:hAnsi="Calibri"/>
+              </w:rPr>
+            </w:pPr>
+            <w:proofErr w:type="spellStart"/>
+            <w:r>
+              <w:rPr>
+                <w:rFonts w:ascii="Calibri" w:eastAsia="Calibri" w:hAnsi="Calibri"/>
+              </w:rPr>
+              <w:t>Group.AddressState</w:t>
+            </w:r>
+            <w:proofErr w:type="spellEnd"/>
+          </w:p>
+        </w:tc>
+        <w:tc>
+          <w:tcPr>
+            <w:tcW w:w="1124" w:type="dxa"/>
+            <w:tcMar>
+              <w:top w:w="0" w:type="dxa"/>
+              <w:left w:w="108" w:type="dxa"/>
+              <w:bottom w:w="0" w:type="dxa"/>
+              <w:right w:w="108" w:type="dxa"/>
+            </w:tcMar>
+            <w:vAlign w:val="center"/>
+          </w:tcPr>
+          <w:p>
+            <w:pPr>
+              <w:jc w:val="center"/>
+              <w:rPr>
+                <w:rFonts w:ascii="Calibri" w:eastAsia="Calibri" w:hAnsi="Calibri"/>
+              </w:rPr>
+            </w:pPr>
+            <w:r>
+              <w:rPr>
+                <w:rFonts w:ascii="Calibri" w:eastAsia="Calibri" w:hAnsi="Calibri"/>
+              </w:rPr>
+              <w:t>Y</w:t>
+            </w:r>
+          </w:p>
+        </w:tc>
+        <w:tc>
+          <w:tcPr>
+            <w:tcW w:w="883" w:type="dxa"/>
+            <w:tcMar>
+              <w:top w:w="0" w:type="dxa"/>
+              <w:left w:w="108" w:type="dxa"/>
+              <w:bottom w:w="0" w:type="dxa"/>
+              <w:right w:w="108" w:type="dxa"/>
+            </w:tcMar>
+            <w:vAlign w:val="center"/>
+          </w:tcPr>
+          <w:p>
+            <w:pPr>
+              <w:jc w:val="center"/>
+              <w:rPr>
+                <w:rFonts w:ascii="Calibri" w:eastAsia="Calibri" w:hAnsi="Calibri"/>
+              </w:rPr>
+            </w:pPr>
+            <w:r>
+              <w:rPr>
+                <w:rFonts w:ascii="Calibri" w:eastAsia="Calibri" w:hAnsi="Calibri"/>
+              </w:rPr>
+              <w:t>255</w:t>
+            </w:r>
+          </w:p>
+        </w:tc>
+        <w:tc>
+          <w:tcPr>
+            <w:tcW w:w="1556" w:type="dxa"/>
+            <w:tcMar>
+              <w:top w:w="0" w:type="dxa"/>
+              <w:left w:w="108" w:type="dxa"/>
+              <w:bottom w:w="0" w:type="dxa"/>
+              <w:right w:w="108" w:type="dxa"/>
+            </w:tcMar>
+            <w:vAlign w:val="center"/>
+          </w:tcPr>
+          <w:p>
+            <w:pPr>
+              <w:jc w:val="center"/>
+              <w:rPr>
+                <w:rFonts w:ascii="Calibri" w:eastAsia="Calibri" w:hAnsi="Calibri"/>
+              </w:rPr>
+            </w:pPr>
+            <w:r>
+              <w:rPr>
+                <w:rFonts w:ascii="Calibri" w:eastAsia="Calibri" w:hAnsi="Calibri"/>
+              </w:rPr>
+              <w:t>Text</w:t>
+            </w:r>
+          </w:p>
+        </w:tc>
+        <w:tc>
+          <w:tcPr>
+            <w:tcW w:w="2917" w:type="dxa"/>
+            <w:tcMar>
+              <w:top w:w="0" w:type="dxa"/>
+              <w:left w:w="108" w:type="dxa"/>
+              <w:bottom w:w="0" w:type="dxa"/>
+              <w:right w:w="108" w:type="dxa"/>
+            </w:tcMar>
+            <w:vAlign w:val="center"/>
+          </w:tcPr>
+          <w:p>
+            <w:pPr>
+              <w:jc w:val="center"/>
+              <w:rPr>
+                <w:rFonts w:ascii="Calibri" w:eastAsia="Calibri" w:hAnsi="Calibri"/>
+              </w:rPr>
+            </w:pPr>
+            <w:r>
+              <w:rPr>
+                <w:rFonts w:ascii="Calibri" w:eastAsia="Calibri" w:hAnsi="Calibri"/>
+              </w:rPr>
+              <w:t>Y</w:t>
+            </w:r>
+          </w:p>
+        </w:tc>
+      </w:tr>
+      <w:tr>
+        <w:tc>
+          <w:tcPr>
+            <w:tcW w:w="2448" w:type="dxa"/>
+            <w:tcMar>
+              <w:top w:w="0" w:type="dxa"/>
+              <w:left w:w="108" w:type="dxa"/>
+              <w:bottom w:w="0" w:type="dxa"/>
+              <w:right w:w="108" w:type="dxa"/>
+            </w:tcMar>
+          </w:tcPr>
+          <w:p>
+            <w:pPr>
+              <w:rPr>
+                <w:rFonts w:ascii="Calibri" w:eastAsia="Calibri" w:hAnsi="Calibri"/>
+              </w:rPr>
+            </w:pPr>
+            <w:proofErr w:type="spellStart"/>
+            <w:r>
+              <w:rPr>
+                <w:rFonts w:ascii="Calibri" w:eastAsia="Calibri" w:hAnsi="Calibri"/>
+              </w:rPr>
+              <w:t>Group.AddressZip</w:t>
+            </w:r>
+            <w:proofErr w:type="spellEnd"/>
+          </w:p>
+        </w:tc>
+        <w:tc>
+          <w:tcPr>
+            <w:tcW w:w="1124" w:type="dxa"/>
+            <w:tcMar>
+              <w:top w:w="0" w:type="dxa"/>
+              <w:left w:w="108" w:type="dxa"/>
+              <w:bottom w:w="0" w:type="dxa"/>
+              <w:right w:w="108" w:type="dxa"/>
+            </w:tcMar>
+            <w:vAlign w:val="center"/>
+          </w:tcPr>
+          <w:p>
+            <w:pPr>
+              <w:jc w:val="center"/>
+              <w:rPr>
+                <w:rFonts w:ascii="Calibri" w:eastAsia="Calibri" w:hAnsi="Calibri"/>
+              </w:rPr>
+            </w:pPr>
+            <w:r>
+              <w:rPr>
+                <w:rFonts w:ascii="Calibri" w:eastAsia="Calibri" w:hAnsi="Calibri"/>
+              </w:rPr>
+              <w:t>Y</w:t>
+            </w:r>
+          </w:p>
+        </w:tc>
+        <w:tc>
+          <w:tcPr>
+            <w:tcW w:w="883" w:type="dxa"/>
+            <w:tcMar>
+              <w:top w:w="0" w:type="dxa"/>
+              <w:left w:w="108" w:type="dxa"/>
+              <w:bottom w:w="0" w:type="dxa"/>
+              <w:right w:w="108" w:type="dxa"/>
+            </w:tcMar>
+            <w:vAlign w:val="center"/>
+          </w:tcPr>
+          <w:p>
+            <w:pPr>
+              <w:jc w:val="center"/>
+              <w:rPr>
+                <w:rFonts w:ascii="Calibri" w:eastAsia="Calibri" w:hAnsi="Calibri"/>
+              </w:rPr>
+            </w:pPr>
+            <w:r>
+              <w:rPr>
+                <w:rFonts w:ascii="Calibri" w:eastAsia="Calibri" w:hAnsi="Calibri"/>
+              </w:rPr>
+              <w:t>10</w:t>
+            </w:r>
+          </w:p>
+        </w:tc>
+        <w:tc>
+          <w:tcPr>
+            <w:tcW w:w="1556" w:type="dxa"/>
+            <w:tcMar>
+              <w:top w:w="0" w:type="dxa"/>
+              <w:left w:w="108" w:type="dxa"/>
+              <w:bottom w:w="0" w:type="dxa"/>
+              <w:right w:w="108" w:type="dxa"/>
+            </w:tcMar>
+            <w:vAlign w:val="center"/>
+          </w:tcPr>
+          <w:p>
+            <w:pPr>
+              <w:jc w:val="center"/>
+              <w:rPr>
+                <w:rFonts w:ascii="Calibri" w:eastAsia="Calibri" w:hAnsi="Calibri"/>
+              </w:rPr>
+            </w:pPr>
+            <w:r>
+              <w:rPr>
+                <w:rFonts w:ascii="Calibri" w:eastAsia="Calibri" w:hAnsi="Calibri"/>
+              </w:rPr>
+              <w:t>Text</w:t>
+            </w:r>
+          </w:p>
+        </w:tc>
+        <w:tc>
+          <w:tcPr>
+            <w:tcW w:w="2917" w:type="dxa"/>
+            <w:tcMar>
+              <w:top w:w="0" w:type="dxa"/>
+              <w:left w:w="108" w:type="dxa"/>
+              <w:bottom w:w="0" w:type="dxa"/>
+              <w:right w:w="108" w:type="dxa"/>
+            </w:tcMar>
+            <w:vAlign w:val="center"/>
+          </w:tcPr>
+          <w:p>
+            <w:pPr>
+              <w:jc w:val="center"/>
+              <w:rPr>
+                <w:rFonts w:ascii="Calibri" w:eastAsia="Calibri" w:hAnsi="Calibri"/>
+              </w:rPr>
+            </w:pPr>
+            <w:r>
+              <w:rPr>
+                <w:rFonts w:ascii="Calibri" w:eastAsia="Calibri" w:hAnsi="Calibri"/>
+              </w:rPr>
+              <w:t>Y</w:t>
+            </w:r>
+          </w:p>
+        </w:tc>
+      </w:tr>
+      <w:tr>
+        <w:tc>
+          <w:tcPr>
+            <w:tcW w:w="2448" w:type="dxa"/>
+            <w:tcMar>
+              <w:top w:w="0" w:type="dxa"/>
+              <w:left w:w="108" w:type="dxa"/>
+              <w:bottom w:w="0" w:type="dxa"/>
+              <w:right w:w="108" w:type="dxa"/>
+            </w:tcMar>
+          </w:tcPr>
+          <w:p>
+            <w:pPr>
+              <w:rPr>
+                <w:rFonts w:ascii="Calibri" w:eastAsia="Calibri" w:hAnsi="Calibri"/>
+              </w:rPr>
+            </w:pPr>
+            <w:proofErr w:type="spellStart"/>
+            <w:r>
+              <w:rPr>
+                <w:rFonts w:ascii="Calibri" w:eastAsia="Calibri" w:hAnsi="Calibri"/>
+              </w:rPr>
+              <w:t>Group.CommuteDate</w:t>
+            </w:r>
+            <w:proofErr w:type="spellEnd"/>
+          </w:p>
+        </w:tc>
+        <w:tc>
+          <w:tcPr>
+            <w:tcW w:w="1124" w:type="dxa"/>
+            <w:tcMar>
+              <w:top w:w="0" w:type="dxa"/>
+              <w:left w:w="108" w:type="dxa"/>
+              <w:bottom w:w="0" w:type="dxa"/>
+              <w:right w:w="108" w:type="dxa"/>
+            </w:tcMar>
+            <w:vAlign w:val="center"/>
+          </w:tcPr>
+          <w:p>
+            <w:pPr>
+              <w:jc w:val="center"/>
+              <w:rPr>
+                <w:rFonts w:ascii="Calibri" w:eastAsia="Calibri" w:hAnsi="Calibri"/>
+              </w:rPr>
+            </w:pPr>
+            <w:r>
+              <w:rPr>
+                <w:rFonts w:ascii="Calibri" w:eastAsia="Calibri" w:hAnsi="Calibri"/>
+              </w:rPr>
+              <w:t>Y</w:t>
+            </w:r>
+          </w:p>
+        </w:tc>
+        <w:tc>
+          <w:tcPr>
+            <w:tcW w:w="883" w:type="dxa"/>
+            <w:tcMar>
+              <w:top w:w="0" w:type="dxa"/>
+              <w:left w:w="108" w:type="dxa"/>
+              <w:bottom w:w="0" w:type="dxa"/>
+              <w:right w:w="108" w:type="dxa"/>
+            </w:tcMar>
+            <w:vAlign w:val="center"/>
+          </w:tcPr>
+          <w:p>
+            <w:pPr>
+              <w:jc w:val="center"/>
+              <w:rPr>
+                <w:rFonts w:ascii="Calibri" w:eastAsia="Calibri" w:hAnsi="Calibri"/>
+              </w:rPr>
+            </w:pPr>
+            <w:r>
+              <w:rPr>
+                <w:rFonts w:ascii="Calibri" w:eastAsia="Calibri" w:hAnsi="Calibri"/>
+              </w:rPr>
+              <w:t>N/A</w:t>
+            </w:r>
+          </w:p>
+        </w:tc>
+        <w:tc>
+          <w:tcPr>
+            <w:tcW w:w="1556" w:type="dxa"/>
+            <w:tcMar>
+              <w:top w:w="0" w:type="dxa"/>
+              <w:left w:w="108" w:type="dxa"/>
+              <w:bottom w:w="0" w:type="dxa"/>
+              <w:right w:w="108" w:type="dxa"/>
+            </w:tcMar>
+            <w:vAlign w:val="center"/>
+          </w:tcPr>
+          <w:p>
+            <w:pPr>
+              <w:jc w:val="center"/>
+              <w:rPr>
+                <w:rFonts w:ascii="Calibri" w:eastAsia="Calibri" w:hAnsi="Calibri"/>
+              </w:rPr>
+            </w:pPr>
+            <w:r>
+              <w:rPr>
+                <w:rFonts w:ascii="Calibri" w:eastAsia="Calibri" w:hAnsi="Calibri"/>
+              </w:rPr>
+              <w:t>Date/Time</w:t>
+            </w:r>
+          </w:p>
+        </w:tc>
+        <w:tc>
+          <w:tcPr>
+            <w:tcW w:w="2917" w:type="dxa"/>
+            <w:tcMar>
+              <w:top w:w="0" w:type="dxa"/>
+              <w:left w:w="108" w:type="dxa"/>
+              <w:bottom w:w="0" w:type="dxa"/>
+              <w:right w:w="108" w:type="dxa"/>
+            </w:tcMar>
+            <w:vAlign w:val="center"/>
+          </w:tcPr>
+          <w:p>
+            <w:pPr>
+              <w:jc w:val="center"/>
+              <w:rPr>
+                <w:rFonts w:ascii="Calibri" w:eastAsia="Calibri" w:hAnsi="Calibri"/>
+              </w:rPr>
+            </w:pPr>
+            <w:r>
+              <w:rPr>
+                <w:rFonts w:ascii="Calibri" w:eastAsia="Calibri" w:hAnsi="Calibri"/>
+              </w:rPr>
+              <w:t>N/A</w:t>
+            </w:r>
+          </w:p>
+        </w:tc>
+      </w:tr>
+      <w:tr>
+        <w:tc>
+          <w:tcPr>
+            <w:tcW w:w="2448" w:type="dxa"/>
+            <w:tcMar>
+              <w:top w:w="0" w:type="dxa"/>
+              <w:left w:w="108" w:type="dxa"/>
+              <w:bottom w:w="0" w:type="dxa"/>
+              <w:right w:w="108" w:type="dxa"/>
+            </w:tcMar>
+          </w:tcPr>
+          <w:p>
+            <w:pPr>
+              <w:rPr>
+                <w:rFonts w:ascii="Calibri" w:eastAsia="Calibri" w:hAnsi="Calibri"/>
+              </w:rPr>
+            </w:pPr>
+            <w:proofErr w:type="spellStart"/>
+            <w:r>
+              <w:rPr>
+                <w:rFonts w:ascii="Calibri" w:eastAsia="Calibri" w:hAnsi="Calibri"/>
+              </w:rPr>
+              <w:t>Group.MeetTime</w:t>
+            </w:r>
+            <w:proofErr w:type="spellEnd"/>
+          </w:p>
+        </w:tc>
+        <w:tc>
+          <w:tcPr>
+            <w:tcW w:w="1124" w:type="dxa"/>
+            <w:tcMar>
+              <w:top w:w="0" w:type="dxa"/>
+              <w:left w:w="108" w:type="dxa"/>
+              <w:bottom w:w="0" w:type="dxa"/>
+              <w:right w:w="108" w:type="dxa"/>
+            </w:tcMar>
+            <w:vAlign w:val="center"/>
+          </w:tcPr>
+          <w:p>
+            <w:pPr>
+              <w:jc w:val="center"/>
+              <w:rPr>
+                <w:rFonts w:ascii="Calibri" w:eastAsia="Calibri" w:hAnsi="Calibri"/>
+              </w:rPr>
+            </w:pPr>
+            <w:r>
+              <w:rPr>
+                <w:rFonts w:ascii="Calibri" w:eastAsia="Calibri" w:hAnsi="Calibri"/>
+              </w:rPr>
+              <w:t>Y</w:t>
+            </w:r>
+          </w:p>
+        </w:tc>
+        <w:tc>
+          <w:tcPr>
+            <w:tcW w:w="883" w:type="dxa"/>
+            <w:tcMar>
+              <w:top w:w="0" w:type="dxa"/>
+              <w:left w:w="108" w:type="dxa"/>
+              <w:bottom w:w="0" w:type="dxa"/>
+              <w:right w:w="108" w:type="dxa"/>
+            </w:tcMar>
+            <w:vAlign w:val="center"/>
+          </w:tcPr>
+          <w:p>
+            <w:pPr>
+              <w:jc w:val="center"/>
+              <w:rPr>
+                <w:rFonts w:ascii="Calibri" w:eastAsia="Calibri" w:hAnsi="Calibri"/>
+              </w:rPr>
+            </w:pPr>
+            <w:r>
+              <w:rPr>
+                <w:rFonts w:ascii="Calibri" w:eastAsia="Calibri" w:hAnsi="Calibri"/>
+              </w:rPr>
+              <w:t>N/A</w:t>
+            </w:r>
+          </w:p>
+        </w:tc>
+        <w:tc>
+          <w:tcPr>
+            <w:tcW w:w="1556" w:type="dxa"/>
+            <w:tcMar>
+              <w:top w:w="0" w:type="dxa"/>
+              <w:left w:w="108" w:type="dxa"/>
+              <w:bottom w:w="0" w:type="dxa"/>
+              <w:right w:w="108" w:type="dxa"/>
+            </w:tcMar>
+            <w:vAlign w:val="center"/>
+          </w:tcPr>
+          <w:p>
+            <w:pPr>
+              <w:jc w:val="center"/>
+              <w:rPr>
+                <w:rFonts w:ascii="Calibri" w:eastAsia="Calibri" w:hAnsi="Calibri"/>
+              </w:rPr>
+            </w:pPr>
+            <w:r>
+              <w:rPr>
+                <w:rFonts w:ascii="Calibri" w:eastAsia="Calibri" w:hAnsi="Calibri"/>
+              </w:rPr>
+              <w:t>Date/Time</w:t>
+            </w:r>
+          </w:p>
+        </w:tc>
+        <w:tc>
+          <w:tcPr>
+            <w:tcW w:w="2917" w:type="dxa"/>
+            <w:tcMar>
+              <w:top w:w="0" w:type="dxa"/>
+              <w:left w:w="108" w:type="dxa"/>
+              <w:bottom w:w="0" w:type="dxa"/>
+              <w:right w:w="108" w:type="dxa"/>
+            </w:tcMar>
+            <w:vAlign w:val="center"/>
+          </w:tcPr>
+          <w:p>
+            <w:pPr>
+              <w:jc w:val="center"/>
+              <w:rPr>
+                <w:rFonts w:ascii="Calibri" w:eastAsia="Calibri" w:hAnsi="Calibri"/>
+              </w:rPr>
+            </w:pPr>
+            <w:r>
+              <w:rPr>
+                <w:rFonts w:ascii="Calibri" w:eastAsia="Calibri" w:hAnsi="Calibri"/>
+              </w:rPr>
+              <w:t>N/A</w:t>
+            </w:r>
+          </w:p>
+        </w:tc>
+      </w:tr>
+      <w:tr>
+        <w:tc>
+          <w:tcPr>
+            <w:tcW w:w="2448" w:type="dxa"/>
+            <w:tcMar>
+              <w:top w:w="0" w:type="dxa"/>
+              <w:left w:w="108" w:type="dxa"/>
+              <w:bottom w:w="0" w:type="dxa"/>
+              <w:right w:w="108" w:type="dxa"/>
+            </w:tcMar>
+          </w:tcPr>
+          <w:p>
+            <w:pPr>
+              <w:rPr>
+                <w:rFonts w:ascii="Calibri" w:eastAsia="Calibri" w:hAnsi="Calibri"/>
+              </w:rPr>
+            </w:pPr>
+            <w:proofErr w:type="spellStart"/>
+            <w:r>
+              <w:rPr>
+                <w:rFonts w:ascii="Calibri" w:eastAsia="Calibri" w:hAnsi="Calibri"/>
+              </w:rPr>
+              <w:t>Group.DepartTime</w:t>
+            </w:r>
+            <w:proofErr w:type="spellEnd"/>
+          </w:p>
+        </w:tc>
+        <w:tc>
+          <w:tcPr>
+            <w:tcW w:w="1124" w:type="dxa"/>
+            <w:tcMar>
+              <w:top w:w="0" w:type="dxa"/>
+              <w:left w:w="108" w:type="dxa"/>
+              <w:bottom w:w="0" w:type="dxa"/>
+              <w:right w:w="108" w:type="dxa"/>
+            </w:tcMar>
+            <w:vAlign w:val="center"/>
+          </w:tcPr>
+          <w:p>
+            <w:pPr>
+              <w:jc w:val="center"/>
+              <w:rPr>
+                <w:rFonts w:ascii="Calibri" w:eastAsia="Calibri" w:hAnsi="Calibri"/>
+              </w:rPr>
+            </w:pPr>
+            <w:r>
+              <w:rPr>
+                <w:rFonts w:ascii="Calibri" w:eastAsia="Calibri" w:hAnsi="Calibri"/>
+              </w:rPr>
+              <w:t>Y</w:t>
+            </w:r>
+          </w:p>
+        </w:tc>
+        <w:tc>
+          <w:tcPr>
+            <w:tcW w:w="883" w:type="dxa"/>
+            <w:tcMar>
+              <w:top w:w="0" w:type="dxa"/>
+              <w:left w:w="108" w:type="dxa"/>
+              <w:bottom w:w="0" w:type="dxa"/>
+              <w:right w:w="108" w:type="dxa"/>
+            </w:tcMar>
+            <w:vAlign w:val="center"/>
+          </w:tcPr>
+          <w:p>
+            <w:pPr>
+              <w:jc w:val="center"/>
+              <w:rPr>
+                <w:rFonts w:ascii="Calibri" w:eastAsia="Calibri" w:hAnsi="Calibri"/>
+              </w:rPr>
+            </w:pPr>
+            <w:r>
+              <w:rPr>
+                <w:rFonts w:ascii="Calibri" w:eastAsia="Calibri" w:hAnsi="Calibri"/>
+              </w:rPr>
+              <w:t>N/A</w:t>
+            </w:r>
+          </w:p>
+        </w:tc>
+        <w:tc>
+          <w:tcPr>
+            <w:tcW w:w="1556" w:type="dxa"/>
+            <w:tcMar>
+              <w:top w:w="0" w:type="dxa"/>
+              <w:left w:w="108" w:type="dxa"/>
+              <w:bottom w:w="0" w:type="dxa"/>
+              <w:right w:w="108" w:type="dxa"/>
+            </w:tcMar>
+            <w:vAlign w:val="center"/>
+          </w:tcPr>
+          <w:p>
+            <w:pPr>
+              <w:jc w:val="center"/>
+              <w:rPr>
+                <w:rFonts w:ascii="Calibri" w:eastAsia="Calibri" w:hAnsi="Calibri"/>
+              </w:rPr>
+            </w:pPr>
+            <w:r>
+              <w:rPr>
+                <w:rFonts w:ascii="Calibri" w:eastAsia="Calibri" w:hAnsi="Calibri"/>
+              </w:rPr>
+              <w:t>Date/Time</w:t>
+            </w:r>
+          </w:p>
+        </w:tc>
+        <w:tc>
+          <w:tcPr>
+            <w:tcW w:w="2917" w:type="dxa"/>
+            <w:tcMar>
+              <w:top w:w="0" w:type="dxa"/>
+              <w:left w:w="108" w:type="dxa"/>
+              <w:bottom w:w="0" w:type="dxa"/>
+              <w:right w:w="108" w:type="dxa"/>
+            </w:tcMar>
+            <w:vAlign w:val="center"/>
+          </w:tcPr>
+          <w:p>
+            <w:pPr>
+              <w:jc w:val="center"/>
+              <w:rPr>
+                <w:rFonts w:ascii="Calibri" w:eastAsia="Calibri" w:hAnsi="Calibri"/>
+              </w:rPr>
+            </w:pPr>
+            <w:r>
+              <w:rPr>
+                <w:rFonts w:ascii="Calibri" w:eastAsia="Calibri" w:hAnsi="Calibri"/>
+              </w:rPr>
+              <w:t>N/A</w:t>
+            </w:r>
+          </w:p>
+        </w:tc>
+      </w:tr>
+      <w:tr>
+        <w:tc>
+          <w:tcPr>
+            <w:tcW w:w="2448" w:type="dxa"/>
+            <w:tcMar>
+              <w:top w:w="0" w:type="dxa"/>
+              <w:left w:w="108" w:type="dxa"/>
+              <w:bottom w:w="0" w:type="dxa"/>
+              <w:right w:w="108" w:type="dxa"/>
+            </w:tcMar>
+          </w:tcPr>
+          <w:p>
+            <w:pPr>
+              <w:rPr>
+                <w:rFonts w:ascii="Calibri" w:eastAsia="Calibri" w:hAnsi="Calibri"/>
+              </w:rPr>
+            </w:pPr>
+            <w:proofErr w:type="spellStart"/>
+            <w:r>
+              <w:rPr>
+                <w:rFonts w:ascii="Calibri" w:eastAsia="Calibri" w:hAnsi="Calibri"/>
+              </w:rPr>
+              <w:t>Group.Driver</w:t>
+            </w:r>
+            <w:proofErr w:type="spellEnd"/>
+          </w:p>
+        </w:tc>
+        <w:tc>
+          <w:tcPr>
+            <w:tcW w:w="1124" w:type="dxa"/>
+            <w:tcMar>
+              <w:top w:w="0" w:type="dxa"/>
+              <w:left w:w="108" w:type="dxa"/>
+              <w:bottom w:w="0" w:type="dxa"/>
+              <w:right w:w="108" w:type="dxa"/>
+            </w:tcMar>
+            <w:vAlign w:val="center"/>
+          </w:tcPr>
+          <w:p>
+            <w:pPr>
+              <w:jc w:val="center"/>
+              <w:rPr>
+                <w:rFonts w:ascii="Calibri" w:eastAsia="Calibri" w:hAnsi="Calibri"/>
+              </w:rPr>
+            </w:pPr>
+            <w:r>
+              <w:rPr>
+                <w:rFonts w:ascii="Calibri" w:eastAsia="Calibri" w:hAnsi="Calibri"/>
+              </w:rPr>
+              <w:t>Y</w:t>
+            </w:r>
+          </w:p>
+        </w:tc>
+        <w:tc>
+          <w:tcPr>
+            <w:tcW w:w="883" w:type="dxa"/>
+            <w:tcMar>
+              <w:top w:w="0" w:type="dxa"/>
+              <w:left w:w="108" w:type="dxa"/>
+              <w:bottom w:w="0" w:type="dxa"/>
+              <w:right w:w="108" w:type="dxa"/>
+            </w:tcMar>
+            <w:vAlign w:val="center"/>
+          </w:tcPr>
+          <w:p>
+            <w:pPr>
+              <w:jc w:val="center"/>
+              <w:rPr>
+                <w:rFonts w:ascii="Calibri" w:eastAsia="Calibri" w:hAnsi="Calibri"/>
+              </w:rPr>
+            </w:pPr>
+            <w:r>
+              <w:rPr>
+                <w:rFonts w:ascii="Calibri" w:eastAsia="Calibri" w:hAnsi="Calibri"/>
+              </w:rPr>
+              <w:t>N/A</w:t>
+            </w:r>
+          </w:p>
+        </w:tc>
+        <w:tc>
+          <w:tcPr>
+            <w:tcW w:w="1556" w:type="dxa"/>
+            <w:tcMar>
+              <w:top w:w="0" w:type="dxa"/>
+              <w:left w:w="108" w:type="dxa"/>
+              <w:bottom w:w="0" w:type="dxa"/>
+              <w:right w:w="108" w:type="dxa"/>
+            </w:tcMar>
+            <w:vAlign w:val="center"/>
+          </w:tcPr>
+          <w:p>
+            <w:pPr>
+              <w:jc w:val="center"/>
+              <w:rPr>
+                <w:rFonts w:ascii="Calibri" w:eastAsia="Calibri" w:hAnsi="Calibri"/>
+              </w:rPr>
+            </w:pPr>
+            <w:r>
+              <w:rPr>
+                <w:rFonts w:ascii="Calibri" w:eastAsia="Calibri" w:hAnsi="Calibri"/>
+              </w:rPr>
+              <w:t>Number</w:t>
+            </w:r>
+          </w:p>
+        </w:tc>
+        <w:tc>
+          <w:tcPr>
+            <w:tcW w:w="2917" w:type="dxa"/>
+            <w:tcMar>
+              <w:top w:w="0" w:type="dxa"/>
+              <w:left w:w="108" w:type="dxa"/>
+              <w:bottom w:w="0" w:type="dxa"/>
+              <w:right w:w="108" w:type="dxa"/>
+            </w:tcMar>
+            <w:vAlign w:val="center"/>
+          </w:tcPr>
+          <w:p>
+            <w:pPr>
+              <w:jc w:val="center"/>
+              <w:rPr>
+                <w:rFonts w:ascii="Calibri" w:eastAsia="Calibri" w:hAnsi="Calibri"/>
+              </w:rPr>
+            </w:pPr>
+            <w:r>
+              <w:rPr>
+                <w:rFonts w:ascii="Calibri" w:eastAsia="Calibri" w:hAnsi="Calibri"/>
+              </w:rPr>
+              <w:t>N/A</w:t>
+            </w:r>
+          </w:p>
+        </w:tc>
+      </w:tr>
+      <w:tr>
+        <w:tc>
+          <w:tcPr>
+            <w:tcW w:w="2448" w:type="dxa"/>
+            <w:tcMar>
+              <w:top w:w="0" w:type="dxa"/>
+              <w:left w:w="108" w:type="dxa"/>
+              <w:bottom w:w="0" w:type="dxa"/>
+              <w:right w:w="108" w:type="dxa"/>
+            </w:tcMar>
+          </w:tcPr>
+          <w:p>
+            <w:pPr>
+              <w:rPr>
+                <w:rFonts w:ascii="Calibri" w:eastAsia="Calibri" w:hAnsi="Calibri"/>
+              </w:rPr>
+            </w:pPr>
+            <w:proofErr w:type="spellStart"/>
+            <w:r>
+              <w:rPr>
+                <w:rFonts w:ascii="Calibri" w:eastAsia="Calibri" w:hAnsi="Calibri"/>
+              </w:rPr>
+              <w:t>Group.Members</w:t>
+            </w:r>
+            <w:proofErr w:type="spellEnd"/>
+          </w:p>
+        </w:tc>
+        <w:tc>
+          <w:tcPr>
+            <w:tcW w:w="1124" w:type="dxa"/>
+            <w:tcMar>
+              <w:top w:w="0" w:type="dxa"/>
+              <w:left w:w="108" w:type="dxa"/>
+              <w:bottom w:w="0" w:type="dxa"/>
+              <w:right w:w="108" w:type="dxa"/>
+            </w:tcMar>
+            <w:vAlign w:val="center"/>
+          </w:tcPr>
+          <w:p>
+            <w:pPr>
+              <w:jc w:val="center"/>
+              <w:rPr>
+                <w:rFonts w:ascii="Calibri" w:eastAsia="Calibri" w:hAnsi="Calibri"/>
+              </w:rPr>
+            </w:pPr>
+            <w:r>
+              <w:rPr>
+                <w:rFonts w:ascii="Calibri" w:eastAsia="Calibri" w:hAnsi="Calibri"/>
+              </w:rPr>
+              <w:t>N</w:t>
+            </w:r>
+          </w:p>
+        </w:tc>
+        <w:tc>
+          <w:tcPr>
+            <w:tcW w:w="883" w:type="dxa"/>
+            <w:tcMar>
+              <w:top w:w="0" w:type="dxa"/>
+              <w:left w:w="108" w:type="dxa"/>
+              <w:bottom w:w="0" w:type="dxa"/>
+              <w:right w:w="108" w:type="dxa"/>
+            </w:tcMar>
+            <w:vAlign w:val="center"/>
+          </w:tcPr>
+          <w:p>
+            <w:pPr>
+              <w:jc w:val="center"/>
+              <w:rPr>
+                <w:rFonts w:ascii="Calibri" w:eastAsia="Calibri" w:hAnsi="Calibri"/>
+              </w:rPr>
+            </w:pPr>
+            <w:r>
+              <w:rPr>
+                <w:rFonts w:ascii="Calibri" w:eastAsia="Calibri" w:hAnsi="Calibri"/>
+              </w:rPr>
+              <w:t>N/A</w:t>
+            </w:r>
+          </w:p>
+        </w:tc>
+        <w:tc>
+          <w:tcPr>
+            <w:tcW w:w="1556" w:type="dxa"/>
+            <w:tcMar>
+              <w:top w:w="0" w:type="dxa"/>
+              <w:left w:w="108" w:type="dxa"/>
+              <w:bottom w:w="0" w:type="dxa"/>
+              <w:right w:w="108" w:type="dxa"/>
+            </w:tcMar>
+            <w:vAlign w:val="center"/>
+          </w:tcPr>
+          <w:p>
+            <w:pPr>
+              <w:jc w:val="center"/>
+              <w:rPr>
+                <w:rFonts w:ascii="Calibri" w:eastAsia="Calibri" w:hAnsi="Calibri"/>
+              </w:rPr>
+            </w:pPr>
+            <w:r>
+              <w:rPr>
+                <w:rFonts w:ascii="Calibri" w:eastAsia="Calibri" w:hAnsi="Calibri"/>
+              </w:rPr>
+              <w:t>Number</w:t>
+            </w:r>
+          </w:p>
+        </w:tc>
+        <w:tc>
+          <w:tcPr>
+            <w:tcW w:w="2917" w:type="dxa"/>
+            <w:tcMar>
+              <w:top w:w="0" w:type="dxa"/>
+              <w:left w:w="108" w:type="dxa"/>
+              <w:bottom w:w="0" w:type="dxa"/>
+              <w:right w:w="108" w:type="dxa"/>
+            </w:tcMar>
+            <w:vAlign w:val="center"/>
+          </w:tcPr>
+          <w:p>
+            <w:pPr>
+              <w:jc w:val="center"/>
+              <w:rPr>
+                <w:rFonts w:ascii="Calibri" w:eastAsia="Calibri" w:hAnsi="Calibri"/>
+              </w:rPr>
+            </w:pPr>
+            <w:r>
+              <w:rPr>
+                <w:rFonts w:ascii="Calibri" w:eastAsia="Calibri" w:hAnsi="Calibri"/>
+              </w:rPr>
+              <w:t>N/A</w:t>
+            </w:r>
+          </w:p>
+        </w:tc>
+      </w:tr>
+      <w:tr>
+        <w:tc>
+          <w:tcPr>
+            <w:tcW w:w="2448" w:type="dxa"/>
+            <w:tcMar>
+              <w:top w:w="0" w:type="dxa"/>
+              <w:left w:w="108" w:type="dxa"/>
+              <w:bottom w:w="0" w:type="dxa"/>
+              <w:right w:w="108" w:type="dxa"/>
+            </w:tcMar>
+          </w:tcPr>
+          <w:p>
+            <w:pPr>
+              <w:rPr>
+                <w:rFonts w:ascii="Calibri" w:eastAsia="Calibri" w:hAnsi="Calibri"/>
+              </w:rPr>
+            </w:pPr>
+            <w:proofErr w:type="spellStart"/>
+            <w:r>
+              <w:rPr>
+                <w:rFonts w:ascii="Calibri" w:eastAsia="Calibri" w:hAnsi="Calibri"/>
+              </w:rPr>
+              <w:t>Group.Active</w:t>
+            </w:r>
+            <w:proofErr w:type="spellEnd"/>
+          </w:p>
+        </w:tc>
+        <w:tc>
+          <w:tcPr>
+            <w:tcW w:w="1124" w:type="dxa"/>
+            <w:tcMar>
+              <w:top w:w="0" w:type="dxa"/>
+              <w:left w:w="108" w:type="dxa"/>
+              <w:bottom w:w="0" w:type="dxa"/>
+              <w:right w:w="108" w:type="dxa"/>
+            </w:tcMar>
+            <w:vAlign w:val="center"/>
+          </w:tcPr>
+          <w:p>
+            <w:pPr>
+              <w:jc w:val="center"/>
+              <w:rPr>
+                <w:rFonts w:ascii="Calibri" w:eastAsia="Calibri" w:hAnsi="Calibri"/>
+              </w:rPr>
+            </w:pPr>
+            <w:r>
+              <w:rPr>
+                <w:rFonts w:ascii="Calibri" w:eastAsia="Calibri" w:hAnsi="Calibri"/>
+              </w:rPr>
+              <w:t>N/A</w:t>
+            </w:r>
+          </w:p>
+        </w:tc>
+        <w:tc>
+          <w:tcPr>
+            <w:tcW w:w="883" w:type="dxa"/>
+            <w:tcMar>
+              <w:top w:w="0" w:type="dxa"/>
+              <w:left w:w="108" w:type="dxa"/>
+              <w:bottom w:w="0" w:type="dxa"/>
+              <w:right w:w="108" w:type="dxa"/>
+            </w:tcMar>
+            <w:vAlign w:val="center"/>
+          </w:tcPr>
+          <w:p>
+            <w:pPr>
+              <w:jc w:val="center"/>
+              <w:rPr>
+                <w:rFonts w:ascii="Calibri" w:eastAsia="Calibri" w:hAnsi="Calibri"/>
+              </w:rPr>
+            </w:pPr>
+            <w:r>
+              <w:rPr>
+                <w:rFonts w:ascii="Calibri" w:eastAsia="Calibri" w:hAnsi="Calibri"/>
+              </w:rPr>
+              <w:t>N/A</w:t>
+            </w:r>
+          </w:p>
+        </w:tc>
+        <w:tc>
+          <w:tcPr>
+            <w:tcW w:w="1556" w:type="dxa"/>
+            <w:tcMar>
+              <w:top w:w="0" w:type="dxa"/>
+              <w:left w:w="108" w:type="dxa"/>
+              <w:bottom w:w="0" w:type="dxa"/>
+              <w:right w:w="108" w:type="dxa"/>
+            </w:tcMar>
+            <w:vAlign w:val="center"/>
+          </w:tcPr>
+          <w:p>
+            <w:pPr>
+              <w:jc w:val="center"/>
+              <w:rPr>
+                <w:rFonts w:ascii="Calibri" w:eastAsia="Calibri" w:hAnsi="Calibri"/>
+              </w:rPr>
+            </w:pPr>
+            <w:r>
+              <w:rPr>
+                <w:rFonts w:ascii="Calibri" w:eastAsia="Calibri" w:hAnsi="Calibri"/>
+              </w:rPr>
+              <w:t>Yes/No</w:t>
+            </w:r>
+          </w:p>
+        </w:tc>
+        <w:tc>
+          <w:tcPr>
+            <w:tcW w:w="2917" w:type="dxa"/>
+            <w:tcMar>
+              <w:top w:w="0" w:type="dxa"/>
+              <w:left w:w="108" w:type="dxa"/>
+              <w:bottom w:w="0" w:type="dxa"/>
+              <w:right w:w="108" w:type="dxa"/>
+            </w:tcMar>
+            <w:vAlign w:val="center"/>
+          </w:tcPr>
+          <w:p>
+            <w:pPr>
+              <w:jc w:val="center"/>
+              <w:rPr>
+                <w:rFonts w:ascii="Calibri" w:eastAsia="Calibri" w:hAnsi="Calibri"/>
+              </w:rPr>
+            </w:pPr>
+            <w:r>
+              <w:rPr>
+                <w:rFonts w:ascii="Calibri" w:eastAsia="Calibri" w:hAnsi="Calibri"/>
+              </w:rPr>
+              <w:t>N/A</w:t>
+            </w:r>
           </w:p>
         </w:tc>
       </w:tr>
@@ -5449,6 +9394,7 @@
         <w:pStyle w:val="BodyText"/>
       </w:pPr>
       <w:r>
+        <w:lastRenderedPageBreak/>
         <w:t>Special characters include but are not limited to.</w:t>
       </w:r>
     </w:p>
@@ -5483,13 +9429,13 @@
         <w:ind w:left="720" w:hanging="720"/>
         <w:contextualSpacing w:val="0"/>
       </w:pPr>
-      <w:bookmarkStart w:id="80" w:name="_Toc350264356"/>
-      <w:bookmarkStart w:id="81" w:name="_Toc358376254"/>
+      <w:bookmarkStart w:id="79" w:name="_Toc350264356"/>
+      <w:bookmarkStart w:id="80" w:name="_Toc358376254"/>
       <w:r>
         <w:t>Reference Data / New Security Nodes</w:t>
       </w:r>
+      <w:bookmarkEnd w:id="79"/>
       <w:bookmarkEnd w:id="80"/>
-      <w:bookmarkEnd w:id="81"/>
     </w:p>
     <w:p>
       <w:pPr>
@@ -5685,20 +9631,20 @@
         <w:ind w:left="720" w:hanging="720"/>
         <w:contextualSpacing w:val="0"/>
       </w:pPr>
-      <w:bookmarkStart w:id="82" w:name="_Toc350264357"/>
-      <w:bookmarkStart w:id="83" w:name="_Toc358376255"/>
+      <w:bookmarkStart w:id="81" w:name="_Toc350264357"/>
+      <w:bookmarkStart w:id="82" w:name="_Toc358376255"/>
       <w:r>
         <w:t xml:space="preserve">Reporting </w:t>
       </w:r>
+      <w:bookmarkEnd w:id="75"/>
       <w:bookmarkEnd w:id="76"/>
       <w:bookmarkEnd w:id="77"/>
       <w:bookmarkEnd w:id="78"/>
-      <w:bookmarkEnd w:id="79"/>
       <w:r>
         <w:t>Considerations</w:t>
       </w:r>
+      <w:bookmarkEnd w:id="81"/>
       <w:bookmarkEnd w:id="82"/>
-      <w:bookmarkEnd w:id="83"/>
     </w:p>
     <w:p>
       <w:pPr>
@@ -5952,9 +9898,9 @@
       <w:pPr>
         <w:pStyle w:val="BodyText"/>
       </w:pPr>
-      <w:bookmarkStart w:id="84" w:name="_Toc418404147"/>
-      <w:bookmarkStart w:id="85" w:name="_Toc418422084"/>
-      <w:bookmarkStart w:id="86" w:name="_Toc418422202"/>
+      <w:bookmarkStart w:id="83" w:name="_Toc418404147"/>
+      <w:bookmarkStart w:id="84" w:name="_Toc418422084"/>
+      <w:bookmarkStart w:id="85" w:name="_Toc418422202"/>
     </w:p>
     <w:p>
       <w:pPr>
@@ -5974,21 +9920,20 @@
         <w:ind w:left="720" w:hanging="720"/>
         <w:contextualSpacing w:val="0"/>
       </w:pPr>
-      <w:bookmarkStart w:id="87" w:name="_Toc350264362"/>
-      <w:bookmarkStart w:id="88" w:name="_Toc358376258"/>
-      <w:bookmarkStart w:id="89" w:name="_Toc414242863"/>
-      <w:bookmarkStart w:id="90" w:name="_Toc418404133"/>
-      <w:bookmarkStart w:id="91" w:name="_Toc418422070"/>
-      <w:bookmarkStart w:id="92" w:name="_Toc418422188"/>
+      <w:bookmarkStart w:id="86" w:name="_Toc350264362"/>
+      <w:bookmarkStart w:id="87" w:name="_Toc358376258"/>
+      <w:bookmarkStart w:id="88" w:name="_Toc414242863"/>
+      <w:bookmarkStart w:id="89" w:name="_Toc418404133"/>
+      <w:bookmarkStart w:id="90" w:name="_Toc418422070"/>
+      <w:bookmarkStart w:id="91" w:name="_Toc418422188"/>
+      <w:bookmarkEnd w:id="83"/>
       <w:bookmarkEnd w:id="84"/>
       <w:bookmarkEnd w:id="85"/>
+      <w:r>
+        <w:t>Language Considerations</w:t>
+      </w:r>
       <w:bookmarkEnd w:id="86"/>
-      <w:r>
-        <w:lastRenderedPageBreak/>
-        <w:t>Language Considerations</w:t>
-      </w:r>
       <w:bookmarkEnd w:id="87"/>
-      <w:bookmarkEnd w:id="88"/>
     </w:p>
     <w:p>
       <w:pPr>
@@ -6067,76 +10012,17 @@
         <w:pStyle w:val="BodyText"/>
       </w:pPr>
       <w:r>
-        <w:t>English – US and British English</w:t>
-      </w:r>
+        <w:t>All languages currently supported will be translated.</w:t>
+      </w:r>
+      <w:bookmarkStart w:id="92" w:name="_GoBack"/>
+      <w:bookmarkEnd w:id="92"/>
     </w:p>
     <w:p>
       <w:pPr>
         <w:pStyle w:val="BodyText"/>
       </w:pPr>
       <w:r>
-        <w:t>French</w:t>
-      </w:r>
-    </w:p>
-    <w:p>
-      <w:pPr>
-        <w:pStyle w:val="BodyText"/>
-      </w:pPr>
-      <w:r>
-        <w:t>Simplified Chinese</w:t>
-      </w:r>
-    </w:p>
-    <w:p>
-      <w:pPr>
-        <w:pStyle w:val="BodyText"/>
-      </w:pPr>
-      <w:r>
-        <w:t>Traditional Chinese</w:t>
-      </w:r>
-    </w:p>
-    <w:p>
-      <w:pPr>
-        <w:pStyle w:val="BodyText"/>
-      </w:pPr>
-      <w:r>
-        <w:t>Korean</w:t>
-      </w:r>
-    </w:p>
-    <w:p>
-      <w:pPr>
-        <w:pStyle w:val="BodyText"/>
-      </w:pPr>
-      <w:r>
-        <w:t>Indonesian</w:t>
-      </w:r>
-    </w:p>
-    <w:p>
-      <w:pPr>
-        <w:pStyle w:val="BodyText"/>
-      </w:pPr>
-      <w:r>
-        <w:t>Japanese</w:t>
-      </w:r>
-    </w:p>
-    <w:p>
-      <w:pPr>
-        <w:pStyle w:val="BodyText"/>
-      </w:pPr>
-      <w:r>
-        <w:t>Vietnamese</w:t>
-      </w:r>
-    </w:p>
-    <w:p>
-      <w:pPr>
-        <w:pStyle w:val="BodyText"/>
-      </w:pPr>
-    </w:p>
-    <w:p>
-      <w:pPr>
-        <w:pStyle w:val="BodyText"/>
-      </w:pPr>
-      <w:r>
-        <w:t xml:space="preserve">Only English (British) and French are supported in the Help files currently.  </w:t>
+        <w:t xml:space="preserve"> </w:t>
       </w:r>
     </w:p>
     <w:p>
@@ -6160,6 +10046,7 @@
       <w:bookmarkStart w:id="93" w:name="_Toc350264364"/>
       <w:bookmarkStart w:id="94" w:name="_Toc358376259"/>
       <w:r>
+        <w:lastRenderedPageBreak/>
         <w:t>Testing Considerations</w:t>
       </w:r>
       <w:bookmarkEnd w:id="93"/>
@@ -6562,7 +10449,6 @@
       <w:bookmarkStart w:id="97" w:name="_Toc350264368"/>
       <w:bookmarkStart w:id="98" w:name="_Toc358376262"/>
       <w:r>
-        <w:lastRenderedPageBreak/>
         <w:t>Operational Considerations</w:t>
       </w:r>
       <w:bookmarkEnd w:id="97"/>
@@ -6789,10 +10675,10 @@
         <w:pStyle w:val="BodyText"/>
       </w:pPr>
       <w:bookmarkStart w:id="103" w:name="_Toc414242867"/>
+      <w:bookmarkEnd w:id="88"/>
       <w:bookmarkEnd w:id="89"/>
       <w:bookmarkEnd w:id="90"/>
       <w:bookmarkEnd w:id="91"/>
-      <w:bookmarkEnd w:id="92"/>
     </w:p>
     <w:p>
       <w:pPr>
@@ -6891,6 +10777,7 @@
         <w:rPr>
           <w:color w:val="4F81BD" w:themeColor="accent1"/>
         </w:rPr>
+        <w:lastRenderedPageBreak/>
         <w:t>Are we removing any existing fields?</w:t>
       </w:r>
     </w:p>
@@ -8358,7 +12245,7 @@
             <mc:AlternateContent>
               <mc:Choice Requires="wps">
                 <w:drawing>
-                  <wp:anchor distT="0" distB="0" distL="114300" distR="114300" simplePos="0" relativeHeight="251663360" behindDoc="0" locked="1" layoutInCell="1" allowOverlap="1">
+                  <wp:anchor distT="0" distB="0" distL="114300" distR="114300" simplePos="0" relativeHeight="251663360" behindDoc="0" locked="1" layoutInCell="1" allowOverlap="1" wp14:anchorId="7F3FA1A2" wp14:editId="4728D07E">
                     <wp:simplePos x="0" y="0"/>
                     <wp:positionH relativeFrom="column">
                       <wp:posOffset>0</wp:posOffset>
@@ -8465,7 +12352,13 @@
             </w:rPr>
           </w:pPr>
           <w:r>
-            <w:t>© 2013 CGI GROUP INC.</w:t>
+            <w:t>© 201</w:t>
+          </w:r>
+          <w:r>
+            <w:t>4</w:t>
+          </w:r>
+          <w:r>
+            <w:t xml:space="preserve"> CGI GROUP INC.</w:t>
           </w:r>
           <w:r>
             <w:tab/>
@@ -8483,7 +12376,7 @@
             <w:rPr>
               <w:noProof/>
             </w:rPr>
-            <w:t>1</w:t>
+            <w:t>6</w:t>
           </w:r>
           <w:r>
             <w:rPr>
@@ -16365,20 +20258,20 @@
 </file>
 
 <file path=customXml/item2.xml><?xml version="1.0" encoding="utf-8"?>
+<p:properties xmlns:p="http://schemas.microsoft.com/office/2006/metadata/properties" xmlns:xsi="http://www.w3.org/2001/XMLSchema-instance">
+  <documentManagement>
+    <Document_x0020_Category xmlns="3782df93-f2af-43da-8e0b-81a7490b289e">Core Curriculum</Document_x0020_Category>
+  </documentManagement>
+</p:properties>
+</file>
+
+<file path=customXml/item3.xml><?xml version="1.0" encoding="utf-8"?>
 <?mso-contentType ?>
 <FormTemplates xmlns="http://schemas.microsoft.com/sharepoint/v3/contenttype/forms">
   <Display>DocumentLibraryForm</Display>
   <Edit>DocumentLibraryForm</Edit>
   <New>DocumentLibraryForm</New>
 </FormTemplates>
-</file>
-
-<file path=customXml/item3.xml><?xml version="1.0" encoding="utf-8"?>
-<p:properties xmlns:p="http://schemas.microsoft.com/office/2006/metadata/properties" xmlns:xsi="http://www.w3.org/2001/XMLSchema-instance">
-  <documentManagement>
-    <Document_x0020_Category xmlns="3782df93-f2af-43da-8e0b-81a7490b289e">Core Curriculum</Document_x0020_Category>
-  </documentManagement>
-</p:properties>
 </file>
 
 <file path=customXml/item4.xml><?xml version="1.0" encoding="utf-8"?>
@@ -16458,18 +20351,18 @@
 </file>
 
 <file path=customXml/itemProps2.xml><?xml version="1.0" encoding="utf-8"?>
-<ds:datastoreItem xmlns:ds="http://schemas.openxmlformats.org/officeDocument/2006/customXml" ds:itemID="{DC4ECB18-84E1-48A1-9BA8-101223E199A2}">
+<ds:datastoreItem xmlns:ds="http://schemas.openxmlformats.org/officeDocument/2006/customXml" ds:itemID="{43CB60F4-CFE6-4036-A587-5DA4F2DCE78A}">
   <ds:schemaRefs>
-    <ds:schemaRef ds:uri="http://schemas.microsoft.com/sharepoint/v3/contenttype/forms"/>
+    <ds:schemaRef ds:uri="http://schemas.microsoft.com/office/2006/metadata/properties"/>
+    <ds:schemaRef ds:uri="3782df93-f2af-43da-8e0b-81a7490b289e"/>
   </ds:schemaRefs>
 </ds:datastoreItem>
 </file>
 
 <file path=customXml/itemProps3.xml><?xml version="1.0" encoding="utf-8"?>
-<ds:datastoreItem xmlns:ds="http://schemas.openxmlformats.org/officeDocument/2006/customXml" ds:itemID="{43CB60F4-CFE6-4036-A587-5DA4F2DCE78A}">
+<ds:datastoreItem xmlns:ds="http://schemas.openxmlformats.org/officeDocument/2006/customXml" ds:itemID="{DC4ECB18-84E1-48A1-9BA8-101223E199A2}">
   <ds:schemaRefs>
-    <ds:schemaRef ds:uri="http://schemas.microsoft.com/office/2006/metadata/properties"/>
-    <ds:schemaRef ds:uri="3782df93-f2af-43da-8e0b-81a7490b289e"/>
+    <ds:schemaRef ds:uri="http://schemas.microsoft.com/sharepoint/v3/contenttype/forms"/>
   </ds:schemaRefs>
 </ds:datastoreItem>
 </file>
@@ -16492,7 +20385,7 @@
 </file>
 
 <file path=customXml/itemProps5.xml><?xml version="1.0" encoding="utf-8"?>
-<ds:datastoreItem xmlns:ds="http://schemas.openxmlformats.org/officeDocument/2006/customXml" ds:itemID="{46AAB9E9-FE99-4407-8714-E0DB11F10828}">
+<ds:datastoreItem xmlns:ds="http://schemas.openxmlformats.org/officeDocument/2006/customXml" ds:itemID="{2C10004A-23D1-4D14-8D02-D6F7E487D196}">
   <ds:schemaRefs>
     <ds:schemaRef ds:uri="http://schemas.openxmlformats.org/officeDocument/2006/bibliography"/>
   </ds:schemaRefs>

</xml_diff>

<commit_message>
Finished code for Google maps stuff
Changed a few things in the func doc. Added some necessary methods to
person class and finish code for Android main with google maps
</commit_message>
<xml_diff>
--- a/Functional Design.docx
+++ b/Functional Design.docx
@@ -4572,7 +4572,25 @@
           <w:sz w:val="24"/>
           <w:szCs w:val="24"/>
         </w:rPr>
-        <w:t>The user has Google Maps installed on their device.</w:t>
+        <w:t>The user has Google Maps</w:t>
+      </w:r>
+      <w:r>
+        <w:rPr>
+          <w:color w:val="4F81BD" w:themeColor="accent1"/>
+          <w:sz w:val="24"/>
+          <w:szCs w:val="24"/>
+        </w:rPr>
+        <w:t>/Apple Maps</w:t>
+      </w:r>
+      <w:bookmarkStart w:id="33" w:name="_GoBack"/>
+      <w:bookmarkEnd w:id="33"/>
+      <w:r>
+        <w:rPr>
+          <w:color w:val="4F81BD" w:themeColor="accent1"/>
+          <w:sz w:val="24"/>
+          <w:szCs w:val="24"/>
+        </w:rPr>
+        <w:t xml:space="preserve"> installed on their device.</w:t>
       </w:r>
     </w:p>
     <w:p>
@@ -4618,15 +4636,15 @@
         <w:ind w:left="720" w:hanging="720"/>
         <w:contextualSpacing w:val="0"/>
       </w:pPr>
-      <w:bookmarkStart w:id="33" w:name="_Toc414242856"/>
-      <w:bookmarkStart w:id="34" w:name="_Toc418404116"/>
-      <w:bookmarkStart w:id="35" w:name="_Toc418422053"/>
-      <w:bookmarkStart w:id="36" w:name="_Toc418422171"/>
-      <w:bookmarkStart w:id="37" w:name="_Ref67998250"/>
-      <w:bookmarkStart w:id="38" w:name="_Ref68325710"/>
-      <w:bookmarkStart w:id="39" w:name="_Toc99856524"/>
-      <w:bookmarkStart w:id="40" w:name="_Toc350264348"/>
-      <w:bookmarkStart w:id="41" w:name="_Toc358376246"/>
+      <w:bookmarkStart w:id="34" w:name="_Toc414242856"/>
+      <w:bookmarkStart w:id="35" w:name="_Toc418404116"/>
+      <w:bookmarkStart w:id="36" w:name="_Toc418422053"/>
+      <w:bookmarkStart w:id="37" w:name="_Toc418422171"/>
+      <w:bookmarkStart w:id="38" w:name="_Ref67998250"/>
+      <w:bookmarkStart w:id="39" w:name="_Ref68325710"/>
+      <w:bookmarkStart w:id="40" w:name="_Toc99856524"/>
+      <w:bookmarkStart w:id="41" w:name="_Toc350264348"/>
+      <w:bookmarkStart w:id="42" w:name="_Toc358376246"/>
       <w:bookmarkEnd w:id="25"/>
       <w:bookmarkEnd w:id="26"/>
       <w:bookmarkEnd w:id="27"/>
@@ -4634,7 +4652,6 @@
       <w:r>
         <w:t>Functionality</w:t>
       </w:r>
-      <w:bookmarkEnd w:id="33"/>
       <w:bookmarkEnd w:id="34"/>
       <w:bookmarkEnd w:id="35"/>
       <w:bookmarkEnd w:id="36"/>
@@ -4643,6 +4660,7 @@
       <w:bookmarkEnd w:id="39"/>
       <w:bookmarkEnd w:id="40"/>
       <w:bookmarkEnd w:id="41"/>
+      <w:bookmarkEnd w:id="42"/>
     </w:p>
     <w:p>
       <w:pPr>
@@ -4865,25 +4883,25 @@
         <w:spacing w:before="240" w:after="200" w:line="240" w:lineRule="auto"/>
         <w:ind w:left="1170" w:hanging="810"/>
       </w:pPr>
-      <w:bookmarkStart w:id="42" w:name="_Toc418404117"/>
-      <w:bookmarkStart w:id="43" w:name="_Toc418422054"/>
-      <w:bookmarkStart w:id="44" w:name="_Toc418422172"/>
-      <w:bookmarkStart w:id="45" w:name="_Toc99856525"/>
-      <w:bookmarkStart w:id="46" w:name="_Toc350264349"/>
-      <w:bookmarkStart w:id="47" w:name="_Toc358376247"/>
-      <w:bookmarkStart w:id="48" w:name="_Toc414242857"/>
+      <w:bookmarkStart w:id="43" w:name="_Toc418404117"/>
+      <w:bookmarkStart w:id="44" w:name="_Toc418422054"/>
+      <w:bookmarkStart w:id="45" w:name="_Toc418422172"/>
+      <w:bookmarkStart w:id="46" w:name="_Toc99856525"/>
+      <w:bookmarkStart w:id="47" w:name="_Toc350264349"/>
+      <w:bookmarkStart w:id="48" w:name="_Toc358376247"/>
+      <w:bookmarkStart w:id="49" w:name="_Toc414242857"/>
       <w:r>
         <w:t>&lt;Detailed</w:t>
       </w:r>
       <w:r>
         <w:t xml:space="preserve"> Functional Description&gt;</w:t>
       </w:r>
-      <w:bookmarkEnd w:id="42"/>
       <w:bookmarkEnd w:id="43"/>
       <w:bookmarkEnd w:id="44"/>
       <w:bookmarkEnd w:id="45"/>
       <w:bookmarkEnd w:id="46"/>
       <w:bookmarkEnd w:id="47"/>
+      <w:bookmarkEnd w:id="48"/>
     </w:p>
     <w:p>
       <w:pPr>
@@ -4925,21 +4943,21 @@
         <w:spacing w:before="240" w:after="200" w:line="240" w:lineRule="auto"/>
         <w:ind w:left="1170" w:hanging="810"/>
       </w:pPr>
-      <w:bookmarkStart w:id="49" w:name="_Toc418404118"/>
-      <w:bookmarkStart w:id="50" w:name="_Toc418422055"/>
-      <w:bookmarkStart w:id="51" w:name="_Toc418422173"/>
-      <w:bookmarkStart w:id="52" w:name="_Toc99856526"/>
-      <w:bookmarkStart w:id="53" w:name="_Toc350264350"/>
-      <w:bookmarkStart w:id="54" w:name="_Toc358376248"/>
+      <w:bookmarkStart w:id="50" w:name="_Toc418404118"/>
+      <w:bookmarkStart w:id="51" w:name="_Toc418422055"/>
+      <w:bookmarkStart w:id="52" w:name="_Toc418422173"/>
+      <w:bookmarkStart w:id="53" w:name="_Toc99856526"/>
+      <w:bookmarkStart w:id="54" w:name="_Toc350264350"/>
+      <w:bookmarkStart w:id="55" w:name="_Toc358376248"/>
       <w:r>
         <w:t>&lt;Detailed Functional Description&gt;</w:t>
       </w:r>
-      <w:bookmarkEnd w:id="49"/>
       <w:bookmarkEnd w:id="50"/>
       <w:bookmarkEnd w:id="51"/>
       <w:bookmarkEnd w:id="52"/>
       <w:bookmarkEnd w:id="53"/>
       <w:bookmarkEnd w:id="54"/>
+      <w:bookmarkEnd w:id="55"/>
     </w:p>
     <w:p>
       <w:pPr>
@@ -4948,12 +4966,12 @@
           <w:color w:val="4F81BD" w:themeColor="accent1"/>
         </w:rPr>
       </w:pPr>
-      <w:bookmarkStart w:id="55" w:name="_Toc418404119"/>
-      <w:bookmarkStart w:id="56" w:name="_Toc418422056"/>
-      <w:bookmarkStart w:id="57" w:name="_Toc418422174"/>
-      <w:bookmarkStart w:id="58" w:name="_Toc99856527"/>
-      <w:bookmarkStart w:id="59" w:name="_Toc350264351"/>
-      <w:bookmarkStart w:id="60" w:name="_Toc358376249"/>
+      <w:bookmarkStart w:id="56" w:name="_Toc418404119"/>
+      <w:bookmarkStart w:id="57" w:name="_Toc418422056"/>
+      <w:bookmarkStart w:id="58" w:name="_Toc418422174"/>
+      <w:bookmarkStart w:id="59" w:name="_Toc99856527"/>
+      <w:bookmarkStart w:id="60" w:name="_Toc350264351"/>
+      <w:bookmarkStart w:id="61" w:name="_Toc358376249"/>
       <w:proofErr w:type="gramStart"/>
       <w:r>
         <w:rPr>
@@ -4979,12 +4997,12 @@
         <w:lastRenderedPageBreak/>
         <w:t>&lt;Detailed Functional Description&gt;</w:t>
       </w:r>
-      <w:bookmarkEnd w:id="55"/>
       <w:bookmarkEnd w:id="56"/>
       <w:bookmarkEnd w:id="57"/>
       <w:bookmarkEnd w:id="58"/>
       <w:bookmarkEnd w:id="59"/>
       <w:bookmarkEnd w:id="60"/>
+      <w:bookmarkEnd w:id="61"/>
     </w:p>
     <w:p>
       <w:pPr>
@@ -4993,12 +5011,12 @@
           <w:color w:val="4F81BD" w:themeColor="accent1"/>
         </w:rPr>
       </w:pPr>
-      <w:bookmarkStart w:id="61" w:name="_Toc418404120"/>
-      <w:bookmarkStart w:id="62" w:name="_Toc418422057"/>
-      <w:bookmarkStart w:id="63" w:name="_Toc418422175"/>
-      <w:bookmarkStart w:id="64" w:name="_Toc99856528"/>
-      <w:bookmarkStart w:id="65" w:name="_Toc350264352"/>
-      <w:bookmarkStart w:id="66" w:name="_Toc358376250"/>
+      <w:bookmarkStart w:id="62" w:name="_Toc418404120"/>
+      <w:bookmarkStart w:id="63" w:name="_Toc418422057"/>
+      <w:bookmarkStart w:id="64" w:name="_Toc418422175"/>
+      <w:bookmarkStart w:id="65" w:name="_Toc99856528"/>
+      <w:bookmarkStart w:id="66" w:name="_Toc350264352"/>
+      <w:bookmarkStart w:id="67" w:name="_Toc358376250"/>
       <w:proofErr w:type="gramStart"/>
       <w:r>
         <w:rPr>
@@ -5023,12 +5041,12 @@
       <w:r>
         <w:t>&lt;Detailed Functional Description&gt;</w:t>
       </w:r>
-      <w:bookmarkEnd w:id="61"/>
       <w:bookmarkEnd w:id="62"/>
       <w:bookmarkEnd w:id="63"/>
       <w:bookmarkEnd w:id="64"/>
       <w:bookmarkEnd w:id="65"/>
       <w:bookmarkEnd w:id="66"/>
+      <w:bookmarkEnd w:id="67"/>
     </w:p>
     <w:p>
       <w:pPr>
@@ -5037,12 +5055,12 @@
           <w:color w:val="4F81BD" w:themeColor="accent1"/>
         </w:rPr>
       </w:pPr>
-      <w:bookmarkStart w:id="67" w:name="_Toc418404121"/>
-      <w:bookmarkStart w:id="68" w:name="_Toc418422058"/>
-      <w:bookmarkStart w:id="69" w:name="_Toc418422176"/>
-      <w:bookmarkStart w:id="70" w:name="_Toc99856529"/>
-      <w:bookmarkStart w:id="71" w:name="_Toc350264353"/>
-      <w:bookmarkStart w:id="72" w:name="_Toc358376251"/>
+      <w:bookmarkStart w:id="68" w:name="_Toc418404121"/>
+      <w:bookmarkStart w:id="69" w:name="_Toc418422058"/>
+      <w:bookmarkStart w:id="70" w:name="_Toc418422176"/>
+      <w:bookmarkStart w:id="71" w:name="_Toc99856529"/>
+      <w:bookmarkStart w:id="72" w:name="_Toc350264353"/>
+      <w:bookmarkStart w:id="73" w:name="_Toc358376251"/>
       <w:proofErr w:type="gramStart"/>
       <w:r>
         <w:rPr>
@@ -5067,14 +5085,14 @@
       <w:r>
         <w:t>&lt;Detailed Functional Description&gt;</w:t>
       </w:r>
-      <w:bookmarkEnd w:id="67"/>
       <w:bookmarkEnd w:id="68"/>
       <w:bookmarkEnd w:id="69"/>
       <w:bookmarkEnd w:id="70"/>
       <w:bookmarkEnd w:id="71"/>
       <w:bookmarkEnd w:id="72"/>
-    </w:p>
-    <w:bookmarkEnd w:id="48"/>
+      <w:bookmarkEnd w:id="73"/>
+    </w:p>
+    <w:bookmarkEnd w:id="49"/>
     <w:p>
       <w:pPr>
         <w:pStyle w:val="BodyText"/>
@@ -5117,18 +5135,18 @@
         <w:ind w:left="720" w:hanging="720"/>
         <w:contextualSpacing w:val="0"/>
       </w:pPr>
-      <w:bookmarkStart w:id="73" w:name="_Toc350264355"/>
-      <w:bookmarkStart w:id="74" w:name="_Toc358376253"/>
-      <w:bookmarkStart w:id="75" w:name="_Toc414242869"/>
-      <w:bookmarkStart w:id="76" w:name="_Toc418404145"/>
-      <w:bookmarkStart w:id="77" w:name="_Toc418422082"/>
-      <w:bookmarkStart w:id="78" w:name="_Toc418422200"/>
+      <w:bookmarkStart w:id="74" w:name="_Toc350264355"/>
+      <w:bookmarkStart w:id="75" w:name="_Toc358376253"/>
+      <w:bookmarkStart w:id="76" w:name="_Toc414242869"/>
+      <w:bookmarkStart w:id="77" w:name="_Toc418404145"/>
+      <w:bookmarkStart w:id="78" w:name="_Toc418422082"/>
+      <w:bookmarkStart w:id="79" w:name="_Toc418422200"/>
       <w:r>
         <w:lastRenderedPageBreak/>
         <w:t>Special Character/ Unicode Considerations</w:t>
       </w:r>
-      <w:bookmarkEnd w:id="73"/>
       <w:bookmarkEnd w:id="74"/>
+      <w:bookmarkEnd w:id="75"/>
     </w:p>
     <w:p>
       <w:pPr>
@@ -9429,13 +9447,13 @@
         <w:ind w:left="720" w:hanging="720"/>
         <w:contextualSpacing w:val="0"/>
       </w:pPr>
-      <w:bookmarkStart w:id="79" w:name="_Toc350264356"/>
-      <w:bookmarkStart w:id="80" w:name="_Toc358376254"/>
+      <w:bookmarkStart w:id="80" w:name="_Toc350264356"/>
+      <w:bookmarkStart w:id="81" w:name="_Toc358376254"/>
       <w:r>
         <w:t>Reference Data / New Security Nodes</w:t>
       </w:r>
-      <w:bookmarkEnd w:id="79"/>
       <w:bookmarkEnd w:id="80"/>
+      <w:bookmarkEnd w:id="81"/>
     </w:p>
     <w:p>
       <w:pPr>
@@ -9631,20 +9649,20 @@
         <w:ind w:left="720" w:hanging="720"/>
         <w:contextualSpacing w:val="0"/>
       </w:pPr>
-      <w:bookmarkStart w:id="81" w:name="_Toc350264357"/>
-      <w:bookmarkStart w:id="82" w:name="_Toc358376255"/>
+      <w:bookmarkStart w:id="82" w:name="_Toc350264357"/>
+      <w:bookmarkStart w:id="83" w:name="_Toc358376255"/>
       <w:r>
         <w:t xml:space="preserve">Reporting </w:t>
       </w:r>
-      <w:bookmarkEnd w:id="75"/>
       <w:bookmarkEnd w:id="76"/>
       <w:bookmarkEnd w:id="77"/>
       <w:bookmarkEnd w:id="78"/>
+      <w:bookmarkEnd w:id="79"/>
       <w:r>
         <w:t>Considerations</w:t>
       </w:r>
-      <w:bookmarkEnd w:id="81"/>
       <w:bookmarkEnd w:id="82"/>
+      <w:bookmarkEnd w:id="83"/>
     </w:p>
     <w:p>
       <w:pPr>
@@ -9898,9 +9916,9 @@
       <w:pPr>
         <w:pStyle w:val="BodyText"/>
       </w:pPr>
-      <w:bookmarkStart w:id="83" w:name="_Toc418404147"/>
-      <w:bookmarkStart w:id="84" w:name="_Toc418422084"/>
-      <w:bookmarkStart w:id="85" w:name="_Toc418422202"/>
+      <w:bookmarkStart w:id="84" w:name="_Toc418404147"/>
+      <w:bookmarkStart w:id="85" w:name="_Toc418422084"/>
+      <w:bookmarkStart w:id="86" w:name="_Toc418422202"/>
     </w:p>
     <w:p>
       <w:pPr>
@@ -9920,20 +9938,20 @@
         <w:ind w:left="720" w:hanging="720"/>
         <w:contextualSpacing w:val="0"/>
       </w:pPr>
-      <w:bookmarkStart w:id="86" w:name="_Toc350264362"/>
-      <w:bookmarkStart w:id="87" w:name="_Toc358376258"/>
-      <w:bookmarkStart w:id="88" w:name="_Toc414242863"/>
-      <w:bookmarkStart w:id="89" w:name="_Toc418404133"/>
-      <w:bookmarkStart w:id="90" w:name="_Toc418422070"/>
-      <w:bookmarkStart w:id="91" w:name="_Toc418422188"/>
-      <w:bookmarkEnd w:id="83"/>
+      <w:bookmarkStart w:id="87" w:name="_Toc350264362"/>
+      <w:bookmarkStart w:id="88" w:name="_Toc358376258"/>
+      <w:bookmarkStart w:id="89" w:name="_Toc414242863"/>
+      <w:bookmarkStart w:id="90" w:name="_Toc418404133"/>
+      <w:bookmarkStart w:id="91" w:name="_Toc418422070"/>
+      <w:bookmarkStart w:id="92" w:name="_Toc418422188"/>
       <w:bookmarkEnd w:id="84"/>
       <w:bookmarkEnd w:id="85"/>
+      <w:bookmarkEnd w:id="86"/>
       <w:r>
         <w:t>Language Considerations</w:t>
       </w:r>
-      <w:bookmarkEnd w:id="86"/>
       <w:bookmarkEnd w:id="87"/>
+      <w:bookmarkEnd w:id="88"/>
     </w:p>
     <w:p>
       <w:pPr>
@@ -10014,8 +10032,6 @@
       <w:r>
         <w:t>All languages currently supported will be translated.</w:t>
       </w:r>
-      <w:bookmarkStart w:id="92" w:name="_GoBack"/>
-      <w:bookmarkEnd w:id="92"/>
     </w:p>
     <w:p>
       <w:pPr>
@@ -10675,10 +10691,10 @@
         <w:pStyle w:val="BodyText"/>
       </w:pPr>
       <w:bookmarkStart w:id="103" w:name="_Toc414242867"/>
-      <w:bookmarkEnd w:id="88"/>
       <w:bookmarkEnd w:id="89"/>
       <w:bookmarkEnd w:id="90"/>
       <w:bookmarkEnd w:id="91"/>
+      <w:bookmarkEnd w:id="92"/>
     </w:p>
     <w:p>
       <w:pPr>
@@ -12376,7 +12392,7 @@
             <w:rPr>
               <w:noProof/>
             </w:rPr>
-            <w:t>6</w:t>
+            <w:t>5</w:t>
           </w:r>
           <w:r>
             <w:rPr>
@@ -20258,20 +20274,20 @@
 </file>
 
 <file path=customXml/item2.xml><?xml version="1.0" encoding="utf-8"?>
-<p:properties xmlns:p="http://schemas.microsoft.com/office/2006/metadata/properties" xmlns:xsi="http://www.w3.org/2001/XMLSchema-instance">
-  <documentManagement>
-    <Document_x0020_Category xmlns="3782df93-f2af-43da-8e0b-81a7490b289e">Core Curriculum</Document_x0020_Category>
-  </documentManagement>
-</p:properties>
-</file>
-
-<file path=customXml/item3.xml><?xml version="1.0" encoding="utf-8"?>
 <?mso-contentType ?>
 <FormTemplates xmlns="http://schemas.microsoft.com/sharepoint/v3/contenttype/forms">
   <Display>DocumentLibraryForm</Display>
   <Edit>DocumentLibraryForm</Edit>
   <New>DocumentLibraryForm</New>
 </FormTemplates>
+</file>
+
+<file path=customXml/item3.xml><?xml version="1.0" encoding="utf-8"?>
+<p:properties xmlns:p="http://schemas.microsoft.com/office/2006/metadata/properties" xmlns:xsi="http://www.w3.org/2001/XMLSchema-instance">
+  <documentManagement>
+    <Document_x0020_Category xmlns="3782df93-f2af-43da-8e0b-81a7490b289e">Core Curriculum</Document_x0020_Category>
+  </documentManagement>
+</p:properties>
 </file>
 
 <file path=customXml/item4.xml><?xml version="1.0" encoding="utf-8"?>
@@ -20351,18 +20367,18 @@
 </file>
 
 <file path=customXml/itemProps2.xml><?xml version="1.0" encoding="utf-8"?>
-<ds:datastoreItem xmlns:ds="http://schemas.openxmlformats.org/officeDocument/2006/customXml" ds:itemID="{43CB60F4-CFE6-4036-A587-5DA4F2DCE78A}">
+<ds:datastoreItem xmlns:ds="http://schemas.openxmlformats.org/officeDocument/2006/customXml" ds:itemID="{DC4ECB18-84E1-48A1-9BA8-101223E199A2}">
   <ds:schemaRefs>
-    <ds:schemaRef ds:uri="http://schemas.microsoft.com/office/2006/metadata/properties"/>
-    <ds:schemaRef ds:uri="3782df93-f2af-43da-8e0b-81a7490b289e"/>
+    <ds:schemaRef ds:uri="http://schemas.microsoft.com/sharepoint/v3/contenttype/forms"/>
   </ds:schemaRefs>
 </ds:datastoreItem>
 </file>
 
 <file path=customXml/itemProps3.xml><?xml version="1.0" encoding="utf-8"?>
-<ds:datastoreItem xmlns:ds="http://schemas.openxmlformats.org/officeDocument/2006/customXml" ds:itemID="{DC4ECB18-84E1-48A1-9BA8-101223E199A2}">
+<ds:datastoreItem xmlns:ds="http://schemas.openxmlformats.org/officeDocument/2006/customXml" ds:itemID="{43CB60F4-CFE6-4036-A587-5DA4F2DCE78A}">
   <ds:schemaRefs>
-    <ds:schemaRef ds:uri="http://schemas.microsoft.com/sharepoint/v3/contenttype/forms"/>
+    <ds:schemaRef ds:uri="http://schemas.microsoft.com/office/2006/metadata/properties"/>
+    <ds:schemaRef ds:uri="3782df93-f2af-43da-8e0b-81a7490b289e"/>
   </ds:schemaRefs>
 </ds:datastoreItem>
 </file>
@@ -20385,7 +20401,7 @@
 </file>
 
 <file path=customXml/itemProps5.xml><?xml version="1.0" encoding="utf-8"?>
-<ds:datastoreItem xmlns:ds="http://schemas.openxmlformats.org/officeDocument/2006/customXml" ds:itemID="{2C10004A-23D1-4D14-8D02-D6F7E487D196}">
+<ds:datastoreItem xmlns:ds="http://schemas.openxmlformats.org/officeDocument/2006/customXml" ds:itemID="{156DD9E6-5CD4-4486-8895-4F0A246262B6}">
   <ds:schemaRefs>
     <ds:schemaRef ds:uri="http://schemas.openxmlformats.org/officeDocument/2006/bibliography"/>
   </ds:schemaRefs>

</xml_diff>

<commit_message>
add Term definition to Functional Design Document
</commit_message>
<xml_diff>
--- a/Functional Design.docx
+++ b/Functional Design.docx
@@ -3964,8 +3964,6 @@
       <w:r>
         <w:t>Crash when used improperly.</w:t>
       </w:r>
-      <w:bookmarkStart w:id="17" w:name="_GoBack"/>
-      <w:bookmarkEnd w:id="17"/>
     </w:p>
     <w:p>
       <w:pPr>
@@ -4024,111 +4022,37 @@
         </w:rPr>
         <w:t xml:space="preserve"> </w:t>
       </w:r>
-      <w:proofErr w:type="gramStart"/>
       <w:r>
         <w:rPr>
           <w:color w:val="4F81BD" w:themeColor="accent1"/>
           <w:sz w:val="24"/>
           <w:szCs w:val="24"/>
         </w:rPr>
-        <w:t>*</w:t>
-      </w:r>
-      <w:proofErr w:type="spellStart"/>
+        <w:t>*MoSCoW lists ease the task of producing an overview. MoSCoW is an acronym for what the product Must, Should, Could, and Won’t do. A Must equates to a requirement that must be satisfied; A Should is a high priority that should be included if at all possible;</w:t>
+      </w:r>
       <w:r>
         <w:rPr>
           <w:color w:val="4F81BD" w:themeColor="accent1"/>
           <w:sz w:val="24"/>
           <w:szCs w:val="24"/>
         </w:rPr>
-        <w:t>MoSCoW</w:t>
-      </w:r>
-      <w:proofErr w:type="spellEnd"/>
-      <w:proofErr w:type="gramEnd"/>
+        <w:t xml:space="preserve"> </w:t>
+      </w:r>
       <w:r>
         <w:rPr>
           <w:color w:val="4F81BD" w:themeColor="accent1"/>
           <w:sz w:val="24"/>
           <w:szCs w:val="24"/>
         </w:rPr>
-        <w:t xml:space="preserve"> lists ease the task of producing an overview. </w:t>
-      </w:r>
-      <w:proofErr w:type="spellStart"/>
+        <w:t>A Could is considered desirable, but not necessary. A W</w:t>
+      </w:r>
       <w:r>
         <w:rPr>
           <w:color w:val="4F81BD" w:themeColor="accent1"/>
           <w:sz w:val="24"/>
           <w:szCs w:val="24"/>
         </w:rPr>
-        <w:t>MoSCoW</w:t>
-      </w:r>
-      <w:proofErr w:type="spellEnd"/>
-      <w:r>
-        <w:rPr>
-          <w:color w:val="4F81BD" w:themeColor="accent1"/>
-          <w:sz w:val="24"/>
-          <w:szCs w:val="24"/>
-        </w:rPr>
-        <w:t xml:space="preserve"> is an acronym for what the product Must, Should, Could, and </w:t>
-      </w:r>
-      <w:proofErr w:type="gramStart"/>
-      <w:r>
-        <w:rPr>
-          <w:color w:val="4F81BD" w:themeColor="accent1"/>
-          <w:sz w:val="24"/>
-          <w:szCs w:val="24"/>
-        </w:rPr>
-        <w:t>Won’t</w:t>
-      </w:r>
-      <w:proofErr w:type="gramEnd"/>
-      <w:r>
-        <w:rPr>
-          <w:color w:val="4F81BD" w:themeColor="accent1"/>
-          <w:sz w:val="24"/>
-          <w:szCs w:val="24"/>
-        </w:rPr>
-        <w:t xml:space="preserve"> do. A Must equates to a requirement that must be satisfied; A Should is a high priority that should be included if at all possible;</w:t>
-      </w:r>
-      <w:r>
-        <w:rPr>
-          <w:color w:val="4F81BD" w:themeColor="accent1"/>
-          <w:sz w:val="24"/>
-          <w:szCs w:val="24"/>
-        </w:rPr>
-        <w:t xml:space="preserve"> </w:t>
-      </w:r>
-      <w:r>
-        <w:rPr>
-          <w:color w:val="4F81BD" w:themeColor="accent1"/>
-          <w:sz w:val="24"/>
-          <w:szCs w:val="24"/>
-        </w:rPr>
-        <w:t xml:space="preserve">A Could is considered desirable, but not necessary. A </w:t>
-      </w:r>
-      <w:proofErr w:type="gramStart"/>
-      <w:r>
-        <w:rPr>
-          <w:color w:val="4F81BD" w:themeColor="accent1"/>
-          <w:sz w:val="24"/>
-          <w:szCs w:val="24"/>
-        </w:rPr>
-        <w:t>W</w:t>
-      </w:r>
-      <w:r>
-        <w:rPr>
-          <w:color w:val="4F81BD" w:themeColor="accent1"/>
-          <w:sz w:val="24"/>
-          <w:szCs w:val="24"/>
-        </w:rPr>
-        <w:t>on’t should</w:t>
-      </w:r>
-      <w:proofErr w:type="gramEnd"/>
-      <w:r>
-        <w:rPr>
-          <w:color w:val="4F81BD" w:themeColor="accent1"/>
-          <w:sz w:val="24"/>
-          <w:szCs w:val="24"/>
-        </w:rPr>
-        <w:t xml:space="preserve"> be self-explanatory&gt;</w:t>
+        <w:t>on’t should be self-explanatory&gt;</w:t>
       </w:r>
     </w:p>
     <w:p>
@@ -4151,17 +4075,18 @@
         <w:spacing w:before="240" w:after="200" w:line="240" w:lineRule="auto"/>
         <w:ind w:left="1170" w:hanging="810"/>
       </w:pPr>
-      <w:bookmarkStart w:id="18" w:name="_Toc393267012"/>
-      <w:bookmarkStart w:id="19" w:name="_Toc414242854"/>
-      <w:bookmarkStart w:id="20" w:name="_Toc418404114"/>
-      <w:bookmarkStart w:id="21" w:name="_Toc418422051"/>
-      <w:bookmarkStart w:id="22" w:name="_Toc418422169"/>
-      <w:bookmarkStart w:id="23" w:name="_Toc99856521"/>
-      <w:bookmarkStart w:id="24" w:name="_Toc350264346"/>
-      <w:bookmarkStart w:id="25" w:name="_Toc358376244"/>
+      <w:bookmarkStart w:id="17" w:name="_Toc393267012"/>
+      <w:bookmarkStart w:id="18" w:name="_Toc414242854"/>
+      <w:bookmarkStart w:id="19" w:name="_Toc418404114"/>
+      <w:bookmarkStart w:id="20" w:name="_Toc418422051"/>
+      <w:bookmarkStart w:id="21" w:name="_Toc418422169"/>
+      <w:bookmarkStart w:id="22" w:name="_Toc99856521"/>
+      <w:bookmarkStart w:id="23" w:name="_Toc350264346"/>
+      <w:bookmarkStart w:id="24" w:name="_Toc358376244"/>
       <w:r>
         <w:t>Terminology</w:t>
       </w:r>
+      <w:bookmarkEnd w:id="17"/>
       <w:bookmarkEnd w:id="18"/>
       <w:bookmarkEnd w:id="19"/>
       <w:bookmarkEnd w:id="20"/>
@@ -4169,7 +4094,6 @@
       <w:bookmarkEnd w:id="22"/>
       <w:bookmarkEnd w:id="23"/>
       <w:bookmarkEnd w:id="24"/>
-      <w:bookmarkEnd w:id="25"/>
     </w:p>
     <w:p>
       <w:pPr>
@@ -4211,6 +4135,10 @@
                 <w:b/>
               </w:rPr>
             </w:pPr>
+            <w:bookmarkStart w:id="25" w:name="_Toc414242855"/>
+            <w:bookmarkStart w:id="26" w:name="_Toc418404115"/>
+            <w:bookmarkStart w:id="27" w:name="_Toc418422052"/>
+            <w:bookmarkStart w:id="28" w:name="_Toc418422170"/>
             <w:r>
               <w:rPr>
                 <w:b/>
@@ -4268,7 +4196,7 @@
                 <w:sz w:val="24"/>
                 <w:szCs w:val="24"/>
               </w:rPr>
-              <w:t>Commuter Group</w:t>
+              <w:t>Group</w:t>
             </w:r>
           </w:p>
         </w:tc>
@@ -4323,7 +4251,7 @@
                 <w:sz w:val="24"/>
                 <w:szCs w:val="24"/>
               </w:rPr>
-              <w:t>Departure Location</w:t>
+              <w:t>Meeting Place</w:t>
             </w:r>
           </w:p>
         </w:tc>
@@ -4366,7 +4294,7 @@
                 <w:sz w:val="24"/>
                 <w:szCs w:val="24"/>
               </w:rPr>
-              <w:t>Arrival Time</w:t>
+              <w:t>To Work Group</w:t>
             </w:r>
           </w:p>
         </w:tc>
@@ -4379,7 +4307,240 @@
               <w:pStyle w:val="BodyTextTable"/>
             </w:pPr>
             <w:r>
-              <w:t>Pre-determined time to meet at the departure location.</w:t>
+              <w:t>The Carpool group that will take the users to work</w:t>
+            </w:r>
+          </w:p>
+          <w:p>
+            <w:pPr>
+              <w:pStyle w:val="BodyTextTable"/>
+            </w:pPr>
+          </w:p>
+        </w:tc>
+      </w:tr>
+      <w:tr>
+        <w:trPr>
+          <w:cantSplit/>
+        </w:trPr>
+        <w:tc>
+          <w:tcPr>
+            <w:tcW w:w="2507" w:type="dxa"/>
+          </w:tcPr>
+          <w:p>
+            <w:pPr>
+              <w:pStyle w:val="BodyTextTable"/>
+              <w:rPr>
+                <w:rFonts w:ascii="Arial" w:hAnsi="Arial"/>
+                <w:color w:val="4F81BD" w:themeColor="accent1"/>
+                <w:sz w:val="24"/>
+                <w:szCs w:val="24"/>
+              </w:rPr>
+            </w:pPr>
+            <w:r>
+              <w:rPr>
+                <w:rFonts w:ascii="Arial" w:hAnsi="Arial"/>
+                <w:color w:val="4F81BD" w:themeColor="accent1"/>
+                <w:sz w:val="24"/>
+                <w:szCs w:val="24"/>
+              </w:rPr>
+              <w:lastRenderedPageBreak/>
+              <w:t>To Home Group</w:t>
+            </w:r>
+          </w:p>
+        </w:tc>
+        <w:tc>
+          <w:tcPr>
+            <w:tcW w:w="5413" w:type="dxa"/>
+          </w:tcPr>
+          <w:p>
+            <w:pPr>
+              <w:pStyle w:val="BodyTextTable"/>
+            </w:pPr>
+            <w:r>
+              <w:t>The Carpool group that will take the users home</w:t>
+            </w:r>
+          </w:p>
+        </w:tc>
+      </w:tr>
+      <w:tr>
+        <w:trPr>
+          <w:cantSplit/>
+        </w:trPr>
+        <w:tc>
+          <w:tcPr>
+            <w:tcW w:w="2507" w:type="dxa"/>
+          </w:tcPr>
+          <w:p>
+            <w:pPr>
+              <w:pStyle w:val="BodyTextTable"/>
+              <w:rPr>
+                <w:rFonts w:ascii="Arial" w:hAnsi="Arial"/>
+                <w:color w:val="4F81BD" w:themeColor="accent1"/>
+                <w:sz w:val="24"/>
+                <w:szCs w:val="24"/>
+              </w:rPr>
+            </w:pPr>
+            <w:r>
+              <w:rPr>
+                <w:rFonts w:ascii="Arial" w:hAnsi="Arial"/>
+                <w:color w:val="4F81BD" w:themeColor="accent1"/>
+                <w:sz w:val="24"/>
+                <w:szCs w:val="24"/>
+              </w:rPr>
+              <w:t>Fee Calculator</w:t>
+            </w:r>
+          </w:p>
+        </w:tc>
+        <w:tc>
+          <w:tcPr>
+            <w:tcW w:w="5413" w:type="dxa"/>
+          </w:tcPr>
+          <w:p>
+            <w:pPr>
+              <w:pStyle w:val="BodyTextTable"/>
+            </w:pPr>
+            <w:r>
+              <w:t>A feature that determines the cost each passenger will have to pay to cover gas cost.</w:t>
+            </w:r>
+          </w:p>
+        </w:tc>
+      </w:tr>
+      <w:tr>
+        <w:trPr>
+          <w:cantSplit/>
+          <w:trHeight w:val="363"/>
+        </w:trPr>
+        <w:tc>
+          <w:tcPr>
+            <w:tcW w:w="2507" w:type="dxa"/>
+          </w:tcPr>
+          <w:p>
+            <w:pPr>
+              <w:pStyle w:val="BodyTextTable"/>
+              <w:rPr>
+                <w:rFonts w:ascii="Arial" w:hAnsi="Arial"/>
+                <w:color w:val="4F81BD" w:themeColor="accent1"/>
+                <w:sz w:val="24"/>
+                <w:szCs w:val="24"/>
+              </w:rPr>
+            </w:pPr>
+            <w:r>
+              <w:rPr>
+                <w:rFonts w:ascii="Arial" w:hAnsi="Arial"/>
+                <w:color w:val="4F81BD" w:themeColor="accent1"/>
+                <w:sz w:val="24"/>
+                <w:szCs w:val="24"/>
+              </w:rPr>
+              <w:t>Members</w:t>
+            </w:r>
+          </w:p>
+        </w:tc>
+        <w:tc>
+          <w:tcPr>
+            <w:tcW w:w="5413" w:type="dxa"/>
+          </w:tcPr>
+          <w:p>
+            <w:pPr>
+              <w:pStyle w:val="BodyTextTable"/>
+            </w:pPr>
+            <w:r>
+              <w:t>Users who have been accepted into a group</w:t>
+            </w:r>
+            <w:r>
+              <w:tab/>
+            </w:r>
+          </w:p>
+        </w:tc>
+      </w:tr>
+      <w:tr>
+        <w:trPr>
+          <w:cantSplit/>
+          <w:trHeight w:val="363"/>
+        </w:trPr>
+        <w:tc>
+          <w:tcPr>
+            <w:tcW w:w="2507" w:type="dxa"/>
+          </w:tcPr>
+          <w:p>
+            <w:pPr>
+              <w:pStyle w:val="BodyTextTable"/>
+              <w:rPr>
+                <w:rFonts w:ascii="Arial" w:hAnsi="Arial"/>
+                <w:color w:val="4F81BD" w:themeColor="accent1"/>
+                <w:sz w:val="24"/>
+                <w:szCs w:val="24"/>
+              </w:rPr>
+            </w:pPr>
+            <w:r>
+              <w:rPr>
+                <w:rFonts w:ascii="Arial" w:hAnsi="Arial"/>
+                <w:color w:val="4F81BD" w:themeColor="accent1"/>
+                <w:sz w:val="24"/>
+                <w:szCs w:val="24"/>
+              </w:rPr>
+              <w:t>Driving Schedule</w:t>
+            </w:r>
+          </w:p>
+        </w:tc>
+        <w:tc>
+          <w:tcPr>
+            <w:tcW w:w="5413" w:type="dxa"/>
+          </w:tcPr>
+          <w:p>
+            <w:pPr>
+              <w:pStyle w:val="BodyTextTable"/>
+              <w:tabs>
+                <w:tab w:val="right" w:pos="5197"/>
+              </w:tabs>
+            </w:pPr>
+            <w:r>
+              <w:t xml:space="preserve">A list that tracks when a driver is designated to drive throughout the week  </w:t>
+            </w:r>
+          </w:p>
+        </w:tc>
+      </w:tr>
+      <w:tr>
+        <w:trPr>
+          <w:cantSplit/>
+          <w:trHeight w:val="363"/>
+        </w:trPr>
+        <w:tc>
+          <w:tcPr>
+            <w:tcW w:w="2507" w:type="dxa"/>
+          </w:tcPr>
+          <w:p>
+            <w:pPr>
+              <w:pStyle w:val="BodyTextTable"/>
+              <w:rPr>
+                <w:rFonts w:ascii="Arial" w:hAnsi="Arial"/>
+                <w:color w:val="4F81BD" w:themeColor="accent1"/>
+                <w:sz w:val="24"/>
+                <w:szCs w:val="24"/>
+              </w:rPr>
+            </w:pPr>
+            <w:r>
+              <w:rPr>
+                <w:rFonts w:ascii="Arial" w:hAnsi="Arial"/>
+                <w:color w:val="4F81BD" w:themeColor="accent1"/>
+                <w:sz w:val="24"/>
+                <w:szCs w:val="24"/>
+              </w:rPr>
+              <w:t>Leader</w:t>
+            </w:r>
+          </w:p>
+        </w:tc>
+        <w:tc>
+          <w:tcPr>
+            <w:tcW w:w="5413" w:type="dxa"/>
+          </w:tcPr>
+          <w:p>
+            <w:pPr>
+              <w:pStyle w:val="BodyTextTable"/>
+              <w:tabs>
+                <w:tab w:val="right" w:pos="5197"/>
+              </w:tabs>
+            </w:pPr>
+            <w:r>
+              <w:t>The Member that has Administrator privileges within a group</w:t>
             </w:r>
           </w:p>
         </w:tc>
@@ -4389,10 +4550,8 @@
       <w:pPr>
         <w:pStyle w:val="BodyText"/>
       </w:pPr>
-      <w:bookmarkStart w:id="26" w:name="_Toc414242855"/>
-      <w:bookmarkStart w:id="27" w:name="_Toc418404115"/>
-      <w:bookmarkStart w:id="28" w:name="_Toc418422052"/>
-      <w:bookmarkStart w:id="29" w:name="_Toc418422170"/>
+      <w:bookmarkStart w:id="29" w:name="_GoBack"/>
+      <w:bookmarkEnd w:id="29"/>
     </w:p>
     <w:p>
       <w:pPr>
@@ -4411,7 +4570,6 @@
       <w:bookmarkStart w:id="32" w:name="_Toc350264347"/>
       <w:bookmarkStart w:id="33" w:name="_Toc358376245"/>
       <w:r>
-        <w:lastRenderedPageBreak/>
         <w:t>General Assumptions</w:t>
       </w:r>
       <w:bookmarkEnd w:id="30"/>
@@ -4583,10 +4741,10 @@
       <w:bookmarkStart w:id="40" w:name="_Toc99856524"/>
       <w:bookmarkStart w:id="41" w:name="_Toc350264348"/>
       <w:bookmarkStart w:id="42" w:name="_Toc358376246"/>
+      <w:bookmarkEnd w:id="25"/>
       <w:bookmarkEnd w:id="26"/>
       <w:bookmarkEnd w:id="27"/>
       <w:bookmarkEnd w:id="28"/>
-      <w:bookmarkEnd w:id="29"/>
       <w:r>
         <w:t>Functionality</w:t>
       </w:r>
@@ -4712,6 +4870,7 @@
         <w:rPr>
           <w:color w:val="4F81BD" w:themeColor="accent1"/>
         </w:rPr>
+        <w:lastRenderedPageBreak/>
         <w:t xml:space="preserve">&lt;Name of process, </w:t>
       </w:r>
       <w:r>
@@ -4848,7 +5007,6 @@
           <w:color w:val="4F81BD" w:themeColor="accent1"/>
         </w:rPr>
       </w:pPr>
-      <w:proofErr w:type="gramStart"/>
       <w:r>
         <w:rPr>
           <w:color w:val="4F81BD" w:themeColor="accent1"/>
@@ -4867,7 +5025,6 @@
         </w:rPr>
         <w:t>.&gt;</w:t>
       </w:r>
-      <w:proofErr w:type="gramEnd"/>
     </w:p>
     <w:p>
       <w:pPr>
@@ -4910,14 +5067,12 @@
       <w:bookmarkStart w:id="59" w:name="_Toc99856527"/>
       <w:bookmarkStart w:id="60" w:name="_Toc350264351"/>
       <w:bookmarkStart w:id="61" w:name="_Toc358376249"/>
-      <w:proofErr w:type="gramStart"/>
       <w:r>
         <w:rPr>
           <w:color w:val="4F81BD" w:themeColor="accent1"/>
         </w:rPr>
         <w:t>&lt;Detailed description of item above.&gt;</w:t>
       </w:r>
-      <w:proofErr w:type="gramEnd"/>
     </w:p>
     <w:p>
       <w:pPr>
@@ -4932,7 +5087,6 @@
         <w:ind w:left="1170" w:hanging="810"/>
       </w:pPr>
       <w:r>
-        <w:lastRenderedPageBreak/>
         <w:t>&lt;Detailed Functional Description&gt;</w:t>
       </w:r>
       <w:bookmarkEnd w:id="56"/>
@@ -4955,14 +5109,12 @@
       <w:bookmarkStart w:id="65" w:name="_Toc99856528"/>
       <w:bookmarkStart w:id="66" w:name="_Toc350264352"/>
       <w:bookmarkStart w:id="67" w:name="_Toc358376250"/>
-      <w:proofErr w:type="gramStart"/>
       <w:r>
         <w:rPr>
           <w:color w:val="4F81BD" w:themeColor="accent1"/>
         </w:rPr>
         <w:t>&lt;Detailed description of item above.&gt;</w:t>
       </w:r>
-      <w:proofErr w:type="gramEnd"/>
     </w:p>
     <w:p>
       <w:pPr>
@@ -4999,14 +5151,12 @@
       <w:bookmarkStart w:id="71" w:name="_Toc99856529"/>
       <w:bookmarkStart w:id="72" w:name="_Toc350264353"/>
       <w:bookmarkStart w:id="73" w:name="_Toc358376251"/>
-      <w:proofErr w:type="gramStart"/>
       <w:r>
         <w:rPr>
           <w:color w:val="4F81BD" w:themeColor="accent1"/>
         </w:rPr>
         <w:t>&lt;Detailed description of item above.&gt;</w:t>
       </w:r>
-      <w:proofErr w:type="gramEnd"/>
     </w:p>
     <w:p>
       <w:pPr>
@@ -5038,14 +5188,12 @@
           <w:color w:val="4F81BD" w:themeColor="accent1"/>
         </w:rPr>
       </w:pPr>
-      <w:proofErr w:type="gramStart"/>
       <w:r>
         <w:rPr>
           <w:color w:val="4F81BD" w:themeColor="accent1"/>
         </w:rPr>
         <w:t>&lt;Detailed description of item above.&gt;</w:t>
       </w:r>
-      <w:proofErr w:type="gramEnd"/>
     </w:p>
     <w:p>
       <w:pPr>
@@ -5301,14 +5449,12 @@
                 <w:rFonts w:ascii="Calibri" w:eastAsia="Calibri" w:hAnsi="Calibri"/>
               </w:rPr>
             </w:pPr>
-            <w:proofErr w:type="spellStart"/>
             <w:r>
               <w:rPr>
                 <w:rFonts w:ascii="Calibri" w:eastAsia="Calibri" w:hAnsi="Calibri"/>
               </w:rPr>
               <w:t>Person.FirstName</w:t>
             </w:r>
-            <w:proofErr w:type="spellEnd"/>
           </w:p>
         </w:tc>
         <w:tc>
@@ -5433,14 +5579,12 @@
                 <w:rFonts w:ascii="Calibri" w:eastAsia="Calibri" w:hAnsi="Calibri"/>
               </w:rPr>
             </w:pPr>
-            <w:proofErr w:type="spellStart"/>
             <w:r>
               <w:rPr>
                 <w:rFonts w:ascii="Calibri" w:eastAsia="Calibri" w:hAnsi="Calibri"/>
               </w:rPr>
               <w:t>Person.LastName</w:t>
             </w:r>
-            <w:proofErr w:type="spellEnd"/>
           </w:p>
         </w:tc>
         <w:tc>
@@ -5565,14 +5709,12 @@
                 <w:rFonts w:ascii="Calibri" w:eastAsia="Calibri" w:hAnsi="Calibri"/>
               </w:rPr>
             </w:pPr>
-            <w:proofErr w:type="spellStart"/>
             <w:r>
               <w:rPr>
                 <w:rFonts w:ascii="Calibri" w:eastAsia="Calibri" w:hAnsi="Calibri"/>
               </w:rPr>
               <w:t>Person.AddressStreet</w:t>
             </w:r>
-            <w:proofErr w:type="spellEnd"/>
           </w:p>
         </w:tc>
         <w:tc>
@@ -5697,14 +5839,12 @@
                 <w:rFonts w:ascii="Calibri" w:eastAsia="Calibri" w:hAnsi="Calibri"/>
               </w:rPr>
             </w:pPr>
-            <w:proofErr w:type="spellStart"/>
             <w:r>
               <w:rPr>
                 <w:rFonts w:ascii="Calibri" w:eastAsia="Calibri" w:hAnsi="Calibri"/>
               </w:rPr>
               <w:t>Person.AddressCity</w:t>
             </w:r>
-            <w:proofErr w:type="spellEnd"/>
           </w:p>
         </w:tc>
         <w:tc>
@@ -5829,14 +5969,12 @@
                 <w:rFonts w:ascii="Calibri" w:eastAsia="Calibri" w:hAnsi="Calibri"/>
               </w:rPr>
             </w:pPr>
-            <w:proofErr w:type="spellStart"/>
             <w:r>
               <w:rPr>
                 <w:rFonts w:ascii="Calibri" w:eastAsia="Calibri" w:hAnsi="Calibri"/>
               </w:rPr>
               <w:t>Person.AddressState</w:t>
             </w:r>
-            <w:proofErr w:type="spellEnd"/>
           </w:p>
         </w:tc>
         <w:tc>
@@ -5961,14 +6099,12 @@
                 <w:rFonts w:ascii="Calibri" w:eastAsia="Calibri" w:hAnsi="Calibri"/>
               </w:rPr>
             </w:pPr>
-            <w:proofErr w:type="spellStart"/>
             <w:r>
               <w:rPr>
                 <w:rFonts w:ascii="Calibri" w:eastAsia="Calibri" w:hAnsi="Calibri"/>
               </w:rPr>
               <w:t>Person.AddressZip</w:t>
             </w:r>
-            <w:proofErr w:type="spellEnd"/>
           </w:p>
         </w:tc>
         <w:tc>
@@ -6093,14 +6229,12 @@
                 <w:rFonts w:ascii="Calibri" w:eastAsia="Calibri" w:hAnsi="Calibri"/>
               </w:rPr>
             </w:pPr>
-            <w:proofErr w:type="spellStart"/>
             <w:r>
               <w:rPr>
                 <w:rFonts w:ascii="Calibri" w:eastAsia="Calibri" w:hAnsi="Calibri"/>
               </w:rPr>
               <w:t>Person.WorkStart</w:t>
             </w:r>
-            <w:proofErr w:type="spellEnd"/>
           </w:p>
         </w:tc>
         <w:tc>
@@ -6225,14 +6359,12 @@
                 <w:rFonts w:ascii="Calibri" w:eastAsia="Calibri" w:hAnsi="Calibri"/>
               </w:rPr>
             </w:pPr>
-            <w:proofErr w:type="spellStart"/>
             <w:r>
               <w:rPr>
                 <w:rFonts w:ascii="Calibri" w:eastAsia="Calibri" w:hAnsi="Calibri"/>
               </w:rPr>
               <w:t>Person.WorkLeave</w:t>
             </w:r>
-            <w:proofErr w:type="spellEnd"/>
           </w:p>
         </w:tc>
         <w:tc>
@@ -6357,14 +6489,12 @@
                 <w:rFonts w:ascii="Calibri" w:eastAsia="Calibri" w:hAnsi="Calibri"/>
               </w:rPr>
             </w:pPr>
-            <w:proofErr w:type="spellStart"/>
             <w:r>
               <w:rPr>
                 <w:rFonts w:ascii="Calibri" w:eastAsia="Calibri" w:hAnsi="Calibri"/>
               </w:rPr>
               <w:t>Person.PhoneNum</w:t>
             </w:r>
-            <w:proofErr w:type="spellEnd"/>
           </w:p>
         </w:tc>
         <w:tc>
@@ -6489,14 +6619,12 @@
                 <w:rFonts w:ascii="Calibri" w:eastAsia="Calibri" w:hAnsi="Calibri"/>
               </w:rPr>
             </w:pPr>
-            <w:proofErr w:type="spellStart"/>
             <w:r>
               <w:rPr>
                 <w:rFonts w:ascii="Calibri" w:eastAsia="Calibri" w:hAnsi="Calibri"/>
               </w:rPr>
               <w:t>Person.DriveSun</w:t>
             </w:r>
-            <w:proofErr w:type="spellEnd"/>
           </w:p>
         </w:tc>
         <w:tc>
@@ -6621,14 +6749,12 @@
                 <w:rFonts w:ascii="Calibri" w:eastAsia="Calibri" w:hAnsi="Calibri"/>
               </w:rPr>
             </w:pPr>
-            <w:proofErr w:type="spellStart"/>
             <w:r>
               <w:rPr>
                 <w:rFonts w:ascii="Calibri" w:eastAsia="Calibri" w:hAnsi="Calibri"/>
               </w:rPr>
               <w:t>Person.DriveMon</w:t>
             </w:r>
-            <w:proofErr w:type="spellEnd"/>
           </w:p>
         </w:tc>
         <w:tc>
@@ -6753,14 +6879,12 @@
                 <w:rFonts w:ascii="Calibri" w:eastAsia="Calibri" w:hAnsi="Calibri"/>
               </w:rPr>
             </w:pPr>
-            <w:proofErr w:type="spellStart"/>
             <w:r>
               <w:rPr>
                 <w:rFonts w:ascii="Calibri" w:eastAsia="Calibri" w:hAnsi="Calibri"/>
               </w:rPr>
               <w:t>Person.DriveTue</w:t>
             </w:r>
-            <w:proofErr w:type="spellEnd"/>
           </w:p>
         </w:tc>
         <w:tc>
@@ -6885,14 +7009,12 @@
                 <w:rFonts w:ascii="Calibri" w:eastAsia="Calibri" w:hAnsi="Calibri"/>
               </w:rPr>
             </w:pPr>
-            <w:proofErr w:type="spellStart"/>
             <w:r>
               <w:rPr>
                 <w:rFonts w:ascii="Calibri" w:eastAsia="Calibri" w:hAnsi="Calibri"/>
               </w:rPr>
               <w:t>Person.DriveWed</w:t>
             </w:r>
-            <w:proofErr w:type="spellEnd"/>
           </w:p>
         </w:tc>
         <w:tc>
@@ -7017,14 +7139,12 @@
                 <w:rFonts w:ascii="Calibri" w:eastAsia="Calibri" w:hAnsi="Calibri"/>
               </w:rPr>
             </w:pPr>
-            <w:proofErr w:type="spellStart"/>
             <w:r>
               <w:rPr>
                 <w:rFonts w:ascii="Calibri" w:eastAsia="Calibri" w:hAnsi="Calibri"/>
               </w:rPr>
               <w:t>Person.DriveThu</w:t>
             </w:r>
-            <w:proofErr w:type="spellEnd"/>
           </w:p>
         </w:tc>
         <w:tc>
@@ -7149,14 +7269,12 @@
                 <w:rFonts w:ascii="Calibri" w:eastAsia="Calibri" w:hAnsi="Calibri"/>
               </w:rPr>
             </w:pPr>
-            <w:proofErr w:type="spellStart"/>
             <w:r>
               <w:rPr>
                 <w:rFonts w:ascii="Calibri" w:eastAsia="Calibri" w:hAnsi="Calibri"/>
               </w:rPr>
               <w:t>Person.DriveFri</w:t>
             </w:r>
-            <w:proofErr w:type="spellEnd"/>
           </w:p>
         </w:tc>
         <w:tc>
@@ -7281,14 +7399,12 @@
                 <w:rFonts w:ascii="Calibri" w:eastAsia="Calibri" w:hAnsi="Calibri"/>
               </w:rPr>
             </w:pPr>
-            <w:proofErr w:type="spellStart"/>
             <w:r>
               <w:rPr>
                 <w:rFonts w:ascii="Calibri" w:eastAsia="Calibri" w:hAnsi="Calibri"/>
               </w:rPr>
               <w:t>Person.DriveSat</w:t>
             </w:r>
-            <w:proofErr w:type="spellEnd"/>
           </w:p>
         </w:tc>
         <w:tc>
@@ -7413,14 +7529,12 @@
                 <w:rFonts w:ascii="Calibri" w:eastAsia="Calibri" w:hAnsi="Calibri"/>
               </w:rPr>
             </w:pPr>
-            <w:proofErr w:type="spellStart"/>
             <w:r>
               <w:rPr>
                 <w:rFonts w:ascii="Calibri" w:eastAsia="Calibri" w:hAnsi="Calibri"/>
               </w:rPr>
               <w:t>Person.WillDrive</w:t>
             </w:r>
-            <w:proofErr w:type="spellEnd"/>
           </w:p>
         </w:tc>
         <w:tc>
@@ -7545,14 +7659,12 @@
                 <w:rFonts w:ascii="Calibri" w:eastAsia="Calibri" w:hAnsi="Calibri"/>
               </w:rPr>
             </w:pPr>
-            <w:proofErr w:type="spellStart"/>
             <w:r>
               <w:rPr>
                 <w:rFonts w:ascii="Calibri" w:eastAsia="Calibri" w:hAnsi="Calibri"/>
               </w:rPr>
               <w:t>Person.VehicleType</w:t>
             </w:r>
-            <w:proofErr w:type="spellEnd"/>
           </w:p>
         </w:tc>
         <w:tc>
@@ -7677,14 +7789,12 @@
                 <w:rFonts w:ascii="Calibri" w:eastAsia="Calibri" w:hAnsi="Calibri"/>
               </w:rPr>
             </w:pPr>
-            <w:proofErr w:type="spellStart"/>
             <w:r>
               <w:rPr>
                 <w:rFonts w:ascii="Calibri" w:eastAsia="Calibri" w:hAnsi="Calibri"/>
               </w:rPr>
               <w:t>Person.MaxPassengers</w:t>
             </w:r>
-            <w:proofErr w:type="spellEnd"/>
           </w:p>
         </w:tc>
         <w:tc>
@@ -7809,14 +7919,12 @@
                 <w:rFonts w:ascii="Calibri" w:eastAsia="Calibri" w:hAnsi="Calibri"/>
               </w:rPr>
             </w:pPr>
-            <w:proofErr w:type="spellStart"/>
             <w:r>
               <w:rPr>
                 <w:rFonts w:ascii="Calibri" w:eastAsia="Calibri" w:hAnsi="Calibri"/>
               </w:rPr>
               <w:t>Person.Active</w:t>
             </w:r>
-            <w:proofErr w:type="spellEnd"/>
           </w:p>
         </w:tc>
         <w:tc>
@@ -8041,14 +8149,12 @@
                 <w:rFonts w:ascii="Calibri" w:eastAsia="Calibri" w:hAnsi="Calibri"/>
               </w:rPr>
             </w:pPr>
-            <w:proofErr w:type="spellStart"/>
             <w:r>
               <w:rPr>
                 <w:rFonts w:ascii="Calibri" w:eastAsia="Calibri" w:hAnsi="Calibri"/>
               </w:rPr>
               <w:t>Group.AddressStreet</w:t>
             </w:r>
-            <w:proofErr w:type="spellEnd"/>
           </w:p>
         </w:tc>
         <w:tc>
@@ -8173,14 +8279,12 @@
                 <w:rFonts w:ascii="Calibri" w:eastAsia="Calibri" w:hAnsi="Calibri"/>
               </w:rPr>
             </w:pPr>
-            <w:proofErr w:type="spellStart"/>
             <w:r>
               <w:rPr>
                 <w:rFonts w:ascii="Calibri" w:eastAsia="Calibri" w:hAnsi="Calibri"/>
               </w:rPr>
               <w:t>Group.AddressCity</w:t>
             </w:r>
-            <w:proofErr w:type="spellEnd"/>
           </w:p>
         </w:tc>
         <w:tc>
@@ -8305,14 +8409,12 @@
                 <w:rFonts w:ascii="Calibri" w:eastAsia="Calibri" w:hAnsi="Calibri"/>
               </w:rPr>
             </w:pPr>
-            <w:proofErr w:type="spellStart"/>
             <w:r>
               <w:rPr>
                 <w:rFonts w:ascii="Calibri" w:eastAsia="Calibri" w:hAnsi="Calibri"/>
               </w:rPr>
               <w:t>Group.AddressState</w:t>
             </w:r>
-            <w:proofErr w:type="spellEnd"/>
           </w:p>
         </w:tc>
         <w:tc>
@@ -8437,14 +8539,12 @@
                 <w:rFonts w:ascii="Calibri" w:eastAsia="Calibri" w:hAnsi="Calibri"/>
               </w:rPr>
             </w:pPr>
-            <w:proofErr w:type="spellStart"/>
             <w:r>
               <w:rPr>
                 <w:rFonts w:ascii="Calibri" w:eastAsia="Calibri" w:hAnsi="Calibri"/>
               </w:rPr>
               <w:t>Group.AddressZip</w:t>
             </w:r>
-            <w:proofErr w:type="spellEnd"/>
           </w:p>
         </w:tc>
         <w:tc>
@@ -8569,14 +8669,12 @@
                 <w:rFonts w:ascii="Calibri" w:eastAsia="Calibri" w:hAnsi="Calibri"/>
               </w:rPr>
             </w:pPr>
-            <w:proofErr w:type="spellStart"/>
             <w:r>
               <w:rPr>
                 <w:rFonts w:ascii="Calibri" w:eastAsia="Calibri" w:hAnsi="Calibri"/>
               </w:rPr>
               <w:t>Group.CommuteDate</w:t>
             </w:r>
-            <w:proofErr w:type="spellEnd"/>
           </w:p>
         </w:tc>
         <w:tc>
@@ -8701,14 +8799,12 @@
                 <w:rFonts w:ascii="Calibri" w:eastAsia="Calibri" w:hAnsi="Calibri"/>
               </w:rPr>
             </w:pPr>
-            <w:proofErr w:type="spellStart"/>
             <w:r>
               <w:rPr>
                 <w:rFonts w:ascii="Calibri" w:eastAsia="Calibri" w:hAnsi="Calibri"/>
               </w:rPr>
               <w:t>Group.MeetTime</w:t>
             </w:r>
-            <w:proofErr w:type="spellEnd"/>
           </w:p>
         </w:tc>
         <w:tc>
@@ -8833,14 +8929,12 @@
                 <w:rFonts w:ascii="Calibri" w:eastAsia="Calibri" w:hAnsi="Calibri"/>
               </w:rPr>
             </w:pPr>
-            <w:proofErr w:type="spellStart"/>
             <w:r>
               <w:rPr>
                 <w:rFonts w:ascii="Calibri" w:eastAsia="Calibri" w:hAnsi="Calibri"/>
               </w:rPr>
               <w:t>Group.DepartTime</w:t>
             </w:r>
-            <w:proofErr w:type="spellEnd"/>
           </w:p>
         </w:tc>
         <w:tc>
@@ -8965,14 +9059,12 @@
                 <w:rFonts w:ascii="Calibri" w:eastAsia="Calibri" w:hAnsi="Calibri"/>
               </w:rPr>
             </w:pPr>
-            <w:proofErr w:type="spellStart"/>
             <w:r>
               <w:rPr>
                 <w:rFonts w:ascii="Calibri" w:eastAsia="Calibri" w:hAnsi="Calibri"/>
               </w:rPr>
               <w:t>Group.Driver</w:t>
             </w:r>
-            <w:proofErr w:type="spellEnd"/>
           </w:p>
         </w:tc>
         <w:tc>
@@ -9097,14 +9189,12 @@
                 <w:rFonts w:ascii="Calibri" w:eastAsia="Calibri" w:hAnsi="Calibri"/>
               </w:rPr>
             </w:pPr>
-            <w:proofErr w:type="spellStart"/>
             <w:r>
               <w:rPr>
                 <w:rFonts w:ascii="Calibri" w:eastAsia="Calibri" w:hAnsi="Calibri"/>
               </w:rPr>
               <w:t>Group.Members</w:t>
             </w:r>
-            <w:proofErr w:type="spellEnd"/>
           </w:p>
         </w:tc>
         <w:tc>
@@ -9229,14 +9319,12 @@
                 <w:rFonts w:ascii="Calibri" w:eastAsia="Calibri" w:hAnsi="Calibri"/>
               </w:rPr>
             </w:pPr>
-            <w:proofErr w:type="spellStart"/>
             <w:r>
               <w:rPr>
                 <w:rFonts w:ascii="Calibri" w:eastAsia="Calibri" w:hAnsi="Calibri"/>
               </w:rPr>
               <w:t>Group.Active</w:t>
             </w:r>
-            <w:proofErr w:type="spellEnd"/>
           </w:p>
         </w:tc>
         <w:tc>
@@ -9470,86 +9558,76 @@
         <w:rPr>
           <w:color w:val="3366FF"/>
         </w:rPr>
-        <w:t>?</w:t>
-      </w:r>
-      <w:proofErr w:type="gramStart"/>
+        <w:t>?”</w:t>
+      </w:r>
       <w:r>
         <w:rPr>
           <w:color w:val="3366FF"/>
         </w:rPr>
+        <w:t>.</w:t>
+      </w:r>
+      <w:r>
+        <w:rPr>
+          <w:color w:val="3366FF"/>
+        </w:rPr>
+        <w:t xml:space="preserve"> </w:t>
+      </w:r>
+      <w:r>
+        <w:rPr>
+          <w:color w:val="3366FF"/>
+        </w:rPr>
+        <w:t xml:space="preserve">This section should be used to concisely list out any new, modified or removed reference data. It should also list any defaults or if the data is to be added automatically at conversion or if it will require manual updates by the </w:t>
+      </w:r>
+      <w:r>
+        <w:rPr>
+          <w:color w:val="3366FF"/>
+        </w:rPr>
+        <w:t>client</w:t>
+      </w:r>
+      <w:r>
+        <w:rPr>
+          <w:color w:val="3366FF"/>
+        </w:rPr>
+        <w:t xml:space="preserve">.  </w:t>
+      </w:r>
+      <w:r>
+        <w:rPr>
+          <w:color w:val="3366FF"/>
+        </w:rPr>
+        <w:t>This section also includes</w:t>
+      </w:r>
+      <w:r>
+        <w:rPr>
+          <w:color w:val="3366FF"/>
+        </w:rPr>
+        <w:t xml:space="preserve"> any security nodes that need to add for the Technical release notes.&gt;</w:t>
+      </w:r>
+    </w:p>
+    <w:p>
+      <w:pPr>
+        <w:pStyle w:val="BodyText"/>
+        <w:rPr>
+          <w:color w:val="3366FF"/>
+        </w:rPr>
+      </w:pPr>
+      <w:r>
+        <w:rPr>
+          <w:color w:val="3366FF"/>
+        </w:rPr>
+        <w:t>&lt;</w:t>
+      </w:r>
+      <w:r>
+        <w:rPr>
+          <w:color w:val="3366FF"/>
+        </w:rPr>
+        <w:t>What info, if any, will be accessed from the host database?</w:t>
+      </w:r>
+      <w:r>
+        <w:rPr>
+          <w:color w:val="3366FF"/>
+        </w:rPr>
         <w:t>”</w:t>
       </w:r>
-      <w:r>
-        <w:rPr>
-          <w:color w:val="3366FF"/>
-        </w:rPr>
-        <w:t>.</w:t>
-      </w:r>
-      <w:proofErr w:type="gramEnd"/>
-      <w:r>
-        <w:rPr>
-          <w:color w:val="3366FF"/>
-        </w:rPr>
-        <w:t xml:space="preserve"> </w:t>
-      </w:r>
-      <w:r>
-        <w:rPr>
-          <w:color w:val="3366FF"/>
-        </w:rPr>
-        <w:t xml:space="preserve">This section should be used to concisely list out any new, modified or removed reference data. It should also list any defaults or if the data is to be added automatically at conversion or if it will require manual updates by the </w:t>
-      </w:r>
-      <w:r>
-        <w:rPr>
-          <w:color w:val="3366FF"/>
-        </w:rPr>
-        <w:t>client</w:t>
-      </w:r>
-      <w:r>
-        <w:rPr>
-          <w:color w:val="3366FF"/>
-        </w:rPr>
-        <w:t xml:space="preserve">.  </w:t>
-      </w:r>
-      <w:r>
-        <w:rPr>
-          <w:color w:val="3366FF"/>
-        </w:rPr>
-        <w:t>This section also includes</w:t>
-      </w:r>
-      <w:r>
-        <w:rPr>
-          <w:color w:val="3366FF"/>
-        </w:rPr>
-        <w:t xml:space="preserve"> any security nodes that need to add for the Technical release notes.&gt;</w:t>
-      </w:r>
-    </w:p>
-    <w:p>
-      <w:pPr>
-        <w:pStyle w:val="BodyText"/>
-        <w:rPr>
-          <w:color w:val="3366FF"/>
-        </w:rPr>
-      </w:pPr>
-      <w:proofErr w:type="gramStart"/>
-      <w:r>
-        <w:rPr>
-          <w:color w:val="3366FF"/>
-        </w:rPr>
-        <w:t>&lt;</w:t>
-      </w:r>
-      <w:r>
-        <w:rPr>
-          <w:color w:val="3366FF"/>
-        </w:rPr>
-        <w:t>What info, if any, will be accessed from the host database?</w:t>
-      </w:r>
-      <w:r>
-        <w:rPr>
-          <w:color w:val="3366FF"/>
-        </w:rPr>
-        <w:t>”</w:t>
-      </w:r>
-      <w:proofErr w:type="gramEnd"/>
       <w:r>
         <w:rPr>
           <w:color w:val="3366FF"/>
@@ -9647,7 +9725,6 @@
           <w:color w:val="4F81BD" w:themeColor="accent1"/>
         </w:rPr>
       </w:pPr>
-      <w:proofErr w:type="gramStart"/>
       <w:r>
         <w:rPr>
           <w:color w:val="4F81BD" w:themeColor="accent1"/>
@@ -9678,7 +9755,6 @@
         </w:rPr>
         <w:t>.</w:t>
       </w:r>
-      <w:proofErr w:type="gramEnd"/>
     </w:p>
     <w:p>
       <w:pPr>
@@ -9729,7 +9805,6 @@
         </w:rPr>
         <w:t xml:space="preserve">Are they on demand reports or </w:t>
       </w:r>
-      <w:proofErr w:type="gramStart"/>
       <w:r>
         <w:rPr>
           <w:color w:val="4F81BD" w:themeColor="accent1"/>
@@ -9740,14 +9815,7 @@
         <w:rPr>
           <w:color w:val="4F81BD" w:themeColor="accent1"/>
         </w:rPr>
-        <w:t xml:space="preserve"> reports</w:t>
-      </w:r>
-      <w:proofErr w:type="gramEnd"/>
-      <w:r>
-        <w:rPr>
-          <w:color w:val="4F81BD" w:themeColor="accent1"/>
-        </w:rPr>
-        <w:t>?</w:t>
+        <w:t xml:space="preserve"> reports?</w:t>
       </w:r>
     </w:p>
     <w:p>
@@ -10419,16 +10487,8 @@
         <w:rPr>
           <w:color w:val="4F81BD" w:themeColor="accent1"/>
         </w:rPr>
-        <w:t xml:space="preserve">&lt;When working on this section, please take the following items into </w:t>
-      </w:r>
-      <w:proofErr w:type="gramStart"/>
-      <w:r>
-        <w:rPr>
-          <w:color w:val="4F81BD" w:themeColor="accent1"/>
-        </w:rPr>
-        <w:t>consideration:</w:t>
-      </w:r>
-      <w:proofErr w:type="gramEnd"/>
+        <w:t>&lt;When working on this section, please take the following items into consideration:</w:t>
+      </w:r>
       <w:r>
         <w:rPr>
           <w:color w:val="4F81BD" w:themeColor="accent1"/>
@@ -10957,7 +11017,6 @@
         </w:rPr>
         <w:t xml:space="preserve"> </w:t>
       </w:r>
-      <w:proofErr w:type="gramStart"/>
       <w:r>
         <w:rPr>
           <w:color w:val="4F81BD" w:themeColor="accent1"/>
@@ -10968,14 +11027,7 @@
         <w:rPr>
           <w:color w:val="4F81BD" w:themeColor="accent1"/>
         </w:rPr>
-        <w:t>ny</w:t>
-      </w:r>
-      <w:proofErr w:type="gramEnd"/>
-      <w:r>
-        <w:rPr>
-          <w:color w:val="4F81BD" w:themeColor="accent1"/>
-        </w:rPr>
-        <w:t xml:space="preserve"> uptime requirements, downtime maximums, response times, etc. </w:t>
+        <w:t xml:space="preserve">ny uptime requirements, downtime maximums, response times, etc. </w:t>
       </w:r>
       <w:r>
         <w:rPr>
@@ -11126,21 +11178,7 @@
         <w:rPr>
           <w:color w:val="4F81BD" w:themeColor="accent1"/>
         </w:rPr>
-        <w:t xml:space="preserve"> text, expanded text, </w:t>
-      </w:r>
-      <w:proofErr w:type="spellStart"/>
-      <w:r>
-        <w:rPr>
-          <w:color w:val="4F81BD" w:themeColor="accent1"/>
-        </w:rPr>
-        <w:t>etc</w:t>
-      </w:r>
-      <w:proofErr w:type="spellEnd"/>
-      <w:r>
-        <w:rPr>
-          <w:color w:val="4F81BD" w:themeColor="accent1"/>
-        </w:rPr>
-        <w:t>)?</w:t>
+        <w:t xml:space="preserve"> text, expanded text, etc)?</w:t>
       </w:r>
     </w:p>
     <w:p>
@@ -11525,21 +11563,7 @@
         <w:rPr>
           <w:color w:val="4F81BD" w:themeColor="accent1"/>
         </w:rPr>
-        <w:t xml:space="preserve">xact Product name (e.g., IBM MQ </w:t>
-      </w:r>
-      <w:proofErr w:type="spellStart"/>
-      <w:r>
-        <w:rPr>
-          <w:color w:val="4F81BD" w:themeColor="accent1"/>
-        </w:rPr>
-        <w:t>Websphere</w:t>
-      </w:r>
-      <w:proofErr w:type="spellEnd"/>
-      <w:r>
-        <w:rPr>
-          <w:color w:val="4F81BD" w:themeColor="accent1"/>
-        </w:rPr>
-        <w:t xml:space="preserve"> Premier version 8.0001 for UNIX) </w:t>
+        <w:t xml:space="preserve">xact Product name (e.g., IBM MQ Websphere Premier version 8.0001 for UNIX) </w:t>
       </w:r>
     </w:p>
     <w:p>
@@ -12330,7 +12354,7 @@
             <w:rPr>
               <w:noProof/>
             </w:rPr>
-            <w:t>9</w:t>
+            <w:t>2</w:t>
           </w:r>
           <w:r>
             <w:rPr>
@@ -20301,20 +20325,20 @@
 </file>
 
 <file path=customXml/item2.xml><?xml version="1.0" encoding="utf-8"?>
-<p:properties xmlns:p="http://schemas.microsoft.com/office/2006/metadata/properties" xmlns:xsi="http://www.w3.org/2001/XMLSchema-instance">
-  <documentManagement>
-    <Document_x0020_Category xmlns="3782df93-f2af-43da-8e0b-81a7490b289e">Core Curriculum</Document_x0020_Category>
-  </documentManagement>
-</p:properties>
-</file>
-
-<file path=customXml/item3.xml><?xml version="1.0" encoding="utf-8"?>
 <?mso-contentType ?>
 <FormTemplates xmlns="http://schemas.microsoft.com/sharepoint/v3/contenttype/forms">
   <Display>DocumentLibraryForm</Display>
   <Edit>DocumentLibraryForm</Edit>
   <New>DocumentLibraryForm</New>
 </FormTemplates>
+</file>
+
+<file path=customXml/item3.xml><?xml version="1.0" encoding="utf-8"?>
+<p:properties xmlns:p="http://schemas.microsoft.com/office/2006/metadata/properties" xmlns:xsi="http://www.w3.org/2001/XMLSchema-instance">
+  <documentManagement>
+    <Document_x0020_Category xmlns="3782df93-f2af-43da-8e0b-81a7490b289e">Core Curriculum</Document_x0020_Category>
+  </documentManagement>
+</p:properties>
 </file>
 
 <file path=customXml/item4.xml><?xml version="1.0" encoding="utf-8"?>
@@ -20394,18 +20418,18 @@
 </file>
 
 <file path=customXml/itemProps2.xml><?xml version="1.0" encoding="utf-8"?>
-<ds:datastoreItem xmlns:ds="http://schemas.openxmlformats.org/officeDocument/2006/customXml" ds:itemID="{43CB60F4-CFE6-4036-A587-5DA4F2DCE78A}">
+<ds:datastoreItem xmlns:ds="http://schemas.openxmlformats.org/officeDocument/2006/customXml" ds:itemID="{DC4ECB18-84E1-48A1-9BA8-101223E199A2}">
   <ds:schemaRefs>
-    <ds:schemaRef ds:uri="http://schemas.microsoft.com/office/2006/metadata/properties"/>
-    <ds:schemaRef ds:uri="3782df93-f2af-43da-8e0b-81a7490b289e"/>
+    <ds:schemaRef ds:uri="http://schemas.microsoft.com/sharepoint/v3/contenttype/forms"/>
   </ds:schemaRefs>
 </ds:datastoreItem>
 </file>
 
 <file path=customXml/itemProps3.xml><?xml version="1.0" encoding="utf-8"?>
-<ds:datastoreItem xmlns:ds="http://schemas.openxmlformats.org/officeDocument/2006/customXml" ds:itemID="{DC4ECB18-84E1-48A1-9BA8-101223E199A2}">
+<ds:datastoreItem xmlns:ds="http://schemas.openxmlformats.org/officeDocument/2006/customXml" ds:itemID="{43CB60F4-CFE6-4036-A587-5DA4F2DCE78A}">
   <ds:schemaRefs>
-    <ds:schemaRef ds:uri="http://schemas.microsoft.com/sharepoint/v3/contenttype/forms"/>
+    <ds:schemaRef ds:uri="http://schemas.microsoft.com/office/2006/metadata/properties"/>
+    <ds:schemaRef ds:uri="3782df93-f2af-43da-8e0b-81a7490b289e"/>
   </ds:schemaRefs>
 </ds:datastoreItem>
 </file>
@@ -20428,7 +20452,7 @@
 </file>
 
 <file path=customXml/itemProps5.xml><?xml version="1.0" encoding="utf-8"?>
-<ds:datastoreItem xmlns:ds="http://schemas.openxmlformats.org/officeDocument/2006/customXml" ds:itemID="{CBEBB655-23CE-48F9-9DA5-85E2C7298864}">
+<ds:datastoreItem xmlns:ds="http://schemas.openxmlformats.org/officeDocument/2006/customXml" ds:itemID="{DF7C6684-0940-407B-8ADA-0F490604CD8E}">
   <ds:schemaRefs>
     <ds:schemaRef ds:uri="http://schemas.openxmlformats.org/officeDocument/2006/bibliography"/>
   </ds:schemaRefs>

</xml_diff>